<commit_message>
fix section on how to find MQTT broker address from AWS
</commit_message>
<xml_diff>
--- a/labmanual/WW101-07b-MQTT-AWS.docx
+++ b/labmanual/WW101-07b-MQTT-AWS.docx
@@ -1219,60 +1219,539 @@
     </w:p>
     <w:p>
       <w:r>
-        <w:t xml:space="preserve">When you enter the </w:t>
-      </w:r>
-      <w:hyperlink r:id="rId23" w:history="1">
-        <w:r>
-          <w:rPr>
-            <w:rStyle w:val="Hyperlink"/>
-          </w:rPr>
-          <w:t>AWS IoT Console</w:t>
-        </w:r>
-      </w:hyperlink>
+        <w:t>There are three types of resources</w:t>
+      </w:r>
+      <w:r>
+        <w:t xml:space="preserve"> in Amazon AWS</w:t>
+      </w:r>
+      <w:r>
+        <w:t>:</w:t>
+      </w:r>
       <w:r>
         <w:t xml:space="preserve"> </w:t>
       </w:r>
       <w:r>
-        <w:t xml:space="preserve">(console.aws.amazon.com) </w:t>
-      </w:r>
-      <w:r>
-        <w:t>you will see the Registry which shows all of the resources you have defined.  There are three types of resources</w:t>
-      </w:r>
-      <w:r>
-        <w:t>:</w:t>
+        <w:rPr>
+          <w:i/>
+        </w:rPr>
+        <w:t>Things</w:t>
+      </w:r>
+      <w:r>
+        <w:t xml:space="preserve">, Certificates, and </w:t>
+      </w:r>
+      <w:r>
+        <w:rPr>
+          <w:i/>
+        </w:rPr>
+        <w:t>Policies</w:t>
+      </w:r>
+      <w:r>
+        <w:t xml:space="preserve">. The </w:t>
+      </w:r>
+      <w:r>
+        <w:t>second</w:t>
+      </w:r>
+      <w:r>
+        <w:t xml:space="preserve"> exercise will take you step by step through the process to create </w:t>
+      </w:r>
+      <w:r>
+        <w:t xml:space="preserve">each of </w:t>
+      </w:r>
+      <w:r>
+        <w:t>them.</w:t>
+      </w:r>
+    </w:p>
+    <w:p>
+      <w:pPr>
+        <w:rPr>
+          <w:b/>
+          <w:u w:val="single"/>
+        </w:rPr>
+      </w:pPr>
+      <w:r>
+        <w:rPr>
+          <w:b/>
+          <w:u w:val="single"/>
+        </w:rPr>
+        <w:t>Thing</w:t>
+      </w:r>
+    </w:p>
+    <w:p>
+      <w:r>
+        <w:t xml:space="preserve">A </w:t>
+      </w:r>
+      <w:r>
+        <w:rPr>
+          <w:i/>
+        </w:rPr>
+        <w:t>thing</w:t>
+      </w:r>
+      <w:r>
+        <w:t xml:space="preserve"> is a representation of a device or logical entity. It can be a physical device or sensor (for example, a light bulb or a switch on a wall). It can also be a logical entity like an instance of an application or a physical entity that does not connect to AWS IoT but can be related to other devices that do (for example, a car that has engine sensors or a control panel).</w:t>
+      </w:r>
+    </w:p>
+    <w:p>
+      <w:pPr>
+        <w:rPr>
+          <w:b/>
+          <w:u w:val="single"/>
+        </w:rPr>
+      </w:pPr>
+      <w:r>
+        <w:rPr>
+          <w:b/>
+          <w:u w:val="single"/>
+        </w:rPr>
+        <w:t>Certificate</w:t>
+      </w:r>
+    </w:p>
+    <w:p>
+      <w:r>
+        <w:t xml:space="preserve">AWS IoT provides mutual authentication and encryption at all points of connection so that data is never exchanged between </w:t>
+      </w:r>
+      <w:r>
+        <w:rPr>
+          <w:i/>
+        </w:rPr>
+        <w:t>things</w:t>
+      </w:r>
+      <w:r>
+        <w:t xml:space="preserve"> and AWS IoT without </w:t>
+      </w:r>
+      <w:r>
+        <w:t xml:space="preserve">a </w:t>
+      </w:r>
+      <w:r>
+        <w:t>proven identity. AWS IoT supports X.509 certificate-based authentication. Connections using MQTT use certificate-based authentication. You can attach policies to a certificate to allow or deny access to AWS IoT resources.</w:t>
+      </w:r>
+      <w:r>
+        <w:t xml:space="preserve">  </w:t>
+      </w:r>
+      <w:r>
+        <w:t>A root CA</w:t>
+      </w:r>
+      <w:r>
+        <w:t xml:space="preserve"> (certification authority)</w:t>
+      </w:r>
+      <w:r>
+        <w:t xml:space="preserve"> certificate is used by your device to ensure it is communicating with </w:t>
+      </w:r>
+      <w:r>
+        <w:t>the actual Amazon Web Services site</w:t>
+      </w:r>
+      <w:r>
+        <w:t xml:space="preserve">. </w:t>
+      </w:r>
+      <w:r>
+        <w:t xml:space="preserve"> You can only connect your </w:t>
+      </w:r>
+      <w:r>
+        <w:rPr>
+          <w:i/>
+        </w:rPr>
+        <w:t>thing</w:t>
+      </w:r>
+      <w:r>
+        <w:t xml:space="preserve"> to the AWS IoT Cloud via TLS.</w:t>
+      </w:r>
+    </w:p>
+    <w:p>
+      <w:r>
+        <w:rPr>
+          <w:b/>
+          <w:u w:val="single"/>
+        </w:rPr>
+        <w:t>Policy</w:t>
+      </w:r>
+    </w:p>
+    <w:p>
+      <w:r>
+        <w:t xml:space="preserve">After creating a certificate for your internet-connected </w:t>
+      </w:r>
+      <w:r>
+        <w:rPr>
+          <w:i/>
+        </w:rPr>
+        <w:t>thing</w:t>
+      </w:r>
+      <w:r>
+        <w:t xml:space="preserve">, you must create and attach an AWS IoT policy that will determine what AWS IoT operations the </w:t>
+      </w:r>
+      <w:r>
+        <w:rPr>
+          <w:i/>
+        </w:rPr>
+        <w:t>thing</w:t>
+      </w:r>
+      <w:r>
+        <w:t xml:space="preserve"> may perform. AWS IoT policies are JSON documents and they follow the same conventions as AWS Identity and Access Management policies.</w:t>
+      </w:r>
+    </w:p>
+    <w:p>
+      <w:r>
+        <w:t>You can also specify permissions for specific resources such as topics and shadows.</w:t>
+      </w:r>
+      <w:r>
+        <w:t xml:space="preserve">  Here is an example of </w:t>
+      </w:r>
+      <w:r>
+        <w:t>a</w:t>
+      </w:r>
+      <w:r>
+        <w:t xml:space="preserve"> Policy created for a new </w:t>
+      </w:r>
+      <w:r>
+        <w:rPr>
+          <w:i/>
+        </w:rPr>
+        <w:t>thing</w:t>
+      </w:r>
+      <w:r>
+        <w:t>.</w:t>
+      </w:r>
+    </w:p>
+    <w:p>
+      <w:pPr>
+        <w:spacing w:after="0"/>
+        <w:rPr>
+          <w:rFonts w:ascii="Times New Roman" w:hAnsi="Times New Roman" w:cs="Times New Roman"/>
+        </w:rPr>
+      </w:pPr>
+      <w:r>
+        <w:rPr>
+          <w:rFonts w:ascii="Times New Roman" w:hAnsi="Times New Roman" w:cs="Times New Roman"/>
+        </w:rPr>
+        <w:t>{</w:t>
+      </w:r>
+    </w:p>
+    <w:p>
+      <w:pPr>
+        <w:spacing w:after="0"/>
+        <w:rPr>
+          <w:rFonts w:ascii="Times New Roman" w:hAnsi="Times New Roman" w:cs="Times New Roman"/>
+        </w:rPr>
+      </w:pPr>
+      <w:r>
+        <w:rPr>
+          <w:rFonts w:ascii="Times New Roman" w:hAnsi="Times New Roman" w:cs="Times New Roman"/>
+        </w:rPr>
+        <w:t xml:space="preserve">  </w:t>
+      </w:r>
+      <w:r>
+        <w:rPr>
+          <w:rFonts w:ascii="Times New Roman" w:hAnsi="Times New Roman" w:cs="Times New Roman"/>
+        </w:rPr>
+        <w:t xml:space="preserve">  </w:t>
+      </w:r>
+      <w:r>
+        <w:rPr>
+          <w:rFonts w:ascii="Times New Roman" w:hAnsi="Times New Roman" w:cs="Times New Roman"/>
+        </w:rPr>
+        <w:t>"Version": "2012-10-17",</w:t>
+      </w:r>
+    </w:p>
+    <w:p>
+      <w:pPr>
+        <w:spacing w:after="0"/>
+        <w:rPr>
+          <w:rFonts w:ascii="Times New Roman" w:hAnsi="Times New Roman" w:cs="Times New Roman"/>
+        </w:rPr>
+      </w:pPr>
+      <w:r>
+        <w:rPr>
+          <w:rFonts w:ascii="Times New Roman" w:hAnsi="Times New Roman" w:cs="Times New Roman"/>
+        </w:rPr>
+        <w:t xml:space="preserve">  </w:t>
+      </w:r>
+      <w:r>
+        <w:rPr>
+          <w:rFonts w:ascii="Times New Roman" w:hAnsi="Times New Roman" w:cs="Times New Roman"/>
+        </w:rPr>
+        <w:t xml:space="preserve">  </w:t>
+      </w:r>
+      <w:r>
+        <w:rPr>
+          <w:rFonts w:ascii="Times New Roman" w:hAnsi="Times New Roman" w:cs="Times New Roman"/>
+        </w:rPr>
+        <w:t>"Statement": [</w:t>
+      </w:r>
+    </w:p>
+    <w:p>
+      <w:pPr>
+        <w:spacing w:after="0"/>
+        <w:rPr>
+          <w:rFonts w:ascii="Times New Roman" w:hAnsi="Times New Roman" w:cs="Times New Roman"/>
+        </w:rPr>
+      </w:pPr>
+      <w:r>
+        <w:rPr>
+          <w:rFonts w:ascii="Times New Roman" w:hAnsi="Times New Roman" w:cs="Times New Roman"/>
+        </w:rPr>
+        <w:t xml:space="preserve">  </w:t>
+      </w:r>
+      <w:r>
+        <w:rPr>
+          <w:rFonts w:ascii="Times New Roman" w:hAnsi="Times New Roman" w:cs="Times New Roman"/>
+        </w:rPr>
+        <w:t xml:space="preserve">  </w:t>
+      </w:r>
+      <w:r>
+        <w:rPr>
+          <w:rFonts w:ascii="Times New Roman" w:hAnsi="Times New Roman" w:cs="Times New Roman"/>
+        </w:rPr>
+        <w:t xml:space="preserve">  </w:t>
+      </w:r>
+      <w:r>
+        <w:rPr>
+          <w:rFonts w:ascii="Times New Roman" w:hAnsi="Times New Roman" w:cs="Times New Roman"/>
+        </w:rPr>
+        <w:t xml:space="preserve">  </w:t>
+      </w:r>
+      <w:r>
+        <w:rPr>
+          <w:rFonts w:ascii="Times New Roman" w:hAnsi="Times New Roman" w:cs="Times New Roman"/>
+        </w:rPr>
+        <w:t>{</w:t>
+      </w:r>
+    </w:p>
+    <w:p>
+      <w:pPr>
+        <w:spacing w:after="0"/>
+        <w:rPr>
+          <w:rFonts w:ascii="Times New Roman" w:hAnsi="Times New Roman" w:cs="Times New Roman"/>
+        </w:rPr>
+      </w:pPr>
+      <w:r>
+        <w:rPr>
+          <w:rFonts w:ascii="Times New Roman" w:hAnsi="Times New Roman" w:cs="Times New Roman"/>
+        </w:rPr>
+        <w:t xml:space="preserve">      </w:t>
+      </w:r>
+      <w:r>
+        <w:rPr>
+          <w:rFonts w:ascii="Times New Roman" w:hAnsi="Times New Roman" w:cs="Times New Roman"/>
+        </w:rPr>
+        <w:t xml:space="preserve">     </w:t>
+      </w:r>
+      <w:r>
+        <w:rPr>
+          <w:rFonts w:ascii="Times New Roman" w:hAnsi="Times New Roman" w:cs="Times New Roman"/>
+        </w:rPr>
+        <w:t xml:space="preserve">"Action": </w:t>
+      </w:r>
+      <w:proofErr w:type="gramStart"/>
+      <w:r>
+        <w:rPr>
+          <w:rFonts w:ascii="Times New Roman" w:hAnsi="Times New Roman" w:cs="Times New Roman"/>
+        </w:rPr>
+        <w:t>[  "</w:t>
+      </w:r>
+      <w:proofErr w:type="spellStart"/>
+      <w:proofErr w:type="gramEnd"/>
+      <w:r>
+        <w:rPr>
+          <w:rFonts w:ascii="Times New Roman" w:hAnsi="Times New Roman" w:cs="Times New Roman"/>
+        </w:rPr>
+        <w:t>iot</w:t>
+      </w:r>
+      <w:proofErr w:type="spellEnd"/>
+      <w:r>
+        <w:rPr>
+          <w:rFonts w:ascii="Times New Roman" w:hAnsi="Times New Roman" w:cs="Times New Roman"/>
+        </w:rPr>
+        <w:t>:*"  ],</w:t>
+      </w:r>
+    </w:p>
+    <w:p>
+      <w:pPr>
+        <w:spacing w:after="0"/>
+        <w:rPr>
+          <w:rFonts w:ascii="Times New Roman" w:hAnsi="Times New Roman" w:cs="Times New Roman"/>
+        </w:rPr>
+      </w:pPr>
+      <w:r>
+        <w:rPr>
+          <w:rFonts w:ascii="Times New Roman" w:hAnsi="Times New Roman" w:cs="Times New Roman"/>
+        </w:rPr>
+        <w:t xml:space="preserve">      </w:t>
+      </w:r>
+      <w:r>
+        <w:rPr>
+          <w:rFonts w:ascii="Times New Roman" w:hAnsi="Times New Roman" w:cs="Times New Roman"/>
+        </w:rPr>
+        <w:t xml:space="preserve">     </w:t>
+      </w:r>
+      <w:r>
+        <w:rPr>
+          <w:rFonts w:ascii="Times New Roman" w:hAnsi="Times New Roman" w:cs="Times New Roman"/>
+        </w:rPr>
+        <w:t>"Resource": ["*"</w:t>
+      </w:r>
+      <w:r>
+        <w:rPr>
+          <w:rFonts w:ascii="Times New Roman" w:hAnsi="Times New Roman" w:cs="Times New Roman"/>
+        </w:rPr>
+        <w:t>],</w:t>
+      </w:r>
+    </w:p>
+    <w:p>
+      <w:pPr>
+        <w:spacing w:after="0"/>
+        <w:rPr>
+          <w:rFonts w:ascii="Times New Roman" w:hAnsi="Times New Roman" w:cs="Times New Roman"/>
+        </w:rPr>
+      </w:pPr>
+      <w:r>
+        <w:rPr>
+          <w:rFonts w:ascii="Times New Roman" w:hAnsi="Times New Roman" w:cs="Times New Roman"/>
+        </w:rPr>
+        <w:t xml:space="preserve">      </w:t>
+      </w:r>
+      <w:r>
+        <w:rPr>
+          <w:rFonts w:ascii="Times New Roman" w:hAnsi="Times New Roman" w:cs="Times New Roman"/>
+        </w:rPr>
+        <w:t xml:space="preserve">     </w:t>
+      </w:r>
+      <w:r>
+        <w:rPr>
+          <w:rFonts w:ascii="Times New Roman" w:hAnsi="Times New Roman" w:cs="Times New Roman"/>
+        </w:rPr>
+        <w:t>"Effect": "Allow"</w:t>
+      </w:r>
+    </w:p>
+    <w:p>
+      <w:pPr>
+        <w:spacing w:after="0"/>
+        <w:rPr>
+          <w:rFonts w:ascii="Times New Roman" w:hAnsi="Times New Roman" w:cs="Times New Roman"/>
+        </w:rPr>
+      </w:pPr>
+      <w:r>
+        <w:rPr>
+          <w:rFonts w:ascii="Times New Roman" w:hAnsi="Times New Roman" w:cs="Times New Roman"/>
+        </w:rPr>
+        <w:t xml:space="preserve">    </w:t>
+      </w:r>
+      <w:r>
+        <w:rPr>
+          <w:rFonts w:ascii="Times New Roman" w:hAnsi="Times New Roman" w:cs="Times New Roman"/>
+        </w:rPr>
+        <w:t xml:space="preserve">    </w:t>
+      </w:r>
+      <w:r>
+        <w:rPr>
+          <w:rFonts w:ascii="Times New Roman" w:hAnsi="Times New Roman" w:cs="Times New Roman"/>
+        </w:rPr>
+        <w:t>}</w:t>
+      </w:r>
+    </w:p>
+    <w:p>
+      <w:pPr>
+        <w:spacing w:after="0"/>
+        <w:rPr>
+          <w:rFonts w:ascii="Times New Roman" w:hAnsi="Times New Roman" w:cs="Times New Roman"/>
+        </w:rPr>
+      </w:pPr>
+      <w:r>
+        <w:rPr>
+          <w:rFonts w:ascii="Times New Roman" w:hAnsi="Times New Roman" w:cs="Times New Roman"/>
+        </w:rPr>
+        <w:t xml:space="preserve">  </w:t>
+      </w:r>
+      <w:r>
+        <w:rPr>
+          <w:rFonts w:ascii="Times New Roman" w:hAnsi="Times New Roman" w:cs="Times New Roman"/>
+        </w:rPr>
+        <w:t xml:space="preserve">  ]</w:t>
+      </w:r>
+    </w:p>
+    <w:p>
+      <w:pPr>
+        <w:rPr>
+          <w:rFonts w:ascii="Times New Roman" w:hAnsi="Times New Roman" w:cs="Times New Roman"/>
+        </w:rPr>
+      </w:pPr>
+      <w:r>
+        <w:rPr>
+          <w:rFonts w:ascii="Times New Roman" w:hAnsi="Times New Roman" w:cs="Times New Roman"/>
+        </w:rPr>
+        <w:t>}</w:t>
+      </w:r>
+      <w:r>
+        <w:br w:type="page"/>
+      </w:r>
+    </w:p>
+    <w:p>
+      <w:pPr>
+        <w:pStyle w:val="Heading3"/>
+      </w:pPr>
+      <w:r>
+        <w:lastRenderedPageBreak/>
+        <w:t>Amazon AWS MQ</w:t>
+      </w:r>
+      <w:r>
+        <w:t>T</w:t>
+      </w:r>
+      <w:r>
+        <w:t>T</w:t>
+      </w:r>
+    </w:p>
+    <w:p>
+      <w:pPr>
+        <w:pStyle w:val="Heading4"/>
+      </w:pPr>
+      <w:r>
+        <w:t>Internet Access</w:t>
+      </w:r>
+    </w:p>
+    <w:p>
+      <w:r>
+        <w:t xml:space="preserve">When you create an AWS IoT account, Amazon will create a new </w:t>
+      </w:r>
+      <w:r>
+        <w:t xml:space="preserve">(virtual) </w:t>
+      </w:r>
+      <w:r>
+        <w:t>server</w:t>
+      </w:r>
+      <w:r>
+        <w:t xml:space="preserve"> for you</w:t>
+      </w:r>
+      <w:r>
+        <w:t xml:space="preserve"> in the Cloud and will turn on an MQTT Message Broker on that server.  In order to connect your WICED device to that server you will need to know the </w:t>
+      </w:r>
+      <w:r>
+        <w:t>IP Address</w:t>
       </w:r>
       <w:r>
         <w:t xml:space="preserve"> </w:t>
       </w:r>
       <w:r>
+        <w:t>of the Message Broker</w:t>
+      </w:r>
+      <w:r>
+        <w:t xml:space="preserve">. This address will go into the firmware as the MQTT_BROKER_ADDRESS. </w:t>
+      </w:r>
+    </w:p>
+    <w:p>
+      <w:r>
+        <w:t xml:space="preserve">In order to find the address, select your </w:t>
+      </w:r>
+      <w:r>
         <w:rPr>
           <w:i/>
         </w:rPr>
-        <w:t>Things</w:t>
-      </w:r>
-      <w:r>
-        <w:t xml:space="preserve">, Certificates, and </w:t>
-      </w:r>
-      <w:r>
-        <w:rPr>
-          <w:i/>
-        </w:rPr>
-        <w:t>Policies</w:t>
-      </w:r>
-      <w:r>
-        <w:t xml:space="preserve">. The </w:t>
-      </w:r>
-      <w:r>
-        <w:t>second</w:t>
-      </w:r>
-      <w:r>
-        <w:t xml:space="preserve"> exercise will take you step by step through the process to create </w:t>
-      </w:r>
-      <w:r>
-        <w:t xml:space="preserve">each of </w:t>
-      </w:r>
-      <w:r>
-        <w:t>them.</w:t>
+        <w:t>thing</w:t>
+      </w:r>
+      <w:r>
+        <w:t xml:space="preserve"> from the console and then select Interact from the left panel. The address is listed as the </w:t>
+      </w:r>
+      <w:r>
+        <w:t>REST API Endpoint</w:t>
+      </w:r>
+      <w:r>
+        <w:t>.</w:t>
       </w:r>
     </w:p>
     <w:p>
@@ -1281,10 +1760,10 @@
           <w:noProof/>
         </w:rPr>
         <w:drawing>
-          <wp:inline distT="0" distB="0" distL="0" distR="0" wp14:anchorId="33576EDF" wp14:editId="5D14A277">
-            <wp:extent cx="5943600" cy="3432810"/>
-            <wp:effectExtent l="0" t="0" r="0" b="0"/>
-            <wp:docPr id="12" name="Picture 12"/>
+          <wp:inline distT="0" distB="0" distL="0" distR="0" wp14:anchorId="22C55E11" wp14:editId="25EF5FFC">
+            <wp:extent cx="5942443" cy="1446696"/>
+            <wp:effectExtent l="0" t="0" r="1270" b="1270"/>
+            <wp:docPr id="2" name="Picture 2"/>
             <wp:cNvGraphicFramePr>
               <a:graphicFrameLocks xmlns:a="http://schemas.openxmlformats.org/drawingml/2006/main" noChangeAspect="1"/>
             </wp:cNvGraphicFramePr>
@@ -1295,20 +1774,27 @@
                     <pic:cNvPr id="1" name=""/>
                     <pic:cNvPicPr/>
                   </pic:nvPicPr>
-                  <pic:blipFill>
-                    <a:blip r:embed="rId24"/>
-                    <a:stretch>
-                      <a:fillRect/>
-                    </a:stretch>
+                  <pic:blipFill rotWithShape="1">
+                    <a:blip r:embed="rId23"/>
+                    <a:srcRect t="17157" b="52537"/>
+                    <a:stretch/>
                   </pic:blipFill>
-                  <pic:spPr>
+                  <pic:spPr bwMode="auto">
                     <a:xfrm>
                       <a:off x="0" y="0"/>
-                      <a:ext cx="5943600" cy="3432810"/>
+                      <a:ext cx="5943600" cy="1446978"/>
                     </a:xfrm>
                     <a:prstGeom prst="rect">
                       <a:avLst/>
                     </a:prstGeom>
+                    <a:ln>
+                      <a:noFill/>
+                    </a:ln>
+                    <a:extLst>
+                      <a:ext uri="{53640926-AAD7-44D8-BBD7-CCE9431645EC}">
+                        <a14:shadowObscured xmlns:a14="http://schemas.microsoft.com/office/drawing/2010/main"/>
+                      </a:ext>
+                    </a:extLst>
                   </pic:spPr>
                 </pic:pic>
               </a:graphicData>
@@ -1317,614 +1803,17 @@
         </w:drawing>
       </w:r>
     </w:p>
-    <w:p>
-      <w:pPr>
-        <w:rPr>
-          <w:b/>
-          <w:u w:val="single"/>
-        </w:rPr>
-      </w:pPr>
-      <w:r>
-        <w:rPr>
-          <w:b/>
-          <w:u w:val="single"/>
-        </w:rPr>
-        <w:t>Thing</w:t>
-      </w:r>
-    </w:p>
-    <w:p>
-      <w:r>
-        <w:t xml:space="preserve">A </w:t>
-      </w:r>
-      <w:r>
-        <w:rPr>
-          <w:i/>
-        </w:rPr>
-        <w:t>thing</w:t>
-      </w:r>
-      <w:r>
-        <w:t xml:space="preserve"> is a representation of a device or logical entity. It can be a physical device or sensor (for example, a light bulb or a switch on a wall). It can also be a logical entity like an instance of an application or a physical entity that does not connect to AWS IoT but can be related to other devices that do (for example, a car that has engine sensors or a control panel).</w:t>
-      </w:r>
-    </w:p>
-    <w:p>
-      <w:pPr>
-        <w:rPr>
-          <w:b/>
-          <w:u w:val="single"/>
-        </w:rPr>
-      </w:pPr>
-      <w:r>
-        <w:rPr>
-          <w:b/>
-          <w:u w:val="single"/>
-        </w:rPr>
-        <w:t>Certificate</w:t>
-      </w:r>
-    </w:p>
-    <w:p>
-      <w:r>
-        <w:t xml:space="preserve">AWS IoT provides mutual authentication and encryption at all points of connection so that data is never exchanged between </w:t>
-      </w:r>
-      <w:r>
-        <w:rPr>
-          <w:i/>
-        </w:rPr>
-        <w:t>things</w:t>
-      </w:r>
-      <w:r>
-        <w:t xml:space="preserve"> and AWS IoT without </w:t>
-      </w:r>
-      <w:r>
-        <w:t xml:space="preserve">a </w:t>
-      </w:r>
-      <w:r>
-        <w:t>proven identity. AWS IoT supports X.509 certificate-based authentication. Connections using MQTT use certificate-based authentication. You can attach policies to a certificate to allow or deny access to AWS IoT resources.</w:t>
-      </w:r>
-      <w:r>
-        <w:t xml:space="preserve">  </w:t>
-      </w:r>
-      <w:r>
-        <w:t>A root CA</w:t>
-      </w:r>
-      <w:r>
-        <w:t xml:space="preserve"> (certification authority)</w:t>
-      </w:r>
-      <w:r>
-        <w:t xml:space="preserve"> certificate is used by your device to ensure it is communicating with </w:t>
-      </w:r>
-      <w:r>
-        <w:t>the actual Amazon Web Services site</w:t>
-      </w:r>
-      <w:r>
-        <w:t xml:space="preserve">. </w:t>
-      </w:r>
-      <w:r>
-        <w:t xml:space="preserve"> You can only connect your </w:t>
-      </w:r>
-      <w:r>
-        <w:rPr>
-          <w:i/>
-        </w:rPr>
-        <w:t>thing</w:t>
-      </w:r>
-      <w:r>
-        <w:t xml:space="preserve"> to the AWS IoT Cloud via TLS.</w:t>
-      </w:r>
-    </w:p>
-    <w:p>
-      <w:r>
-        <w:rPr>
-          <w:b/>
-          <w:u w:val="single"/>
-        </w:rPr>
-        <w:t>Policy</w:t>
-      </w:r>
-    </w:p>
-    <w:p>
-      <w:r>
-        <w:t xml:space="preserve">After creating a certificate for your internet-connected </w:t>
-      </w:r>
-      <w:r>
-        <w:rPr>
-          <w:i/>
-        </w:rPr>
-        <w:t>thing</w:t>
-      </w:r>
-      <w:r>
-        <w:t xml:space="preserve">, you must create and attach an AWS IoT policy that will determine what AWS IoT operations the </w:t>
-      </w:r>
-      <w:r>
-        <w:rPr>
-          <w:i/>
-        </w:rPr>
-        <w:t>thing</w:t>
-      </w:r>
-      <w:r>
-        <w:t xml:space="preserve"> may perform. AWS IoT policies are JSON documents and they follow the same conventions as AWS Identity and Access Management policies.</w:t>
-      </w:r>
-    </w:p>
-    <w:p>
-      <w:r>
-        <w:lastRenderedPageBreak/>
-        <w:t>You can also specify permissions for specific resources such as topics and shadows.</w:t>
-      </w:r>
-      <w:r>
-        <w:t xml:space="preserve">  Here is an example of the default Policy created for a new </w:t>
-      </w:r>
-      <w:r>
-        <w:rPr>
-          <w:i/>
-        </w:rPr>
-        <w:t>thing</w:t>
-      </w:r>
-      <w:r>
-        <w:t>.</w:t>
-      </w:r>
-    </w:p>
-    <w:p>
-      <w:pPr>
-        <w:spacing w:after="0"/>
-        <w:rPr>
-          <w:rFonts w:ascii="Times New Roman" w:hAnsi="Times New Roman" w:cs="Times New Roman"/>
-        </w:rPr>
-      </w:pPr>
-      <w:r>
-        <w:rPr>
-          <w:rFonts w:ascii="Times New Roman" w:hAnsi="Times New Roman" w:cs="Times New Roman"/>
-        </w:rPr>
-        <w:t>{</w:t>
-      </w:r>
-    </w:p>
-    <w:p>
-      <w:pPr>
-        <w:spacing w:after="0"/>
-        <w:rPr>
-          <w:rFonts w:ascii="Times New Roman" w:hAnsi="Times New Roman" w:cs="Times New Roman"/>
-        </w:rPr>
-      </w:pPr>
-      <w:r>
-        <w:rPr>
-          <w:rFonts w:ascii="Times New Roman" w:hAnsi="Times New Roman" w:cs="Times New Roman"/>
-        </w:rPr>
-        <w:t xml:space="preserve">  </w:t>
-      </w:r>
-      <w:r>
-        <w:rPr>
-          <w:rFonts w:ascii="Times New Roman" w:hAnsi="Times New Roman" w:cs="Times New Roman"/>
-        </w:rPr>
-        <w:t xml:space="preserve">  </w:t>
-      </w:r>
-      <w:r>
-        <w:rPr>
-          <w:rFonts w:ascii="Times New Roman" w:hAnsi="Times New Roman" w:cs="Times New Roman"/>
-        </w:rPr>
-        <w:t>"Version": "2012-10-17",</w:t>
-      </w:r>
-    </w:p>
-    <w:p>
-      <w:pPr>
-        <w:spacing w:after="0"/>
-        <w:rPr>
-          <w:rFonts w:ascii="Times New Roman" w:hAnsi="Times New Roman" w:cs="Times New Roman"/>
-        </w:rPr>
-      </w:pPr>
-      <w:r>
-        <w:rPr>
-          <w:rFonts w:ascii="Times New Roman" w:hAnsi="Times New Roman" w:cs="Times New Roman"/>
-        </w:rPr>
-        <w:t xml:space="preserve">  </w:t>
-      </w:r>
-      <w:r>
-        <w:rPr>
-          <w:rFonts w:ascii="Times New Roman" w:hAnsi="Times New Roman" w:cs="Times New Roman"/>
-        </w:rPr>
-        <w:t xml:space="preserve">  </w:t>
-      </w:r>
-      <w:r>
-        <w:rPr>
-          <w:rFonts w:ascii="Times New Roman" w:hAnsi="Times New Roman" w:cs="Times New Roman"/>
-        </w:rPr>
-        <w:t>"Statement": [</w:t>
-      </w:r>
-    </w:p>
-    <w:p>
-      <w:pPr>
-        <w:spacing w:after="0"/>
-        <w:rPr>
-          <w:rFonts w:ascii="Times New Roman" w:hAnsi="Times New Roman" w:cs="Times New Roman"/>
-        </w:rPr>
-      </w:pPr>
-      <w:r>
-        <w:rPr>
-          <w:rFonts w:ascii="Times New Roman" w:hAnsi="Times New Roman" w:cs="Times New Roman"/>
-        </w:rPr>
-        <w:t xml:space="preserve">  </w:t>
-      </w:r>
-      <w:r>
-        <w:rPr>
-          <w:rFonts w:ascii="Times New Roman" w:hAnsi="Times New Roman" w:cs="Times New Roman"/>
-        </w:rPr>
-        <w:t xml:space="preserve">  </w:t>
-      </w:r>
-      <w:r>
-        <w:rPr>
-          <w:rFonts w:ascii="Times New Roman" w:hAnsi="Times New Roman" w:cs="Times New Roman"/>
-        </w:rPr>
-        <w:t xml:space="preserve">  </w:t>
-      </w:r>
-      <w:r>
-        <w:rPr>
-          <w:rFonts w:ascii="Times New Roman" w:hAnsi="Times New Roman" w:cs="Times New Roman"/>
-        </w:rPr>
-        <w:t xml:space="preserve">  </w:t>
-      </w:r>
-      <w:r>
-        <w:rPr>
-          <w:rFonts w:ascii="Times New Roman" w:hAnsi="Times New Roman" w:cs="Times New Roman"/>
-        </w:rPr>
-        <w:t>{</w:t>
-      </w:r>
-    </w:p>
-    <w:p>
-      <w:pPr>
-        <w:spacing w:after="0"/>
-        <w:rPr>
-          <w:rFonts w:ascii="Times New Roman" w:hAnsi="Times New Roman" w:cs="Times New Roman"/>
-        </w:rPr>
-      </w:pPr>
-      <w:r>
-        <w:rPr>
-          <w:rFonts w:ascii="Times New Roman" w:hAnsi="Times New Roman" w:cs="Times New Roman"/>
-        </w:rPr>
-        <w:t xml:space="preserve">      </w:t>
-      </w:r>
-      <w:r>
-        <w:rPr>
-          <w:rFonts w:ascii="Times New Roman" w:hAnsi="Times New Roman" w:cs="Times New Roman"/>
-        </w:rPr>
-        <w:t xml:space="preserve">     </w:t>
-      </w:r>
-      <w:r>
-        <w:rPr>
-          <w:rFonts w:ascii="Times New Roman" w:hAnsi="Times New Roman" w:cs="Times New Roman"/>
-        </w:rPr>
-        <w:t xml:space="preserve">"Action": </w:t>
-      </w:r>
-      <w:proofErr w:type="gramStart"/>
-      <w:r>
-        <w:rPr>
-          <w:rFonts w:ascii="Times New Roman" w:hAnsi="Times New Roman" w:cs="Times New Roman"/>
-        </w:rPr>
-        <w:t>[  "</w:t>
-      </w:r>
-      <w:proofErr w:type="spellStart"/>
-      <w:proofErr w:type="gramEnd"/>
-      <w:r>
-        <w:rPr>
-          <w:rFonts w:ascii="Times New Roman" w:hAnsi="Times New Roman" w:cs="Times New Roman"/>
-        </w:rPr>
-        <w:t>iot</w:t>
-      </w:r>
-      <w:proofErr w:type="spellEnd"/>
-      <w:r>
-        <w:rPr>
-          <w:rFonts w:ascii="Times New Roman" w:hAnsi="Times New Roman" w:cs="Times New Roman"/>
-        </w:rPr>
-        <w:t>:*"  ],</w:t>
-      </w:r>
-    </w:p>
-    <w:p>
-      <w:pPr>
-        <w:spacing w:after="0"/>
-        <w:rPr>
-          <w:rFonts w:ascii="Times New Roman" w:hAnsi="Times New Roman" w:cs="Times New Roman"/>
-        </w:rPr>
-      </w:pPr>
-      <w:r>
-        <w:rPr>
-          <w:rFonts w:ascii="Times New Roman" w:hAnsi="Times New Roman" w:cs="Times New Roman"/>
-        </w:rPr>
-        <w:t xml:space="preserve">      </w:t>
-      </w:r>
-      <w:r>
-        <w:rPr>
-          <w:rFonts w:ascii="Times New Roman" w:hAnsi="Times New Roman" w:cs="Times New Roman"/>
-        </w:rPr>
-        <w:t xml:space="preserve">     </w:t>
-      </w:r>
-      <w:r>
-        <w:rPr>
-          <w:rFonts w:ascii="Times New Roman" w:hAnsi="Times New Roman" w:cs="Times New Roman"/>
-        </w:rPr>
-        <w:t>"Resource": ["*"</w:t>
-      </w:r>
-      <w:r>
-        <w:rPr>
-          <w:rFonts w:ascii="Times New Roman" w:hAnsi="Times New Roman" w:cs="Times New Roman"/>
-        </w:rPr>
-        <w:t>],</w:t>
-      </w:r>
-    </w:p>
-    <w:p>
-      <w:pPr>
-        <w:spacing w:after="0"/>
-        <w:rPr>
-          <w:rFonts w:ascii="Times New Roman" w:hAnsi="Times New Roman" w:cs="Times New Roman"/>
-        </w:rPr>
-      </w:pPr>
-      <w:r>
-        <w:rPr>
-          <w:rFonts w:ascii="Times New Roman" w:hAnsi="Times New Roman" w:cs="Times New Roman"/>
-        </w:rPr>
-        <w:t xml:space="preserve">      </w:t>
-      </w:r>
-      <w:r>
-        <w:rPr>
-          <w:rFonts w:ascii="Times New Roman" w:hAnsi="Times New Roman" w:cs="Times New Roman"/>
-        </w:rPr>
-        <w:t xml:space="preserve">     </w:t>
-      </w:r>
-      <w:r>
-        <w:rPr>
-          <w:rFonts w:ascii="Times New Roman" w:hAnsi="Times New Roman" w:cs="Times New Roman"/>
-        </w:rPr>
-        <w:t>"Effect": "Allow"</w:t>
-      </w:r>
-    </w:p>
-    <w:p>
-      <w:pPr>
-        <w:spacing w:after="0"/>
-        <w:rPr>
-          <w:rFonts w:ascii="Times New Roman" w:hAnsi="Times New Roman" w:cs="Times New Roman"/>
-        </w:rPr>
-      </w:pPr>
-      <w:r>
-        <w:rPr>
-          <w:rFonts w:ascii="Times New Roman" w:hAnsi="Times New Roman" w:cs="Times New Roman"/>
-        </w:rPr>
-        <w:t xml:space="preserve">    </w:t>
-      </w:r>
-      <w:r>
-        <w:rPr>
-          <w:rFonts w:ascii="Times New Roman" w:hAnsi="Times New Roman" w:cs="Times New Roman"/>
-        </w:rPr>
-        <w:t xml:space="preserve">    </w:t>
-      </w:r>
-      <w:r>
-        <w:rPr>
-          <w:rFonts w:ascii="Times New Roman" w:hAnsi="Times New Roman" w:cs="Times New Roman"/>
-        </w:rPr>
-        <w:t>}</w:t>
-      </w:r>
-    </w:p>
-    <w:p>
-      <w:pPr>
-        <w:spacing w:after="0"/>
-        <w:rPr>
-          <w:rFonts w:ascii="Times New Roman" w:hAnsi="Times New Roman" w:cs="Times New Roman"/>
-        </w:rPr>
-      </w:pPr>
-      <w:r>
-        <w:rPr>
-          <w:rFonts w:ascii="Times New Roman" w:hAnsi="Times New Roman" w:cs="Times New Roman"/>
-        </w:rPr>
-        <w:t xml:space="preserve">  </w:t>
-      </w:r>
-      <w:r>
-        <w:rPr>
-          <w:rFonts w:ascii="Times New Roman" w:hAnsi="Times New Roman" w:cs="Times New Roman"/>
-        </w:rPr>
-        <w:t xml:space="preserve">  ]</w:t>
-      </w:r>
-    </w:p>
-    <w:p>
-      <w:pPr>
-        <w:rPr>
-          <w:rFonts w:ascii="Times New Roman" w:hAnsi="Times New Roman" w:cs="Times New Roman"/>
-        </w:rPr>
-      </w:pPr>
-      <w:r>
-        <w:rPr>
-          <w:rFonts w:ascii="Times New Roman" w:hAnsi="Times New Roman" w:cs="Times New Roman"/>
-        </w:rPr>
-        <w:t>}</w:t>
-      </w:r>
-    </w:p>
-    <w:p>
-      <w:r>
-        <w:t xml:space="preserve">For the purposes of this class, when you create a </w:t>
-      </w:r>
-      <w:r>
-        <w:rPr>
-          <w:i/>
-        </w:rPr>
-        <w:t>thing</w:t>
-      </w:r>
-      <w:r>
-        <w:t xml:space="preserve">, you will get a policy attached to your </w:t>
-      </w:r>
-      <w:r>
-        <w:rPr>
-          <w:i/>
-        </w:rPr>
-        <w:t>thing</w:t>
-      </w:r>
-      <w:r>
-        <w:t xml:space="preserve"> that will allow you to do everything you need.</w:t>
-      </w:r>
-    </w:p>
-    <w:p>
-      <w:pPr>
-        <w:rPr>
-          <w:rFonts w:ascii="Cambria" w:eastAsia="Times New Roman" w:hAnsi="Cambria"/>
-          <w:b/>
-          <w:bCs/>
-          <w:color w:val="4F81BD"/>
-        </w:rPr>
-      </w:pPr>
-      <w:r>
-        <w:br w:type="page"/>
-      </w:r>
-    </w:p>
-    <w:p>
-      <w:pPr>
-        <w:pStyle w:val="Heading3"/>
-      </w:pPr>
-      <w:r>
-        <w:lastRenderedPageBreak/>
-        <w:t>Amazon AWS MQ</w:t>
-      </w:r>
-      <w:r>
-        <w:t>T</w:t>
-      </w:r>
-      <w:r>
-        <w:t>T</w:t>
-      </w:r>
-    </w:p>
-    <w:p>
-      <w:pPr>
-        <w:pStyle w:val="Heading4"/>
-      </w:pPr>
-      <w:r>
-        <w:t>Internet Access</w:t>
-      </w:r>
-    </w:p>
-    <w:p>
-      <w:r>
-        <w:t xml:space="preserve">When you create an AWS IoT account, Amazon will create a new </w:t>
-      </w:r>
-      <w:r>
-        <w:t xml:space="preserve">(virtual) </w:t>
-      </w:r>
-      <w:r>
-        <w:t>server</w:t>
-      </w:r>
-      <w:r>
-        <w:t xml:space="preserve"> for you</w:t>
-      </w:r>
-      <w:r>
-        <w:t xml:space="preserve"> in the Cloud and will turn on an MQTT Message Broker on that server.  In order to connect your WICED device to that server you will need to know the </w:t>
-      </w:r>
-      <w:r>
-        <w:t>IP Address</w:t>
-      </w:r>
-      <w:r>
-        <w:t xml:space="preserve"> </w:t>
-      </w:r>
-      <w:r>
-        <w:t xml:space="preserve">of the Message Broker </w:t>
-      </w:r>
-      <w:r>
-        <w:t>(to program</w:t>
-      </w:r>
-      <w:r>
-        <w:t xml:space="preserve"> it</w:t>
-      </w:r>
-      <w:r>
-        <w:t xml:space="preserve"> in</w:t>
-      </w:r>
-      <w:r>
-        <w:t>to</w:t>
-      </w:r>
-      <w:r>
-        <w:t xml:space="preserve"> your firmware)</w:t>
-      </w:r>
-      <w:r>
-        <w:t xml:space="preserve">.  You </w:t>
-      </w:r>
-      <w:r>
-        <w:t>find the address</w:t>
-      </w:r>
-      <w:r>
-        <w:t xml:space="preserve"> by clicking on your </w:t>
-      </w:r>
-      <w:r>
-        <w:rPr>
-          <w:i/>
-        </w:rPr>
-        <w:t>t</w:t>
-      </w:r>
-      <w:r>
-        <w:rPr>
-          <w:i/>
-        </w:rPr>
-        <w:t>hing</w:t>
-      </w:r>
-      <w:r>
-        <w:t xml:space="preserve"> </w:t>
-      </w:r>
-      <w:r>
-        <w:t xml:space="preserve">in the console </w:t>
-      </w:r>
-      <w:r>
-        <w:t xml:space="preserve">which will open up a window on the right of </w:t>
-      </w:r>
-      <w:r>
-        <w:t>the</w:t>
-      </w:r>
-      <w:r>
-        <w:t xml:space="preserve"> browser which contains the DNS name and </w:t>
-      </w:r>
-      <w:r>
-        <w:t xml:space="preserve">other information about your </w:t>
-      </w:r>
-      <w:r>
-        <w:rPr>
-          <w:i/>
-        </w:rPr>
-        <w:t>t</w:t>
-      </w:r>
-      <w:r>
-        <w:rPr>
-          <w:i/>
-        </w:rPr>
-        <w:t>hi</w:t>
-      </w:r>
-      <w:r>
-        <w:rPr>
-          <w:i/>
-        </w:rPr>
-        <w:t>ng</w:t>
-      </w:r>
-      <w:r>
-        <w:t>.  (</w:t>
-      </w:r>
-      <w:r>
-        <w:t>In</w:t>
-      </w:r>
-      <w:r>
-        <w:t xml:space="preserve"> this case </w:t>
-      </w:r>
-      <w:r>
-        <w:t xml:space="preserve">the IP address of your message broker is: </w:t>
-      </w:r>
-      <w:r>
-        <w:rPr>
-          <w:i/>
-        </w:rPr>
-        <w:t>amk6m51qrxr2u.iot.us-east-1.amazonaws.com</w:t>
-      </w:r>
-      <w:r>
-        <w:t>.</w:t>
-      </w:r>
-      <w:r>
-        <w:t>)</w:t>
-      </w:r>
-    </w:p>
     <w:p/>
     <w:p>
-      <w:pPr>
-        <w:jc w:val="center"/>
-      </w:pPr>
       <w:r>
         <w:rPr>
           <w:noProof/>
         </w:rPr>
         <w:drawing>
-          <wp:inline distT="0" distB="0" distL="0" distR="0" wp14:anchorId="2A4A7E20" wp14:editId="06D54867">
-            <wp:extent cx="5448300" cy="4025900"/>
-            <wp:effectExtent l="0" t="0" r="12700" b="12700"/>
-            <wp:docPr id="18" name="Picture 18"/>
+          <wp:inline distT="0" distB="0" distL="0" distR="0" wp14:anchorId="6328E21C" wp14:editId="7D67E569">
+            <wp:extent cx="5943131" cy="2496709"/>
+            <wp:effectExtent l="0" t="0" r="635" b="0"/>
+            <wp:docPr id="3" name="Picture 3"/>
             <wp:cNvGraphicFramePr>
               <a:graphicFrameLocks xmlns:a="http://schemas.openxmlformats.org/drawingml/2006/main" noChangeAspect="1"/>
             </wp:cNvGraphicFramePr>
@@ -1935,20 +1824,27 @@
                     <pic:cNvPr id="1" name=""/>
                     <pic:cNvPicPr/>
                   </pic:nvPicPr>
-                  <pic:blipFill>
-                    <a:blip r:embed="rId25"/>
-                    <a:stretch>
-                      <a:fillRect/>
-                    </a:stretch>
+                  <pic:blipFill rotWithShape="1">
+                    <a:blip r:embed="rId24"/>
+                    <a:srcRect t="19318" b="28386"/>
+                    <a:stretch/>
                   </pic:blipFill>
-                  <pic:spPr>
+                  <pic:spPr bwMode="auto">
                     <a:xfrm>
                       <a:off x="0" y="0"/>
-                      <a:ext cx="5448300" cy="4025900"/>
+                      <a:ext cx="5943600" cy="2496906"/>
                     </a:xfrm>
                     <a:prstGeom prst="rect">
                       <a:avLst/>
                     </a:prstGeom>
+                    <a:ln>
+                      <a:noFill/>
+                    </a:ln>
+                    <a:extLst>
+                      <a:ext uri="{53640926-AAD7-44D8-BBD7-CCE9431645EC}">
+                        <a14:shadowObscured xmlns:a14="http://schemas.microsoft.com/office/drawing/2010/main"/>
+                      </a:ext>
+                    </a:extLst>
                   </pic:spPr>
                 </pic:pic>
               </a:graphicData>
@@ -1963,10 +1859,12 @@
       </w:r>
     </w:p>
     <w:p>
-      <w:pPr>
-        <w:pStyle w:val="Heading4"/>
-      </w:pPr>
-      <w:hyperlink r:id="rId26" w:history="1">
+      <w:r>
+        <w:br w:type="page"/>
+      </w:r>
+    </w:p>
+    <w:p>
+      <w:hyperlink r:id="rId25" w:history="1">
         <w:r>
           <w:rPr>
             <w:rStyle w:val="Hyperlink"/>
@@ -2090,7 +1988,6 @@
         <w:rPr>
           <w:u w:val="single"/>
         </w:rPr>
-        <w:lastRenderedPageBreak/>
         <w:t>state</w:t>
       </w:r>
       <w:r>
@@ -2320,6 +2217,7 @@
         <w:keepNext/>
       </w:pPr>
       <w:r>
+        <w:lastRenderedPageBreak/>
         <w:t>An example of the document looks like this:</w:t>
       </w:r>
     </w:p>
@@ -2347,7 +2245,7 @@
                     <pic:cNvPicPr/>
                   </pic:nvPicPr>
                   <pic:blipFill>
-                    <a:blip r:embed="rId27"/>
+                    <a:blip r:embed="rId26"/>
                     <a:stretch>
                       <a:fillRect/>
                     </a:stretch>
@@ -2373,7 +2271,6 @@
         <w:keepNext/>
       </w:pPr>
       <w:r>
-        <w:lastRenderedPageBreak/>
         <w:t>If you want to update the Shadow, you can publish a JSON document with just the information you want to change to the correct topic</w:t>
       </w:r>
       <w:r>
@@ -2519,7 +2416,7 @@
       <w:r>
         <w:t xml:space="preserve">  Some </w:t>
       </w:r>
-      <w:hyperlink r:id="rId28" w:history="1">
+      <w:hyperlink r:id="rId27" w:history="1">
         <w:r>
           <w:rPr>
             <w:rStyle w:val="Hyperlink"/>
@@ -2588,6 +2485,7 @@
         </w:numPr>
       </w:pPr>
       <w:r>
+        <w:lastRenderedPageBreak/>
         <w:t xml:space="preserve">Embed a unique identifier e.g. the name of the </w:t>
       </w:r>
       <w:r>
@@ -2623,7 +2521,7 @@
       </w:r>
     </w:p>
     <w:p>
-      <w:hyperlink r:id="rId29" w:history="1">
+      <w:hyperlink r:id="rId28" w:history="1">
         <w:r>
           <w:rPr>
             <w:rStyle w:val="Hyperlink"/>
@@ -3292,7 +3190,7 @@
                     <pic:cNvPicPr/>
                   </pic:nvPicPr>
                   <pic:blipFill>
-                    <a:blip r:embed="rId30"/>
+                    <a:blip r:embed="rId29"/>
                     <a:stretch>
                       <a:fillRect/>
                     </a:stretch>
@@ -3335,7 +3233,7 @@
                     <pic:cNvPicPr/>
                   </pic:nvPicPr>
                   <pic:blipFill>
-                    <a:blip r:embed="rId31"/>
+                    <a:blip r:embed="rId30"/>
                     <a:stretch>
                       <a:fillRect/>
                     </a:stretch>
@@ -5492,7 +5390,7 @@
             <w:tcW w:w="2155" w:type="dxa"/>
           </w:tcPr>
           <w:p>
-            <w:hyperlink r:id="rId32" w:history="1">
+            <w:hyperlink r:id="rId31" w:history="1">
               <w:r>
                 <w:rPr>
                   <w:rStyle w:val="Hyperlink"/>
@@ -5507,7 +5405,7 @@
             <w:tcW w:w="7195" w:type="dxa"/>
           </w:tcPr>
           <w:p>
-            <w:hyperlink r:id="rId33" w:history="1">
+            <w:hyperlink r:id="rId32" w:history="1">
               <w:r>
                 <w:rPr>
                   <w:rStyle w:val="Hyperlink"/>
@@ -5524,7 +5422,7 @@
             <w:tcW w:w="2155" w:type="dxa"/>
           </w:tcPr>
           <w:p>
-            <w:hyperlink r:id="rId34" w:history="1">
+            <w:hyperlink r:id="rId33" w:history="1">
               <w:r>
                 <w:rPr>
                   <w:rStyle w:val="Hyperlink"/>
@@ -5551,7 +5449,7 @@
             <w:tcW w:w="2155" w:type="dxa"/>
           </w:tcPr>
           <w:p>
-            <w:hyperlink r:id="rId35" w:history="1">
+            <w:hyperlink r:id="rId34" w:history="1">
               <w:r>
                 <w:rPr>
                   <w:rStyle w:val="Hyperlink"/>
@@ -5592,7 +5490,7 @@
             <w:tcW w:w="2155" w:type="dxa"/>
           </w:tcPr>
           <w:p>
-            <w:hyperlink r:id="rId36" w:history="1">
+            <w:hyperlink r:id="rId35" w:history="1">
               <w:r>
                 <w:rPr>
                   <w:rStyle w:val="Hyperlink"/>
@@ -5619,7 +5517,7 @@
             <w:tcW w:w="2155" w:type="dxa"/>
           </w:tcPr>
           <w:p>
-            <w:hyperlink r:id="rId37" w:history="1">
+            <w:hyperlink r:id="rId36" w:history="1">
               <w:r>
                 <w:rPr>
                   <w:rStyle w:val="Hyperlink"/>
@@ -5649,7 +5547,7 @@
             <w:r>
               <w:t xml:space="preserve">Avnet User Guide </w:t>
             </w:r>
-            <w:hyperlink r:id="rId38" w:history="1">
+            <w:hyperlink r:id="rId37" w:history="1">
               <w:r>
                 <w:rPr>
                   <w:rStyle w:val="Hyperlink"/>
@@ -5660,7 +5558,7 @@
             <w:r>
               <w:t xml:space="preserve"> and </w:t>
             </w:r>
-            <w:hyperlink r:id="rId39" w:history="1">
+            <w:hyperlink r:id="rId38" w:history="1">
               <w:r>
                 <w:rPr>
                   <w:rStyle w:val="Hyperlink"/>
@@ -5683,7 +5581,7 @@
             <w:tcW w:w="2155" w:type="dxa"/>
           </w:tcPr>
           <w:p>
-            <w:hyperlink r:id="rId40" w:history="1">
+            <w:hyperlink r:id="rId39" w:history="1">
               <w:r>
                 <w:rPr>
                   <w:rStyle w:val="Hyperlink"/>
@@ -6007,7 +5905,7 @@
                     <pic:cNvPicPr/>
                   </pic:nvPicPr>
                   <pic:blipFill>
-                    <a:blip r:embed="rId41"/>
+                    <a:blip r:embed="rId40"/>
                     <a:stretch>
                       <a:fillRect/>
                     </a:stretch>
@@ -6094,7 +5992,7 @@
                     <pic:cNvPicPr/>
                   </pic:nvPicPr>
                   <pic:blipFill rotWithShape="1">
-                    <a:blip r:embed="rId42"/>
+                    <a:blip r:embed="rId41"/>
                     <a:srcRect l="9136" t="10694" r="10641"/>
                     <a:stretch/>
                   </pic:blipFill>
@@ -6189,7 +6087,7 @@
                     <pic:cNvPicPr/>
                   </pic:nvPicPr>
                   <pic:blipFill rotWithShape="1">
-                    <a:blip r:embed="rId43"/>
+                    <a:blip r:embed="rId42"/>
                     <a:srcRect l="9530" t="13908" r="10783"/>
                     <a:stretch/>
                   </pic:blipFill>
@@ -6285,7 +6183,7 @@
                     <pic:cNvPicPr/>
                   </pic:nvPicPr>
                   <pic:blipFill rotWithShape="1">
-                    <a:blip r:embed="rId44"/>
+                    <a:blip r:embed="rId43"/>
                     <a:srcRect l="8417" t="14866" r="11283" b="5257"/>
                     <a:stretch/>
                   </pic:blipFill>
@@ -6469,13 +6367,7 @@
         </w:rPr>
       </w:pPr>
       <w:r>
-        <w:t xml:space="preserve">Note: </w:t>
-      </w:r>
-      <w:r>
-        <w:t>The window also has an option to download a root CA for AWS IoT from Symantec (a trusted certification authority). However, you don’t need to do this since the root CA for AWS IoT is alre</w:t>
-      </w:r>
-      <w:r>
-        <w:t>ady included in the WICED SDK.</w:t>
+        <w:t>Note: The window also has an option to download a root CA for AWS IoT from Symantec (a trusted certification authority). However, you don’t need to do this since the root CA for AWS IoT is already included in the WICED SDK.</w:t>
       </w:r>
     </w:p>
     <w:p>
@@ -6644,7 +6536,7 @@
                     <pic:cNvPicPr/>
                   </pic:nvPicPr>
                   <pic:blipFill rotWithShape="1">
-                    <a:blip r:embed="rId45"/>
+                    <a:blip r:embed="rId44"/>
                     <a:srcRect l="10450" t="11276" r="2963"/>
                     <a:stretch/>
                   </pic:blipFill>
@@ -6717,7 +6609,7 @@
                     <pic:cNvPicPr/>
                   </pic:nvPicPr>
                   <pic:blipFill rotWithShape="1">
-                    <a:blip r:embed="rId46"/>
+                    <a:blip r:embed="rId45"/>
                     <a:srcRect l="9187" t="18181" r="11000"/>
                     <a:stretch/>
                   </pic:blipFill>
@@ -6832,7 +6724,7 @@
                     <pic:cNvPicPr/>
                   </pic:nvPicPr>
                   <pic:blipFill rotWithShape="1">
-                    <a:blip r:embed="rId47"/>
+                    <a:blip r:embed="rId46"/>
                     <a:srcRect l="9373" t="9030" b="2506"/>
                     <a:stretch/>
                   </pic:blipFill>
@@ -6930,7 +6822,7 @@
                     <pic:cNvPicPr/>
                   </pic:nvPicPr>
                   <pic:blipFill rotWithShape="1">
-                    <a:blip r:embed="rId48"/>
+                    <a:blip r:embed="rId47"/>
                     <a:srcRect l="3330" t="9055" b="3651"/>
                     <a:stretch/>
                   </pic:blipFill>
@@ -7000,7 +6892,7 @@
                     <pic:cNvPicPr/>
                   </pic:nvPicPr>
                   <pic:blipFill rotWithShape="1">
-                    <a:blip r:embed="rId49"/>
+                    <a:blip r:embed="rId48"/>
                     <a:srcRect t="27385" r="4937" b="8229"/>
                     <a:stretch/>
                   </pic:blipFill>
@@ -7077,7 +6969,7 @@
                     <pic:cNvPicPr/>
                   </pic:nvPicPr>
                   <pic:blipFill rotWithShape="1">
-                    <a:blip r:embed="rId50"/>
+                    <a:blip r:embed="rId49"/>
                     <a:srcRect l="5511" b="28668"/>
                     <a:stretch/>
                   </pic:blipFill>
@@ -7140,7 +7032,7 @@
                     <pic:cNvPicPr/>
                   </pic:nvPicPr>
                   <pic:blipFill>
-                    <a:blip r:embed="rId51"/>
+                    <a:blip r:embed="rId50"/>
                     <a:stretch>
                       <a:fillRect/>
                     </a:stretch>
@@ -7252,7 +7144,7 @@
                     <pic:cNvPicPr/>
                   </pic:nvPicPr>
                   <pic:blipFill rotWithShape="1">
-                    <a:blip r:embed="rId52"/>
+                    <a:blip r:embed="rId51"/>
                     <a:srcRect t="17320" r="6209" b="9557"/>
                     <a:stretch/>
                   </pic:blipFill>
@@ -7372,7 +7264,7 @@
                     <pic:cNvPicPr/>
                   </pic:nvPicPr>
                   <pic:blipFill rotWithShape="1">
-                    <a:blip r:embed="rId53"/>
+                    <a:blip r:embed="rId52"/>
                     <a:srcRect t="18319" r="6479" b="23882"/>
                     <a:stretch/>
                   </pic:blipFill>
@@ -7455,7 +7347,7 @@
                     <pic:cNvPicPr/>
                   </pic:nvPicPr>
                   <pic:blipFill rotWithShape="1">
-                    <a:blip r:embed="rId54"/>
+                    <a:blip r:embed="rId53"/>
                     <a:srcRect t="18652" r="6614" b="13728"/>
                     <a:stretch/>
                   </pic:blipFill>
@@ -7503,7 +7395,7 @@
       </w:r>
     </w:p>
     <w:sectPr>
-      <w:footerReference w:type="default" r:id="rId55"/>
+      <w:footerReference w:type="default" r:id="rId54"/>
       <w:pgSz w:w="12240" w:h="15840"/>
       <w:pgMar w:top="1440" w:right="1440" w:bottom="1440" w:left="1440" w:header="720" w:footer="720" w:gutter="0"/>
       <w:cols w:space="720"/>
@@ -7589,7 +7481,7 @@
                 <w:bCs/>
                 <w:noProof/>
               </w:rPr>
-              <w:t>21</w:t>
+              <w:t>1</w:t>
             </w:r>
             <w:r>
               <w:rPr>
@@ -12305,7 +12197,7 @@
   <w:style w:type="paragraph" w:default="1" w:styleId="Normal">
     <w:name w:val="Normal"/>
     <w:qFormat/>
-    <w:rsid w:val="00CC2D8B"/>
+    <w:rsid w:val="00D30360"/>
   </w:style>
   <w:style w:type="paragraph" w:styleId="Heading1">
     <w:name w:val="heading 1"/>
@@ -12425,7 +12317,7 @@
     <w:uiPriority w:val="1"/>
     <w:semiHidden/>
     <w:unhideWhenUsed/>
-    <w:rsid w:val="00CC2D8B"/>
+    <w:rsid w:val="00D30360"/>
   </w:style>
   <w:style w:type="table" w:default="1" w:styleId="TableNormal">
     <w:name w:val="Normal Table"/>
@@ -12447,7 +12339,7 @@
     <w:uiPriority w:val="99"/>
     <w:semiHidden/>
     <w:unhideWhenUsed/>
-    <w:rsid w:val="00CC2D8B"/>
+    <w:rsid w:val="00D30360"/>
   </w:style>
   <w:style w:type="paragraph" w:styleId="ListParagraph">
     <w:name w:val="List Paragraph"/>
@@ -13238,7 +13130,7 @@
 </file>
 
 <file path=customXml/itemProps1.xml><?xml version="1.0" encoding="utf-8"?>
-<ds:datastoreItem xmlns:ds="http://schemas.openxmlformats.org/officeDocument/2006/customXml" ds:itemID="{A9C46289-D9FB-492C-B4E0-AC4A313C10F6}">
+<ds:datastoreItem xmlns:ds="http://schemas.openxmlformats.org/officeDocument/2006/customXml" ds:itemID="{F91DAC7D-2AB2-4BAC-9B1F-A07466B924C6}">
   <ds:schemaRefs>
     <ds:schemaRef ds:uri="http://schemas.openxmlformats.org/officeDocument/2006/bibliography"/>
   </ds:schemaRefs>

</xml_diff>

<commit_message>
fix exercise 1 location of REST endpoint.
</commit_message>
<xml_diff>
--- a/labmanual/WW101-07b-MQTT-AWS.docx
+++ b/labmanual/WW101-07b-MQTT-AWS.docx
@@ -6,8 +6,6 @@
       <w:pPr>
         <w:pStyle w:val="Heading1"/>
       </w:pPr>
-      <w:bookmarkStart w:id="0" w:name="_GoBack"/>
-      <w:bookmarkEnd w:id="0"/>
       <w:r>
         <w:t xml:space="preserve">Chapter </w:t>
       </w:r>
@@ -867,21 +865,7 @@
           <w:rPr>
             <w:rStyle w:val="Hyperlink"/>
           </w:rPr>
-          <w:t xml:space="preserve">Amazon Simple Queueing </w:t>
-        </w:r>
-        <w:proofErr w:type="gramStart"/>
-        <w:r>
-          <w:rPr>
-            <w:rStyle w:val="Hyperlink"/>
-          </w:rPr>
-          <w:t>Services(</w:t>
-        </w:r>
-        <w:proofErr w:type="gramEnd"/>
-        <w:r>
-          <w:rPr>
-            <w:rStyle w:val="Hyperlink"/>
-          </w:rPr>
-          <w:t>SQS)</w:t>
+          <w:t>Amazon Simple Queueing Services(SQS)</w:t>
         </w:r>
       </w:hyperlink>
       <w:r>
@@ -1537,29 +1521,7 @@
         <w:rPr>
           <w:rFonts w:ascii="Times New Roman" w:hAnsi="Times New Roman" w:cs="Times New Roman"/>
         </w:rPr>
-        <w:t xml:space="preserve">"Action": </w:t>
-      </w:r>
-      <w:proofErr w:type="gramStart"/>
-      <w:r>
-        <w:rPr>
-          <w:rFonts w:ascii="Times New Roman" w:hAnsi="Times New Roman" w:cs="Times New Roman"/>
-        </w:rPr>
-        <w:t>[  "</w:t>
-      </w:r>
-      <w:proofErr w:type="spellStart"/>
-      <w:proofErr w:type="gramEnd"/>
-      <w:r>
-        <w:rPr>
-          <w:rFonts w:ascii="Times New Roman" w:hAnsi="Times New Roman" w:cs="Times New Roman"/>
-        </w:rPr>
-        <w:t>iot</w:t>
-      </w:r>
-      <w:proofErr w:type="spellEnd"/>
-      <w:r>
-        <w:rPr>
-          <w:rFonts w:ascii="Times New Roman" w:hAnsi="Times New Roman" w:cs="Times New Roman"/>
-        </w:rPr>
-        <w:t>:*"  ],</w:t>
+        <w:t>"Action": [  "iot:*"  ],</w:t>
       </w:r>
     </w:p>
     <w:p>
@@ -1745,13 +1707,7 @@
         <w:t>thing</w:t>
       </w:r>
       <w:r>
-        <w:t xml:space="preserve"> from the console and then select Interact from the left panel. The address is listed as the </w:t>
-      </w:r>
-      <w:r>
-        <w:t>REST API Endpoint</w:t>
-      </w:r>
-      <w:r>
-        <w:t>.</w:t>
+        <w:t xml:space="preserve"> from the console and then select Interact from the left panel. The address is listed as the REST API Endpoint.</w:t>
       </w:r>
     </w:p>
     <w:p>
@@ -2005,14 +1961,12 @@
           <w:numId w:val="39"/>
         </w:numPr>
       </w:pPr>
-      <w:proofErr w:type="gramStart"/>
       <w:r>
         <w:rPr>
           <w:u w:val="single"/>
         </w:rPr>
         <w:t>desired</w:t>
       </w:r>
-      <w:proofErr w:type="gramEnd"/>
       <w:r>
         <w:t xml:space="preserve">: The desired state of the </w:t>
       </w:r>
@@ -2052,14 +2006,12 @@
           <w:numId w:val="39"/>
         </w:numPr>
       </w:pPr>
-      <w:proofErr w:type="gramStart"/>
       <w:r>
         <w:rPr>
           <w:u w:val="single"/>
         </w:rPr>
         <w:t>reported</w:t>
       </w:r>
-      <w:proofErr w:type="gramEnd"/>
       <w:r>
         <w:t xml:space="preserve">: The reported state of the </w:t>
       </w:r>
@@ -2102,7 +2054,6 @@
           <w:u w:val="single"/>
         </w:rPr>
       </w:pPr>
-      <w:proofErr w:type="gramStart"/>
       <w:r>
         <w:rPr>
           <w:u w:val="single"/>
@@ -2115,7 +2066,6 @@
         </w:rPr>
         <w:t>etadata</w:t>
       </w:r>
-      <w:proofErr w:type="gramEnd"/>
       <w:r>
         <w:t>: I</w:t>
       </w:r>
@@ -2134,14 +2084,12 @@
           <w:numId w:val="39"/>
         </w:numPr>
       </w:pPr>
-      <w:proofErr w:type="gramStart"/>
       <w:r>
         <w:rPr>
           <w:u w:val="single"/>
         </w:rPr>
         <w:t>timestamp</w:t>
       </w:r>
-      <w:proofErr w:type="gramEnd"/>
       <w:r>
         <w:t xml:space="preserve">: Indicates when the message was transmitted by AWS IoT. By using the timestamp in the message and the timestamps for individual attributes in the desired or reported section, a </w:t>
       </w:r>
@@ -2163,16 +2111,12 @@
           <w:numId w:val="39"/>
         </w:numPr>
       </w:pPr>
-      <w:proofErr w:type="spellStart"/>
-      <w:proofErr w:type="gramStart"/>
       <w:r>
         <w:rPr>
           <w:u w:val="single"/>
         </w:rPr>
         <w:t>clientToken</w:t>
       </w:r>
-      <w:proofErr w:type="spellEnd"/>
-      <w:proofErr w:type="gramEnd"/>
       <w:r>
         <w:t>: A string unique to the device that enables you to associate responses with requests in an MQTT environment.</w:t>
       </w:r>
@@ -2188,7 +2132,6 @@
           <w:u w:val="single"/>
         </w:rPr>
       </w:pPr>
-      <w:proofErr w:type="gramStart"/>
       <w:r>
         <w:rPr>
           <w:u w:val="single"/>
@@ -2201,7 +2144,6 @@
         </w:rPr>
         <w:t>ersion</w:t>
       </w:r>
-      <w:proofErr w:type="gramEnd"/>
       <w:r>
         <w:rPr>
           <w:u w:val="single"/>
@@ -2307,57 +2249,43 @@
         <w:rPr>
           <w:rFonts w:ascii="Times New Roman" w:hAnsi="Times New Roman" w:cs="Times New Roman"/>
         </w:rPr>
-        <w:t xml:space="preserve">    "</w:t>
-      </w:r>
-      <w:proofErr w:type="gramStart"/>
+        <w:t xml:space="preserve">    "reported" : { "</w:t>
+      </w:r>
       <w:r>
         <w:rPr>
           <w:rFonts w:ascii="Times New Roman" w:hAnsi="Times New Roman" w:cs="Times New Roman"/>
         </w:rPr>
-        <w:t>reported</w:t>
-      </w:r>
-      <w:proofErr w:type="gramEnd"/>
+        <w:t>color</w:t>
+      </w:r>
       <w:r>
         <w:rPr>
           <w:rFonts w:ascii="Times New Roman" w:hAnsi="Times New Roman" w:cs="Times New Roman"/>
         </w:rPr>
-        <w:t>" : { "</w:t>
+        <w:t xml:space="preserve">": </w:t>
       </w:r>
       <w:r>
         <w:rPr>
           <w:rFonts w:ascii="Times New Roman" w:hAnsi="Times New Roman" w:cs="Times New Roman"/>
         </w:rPr>
-        <w:t>color</w:t>
+        <w:t>“BLUE”</w:t>
       </w:r>
       <w:r>
         <w:rPr>
           <w:rFonts w:ascii="Times New Roman" w:hAnsi="Times New Roman" w:cs="Times New Roman"/>
         </w:rPr>
-        <w:t xml:space="preserve">": </w:t>
-      </w:r>
-      <w:r>
+        <w:t xml:space="preserve"> }</w:t>
+      </w:r>
+    </w:p>
+    <w:p>
+      <w:pPr>
         <w:rPr>
           <w:rFonts w:ascii="Times New Roman" w:hAnsi="Times New Roman" w:cs="Times New Roman"/>
         </w:rPr>
-        <w:t>“BLUE”</w:t>
-      </w:r>
+      </w:pPr>
       <w:r>
         <w:rPr>
           <w:rFonts w:ascii="Times New Roman" w:hAnsi="Times New Roman" w:cs="Times New Roman"/>
         </w:rPr>
-        <w:t xml:space="preserve"> }</w:t>
-      </w:r>
-    </w:p>
-    <w:p>
-      <w:pPr>
-        <w:rPr>
-          <w:rFonts w:ascii="Times New Roman" w:hAnsi="Times New Roman" w:cs="Times New Roman"/>
-        </w:rPr>
-      </w:pPr>
-      <w:r>
-        <w:rPr>
-          <w:rFonts w:ascii="Times New Roman" w:hAnsi="Times New Roman" w:cs="Times New Roman"/>
-        </w:rPr>
         <w:t>}</w:t>
       </w:r>
     </w:p>
@@ -2383,15 +2311,7 @@
         <w:t>:</w:t>
       </w:r>
       <w:r>
-        <w:t xml:space="preserve"> Topics named “$</w:t>
-      </w:r>
-      <w:proofErr w:type="spellStart"/>
-      <w:r>
-        <w:t>aws</w:t>
-      </w:r>
-      <w:proofErr w:type="spellEnd"/>
-      <w:r>
-        <w:t>/…” are reserved by AWS IoT</w:t>
+        <w:t xml:space="preserve"> Topics named “$aws/…” are reserved by AWS IoT</w:t>
       </w:r>
       <w:r>
         <w:t xml:space="preserve"> for</w:t>
@@ -2508,13 +2428,8 @@
       <w:r>
         <w:t xml:space="preserve">For example, a good topic name for a temperature sensing device might be: </w:t>
       </w:r>
-      <w:proofErr w:type="spellStart"/>
-      <w:r>
-        <w:t>myDevice</w:t>
-      </w:r>
-      <w:proofErr w:type="spellEnd"/>
-      <w:r>
-        <w:t>/temperature</w:t>
+      <w:r>
+        <w:t>myDevice/temperature</w:t>
       </w:r>
       <w:r>
         <w:t>.</w:t>
@@ -2547,23 +2462,7 @@
         <w:t>of</w:t>
       </w:r>
       <w:r>
-        <w:t xml:space="preserve"> the form “$</w:t>
-      </w:r>
-      <w:proofErr w:type="spellStart"/>
-      <w:r>
-        <w:t>aws</w:t>
-      </w:r>
-      <w:proofErr w:type="spellEnd"/>
-      <w:r>
-        <w:t>/things/</w:t>
-      </w:r>
-      <w:proofErr w:type="spellStart"/>
-      <w:r>
-        <w:t>thingName</w:t>
-      </w:r>
-      <w:proofErr w:type="spellEnd"/>
-      <w:r>
-        <w:t>/shadow/…”</w:t>
+        <w:t xml:space="preserve"> the form “$aws/things/thingName/shadow/…”</w:t>
       </w:r>
       <w:r>
         <w:t xml:space="preserve"> which allow you to publish and subscribe for topics relating to the shadow. The specific shadow topics that exist are:</w:t>
@@ -2728,15 +2627,7 @@
               </w:tabs>
             </w:pPr>
             <w:r>
-              <w:t xml:space="preserve">When a document is updated via </w:t>
-            </w:r>
-            <w:proofErr w:type="gramStart"/>
-            <w:r>
-              <w:t>a publish</w:t>
-            </w:r>
-            <w:proofErr w:type="gramEnd"/>
-            <w:r>
-              <w:t xml:space="preserve"> to /update, the complete new document is published to this topic. </w:t>
+              <w:t xml:space="preserve">When a document is updated via a publish to /update, the complete new document is published to this topic. </w:t>
             </w:r>
           </w:p>
         </w:tc>
@@ -3073,21 +2964,11 @@
         </w:rPr>
       </w:pPr>
       <w:r>
-        <w:t>You can use “#” as a wildcard to access multiple shadow topics. For example, you can use “$</w:t>
-      </w:r>
-      <w:proofErr w:type="spellStart"/>
-      <w:r>
-        <w:t>aws</w:t>
-      </w:r>
-      <w:proofErr w:type="spellEnd"/>
-      <w:r>
-        <w:t>/things/</w:t>
-      </w:r>
-      <w:proofErr w:type="spellStart"/>
+        <w:t>You can use “#” as a wildcard to access multiple shadow topics. For example, you can use “$aws/things/</w:t>
+      </w:r>
       <w:r>
         <w:t>thingName</w:t>
       </w:r>
-      <w:proofErr w:type="spellEnd"/>
       <w:r>
         <w:t xml:space="preserve">/shadow/#” to subscribe to all shadow topics for the </w:t>
       </w:r>
@@ -3098,15 +2979,7 @@
         <w:t>thing</w:t>
       </w:r>
       <w:r>
-        <w:t xml:space="preserve"> called “</w:t>
-      </w:r>
-      <w:proofErr w:type="spellStart"/>
-      <w:r>
-        <w:t>theThing</w:t>
-      </w:r>
-      <w:proofErr w:type="spellEnd"/>
-      <w:r>
-        <w:t>”.</w:t>
+        <w:t xml:space="preserve"> called “theThing”.</w:t>
       </w:r>
       <w:r>
         <w:br w:type="page"/>
@@ -3304,7 +3177,13 @@
     </w:p>
     <w:p>
       <w:r>
-        <w:t xml:space="preserve">Note the message broker address. You can find this in the right hand window when you click on the </w:t>
+        <w:t xml:space="preserve">Note the message broker address. You can find this in the </w:t>
+      </w:r>
+      <w:r>
+        <w:t>Interact page</w:t>
+      </w:r>
+      <w:r>
+        <w:t xml:space="preserve"> when you click on the </w:t>
       </w:r>
       <w:r>
         <w:rPr>
@@ -3313,8 +3192,13 @@
         <w:t>thing</w:t>
       </w:r>
       <w:r>
-        <w:t xml:space="preserve"> that you create listed as ”REST API endpoint”. It is the part of the name after “https://” and before “/things…”</w:t>
-      </w:r>
+        <w:t xml:space="preserve"> that you create</w:t>
+      </w:r>
+      <w:r>
+        <w:t>. It will be listed as ”REST API endpoint”.</w:t>
+      </w:r>
+      <w:bookmarkStart w:id="0" w:name="_GoBack"/>
+      <w:bookmarkEnd w:id="0"/>
     </w:p>
     <w:p>
       <w:r>
@@ -3359,18 +3243,10 @@
         <w:t xml:space="preserve"> the</w:t>
       </w:r>
       <w:r>
-        <w:t xml:space="preserve"> </w:t>
-      </w:r>
-      <w:proofErr w:type="spellStart"/>
-      <w:r>
-        <w:t>demo.aws_iot.pub_sub.</w:t>
-      </w:r>
-      <w:r>
-        <w:t>publisher</w:t>
-      </w:r>
-      <w:proofErr w:type="spellEnd"/>
-      <w:r>
-        <w:t xml:space="preserve"> </w:t>
+        <w:t xml:space="preserve"> demo.aws_iot.pub_sub.</w:t>
+      </w:r>
+      <w:r>
+        <w:t xml:space="preserve">publisher </w:t>
       </w:r>
       <w:r>
         <w:t>A</w:t>
@@ -3394,23 +3270,10 @@
         <w:t xml:space="preserve">WICED </w:t>
       </w:r>
       <w:r>
-        <w:t>apps/demo/</w:t>
-      </w:r>
-      <w:proofErr w:type="spellStart"/>
-      <w:r>
-        <w:t>aws_iot</w:t>
-      </w:r>
-      <w:proofErr w:type="spellEnd"/>
-      <w:r>
-        <w:t>/</w:t>
-      </w:r>
-      <w:proofErr w:type="spellStart"/>
-      <w:r>
-        <w:t>pub_sub</w:t>
-      </w:r>
-      <w:proofErr w:type="spellEnd"/>
-      <w:r>
-        <w:t>/</w:t>
+        <w:t>apps/demo/aws_iot/</w:t>
+      </w:r>
+      <w:r>
+        <w:t>pub_sub/</w:t>
       </w:r>
       <w:r>
         <w:t xml:space="preserve">publisher </w:t>
@@ -3473,16 +3336,11 @@
         <w:t xml:space="preserve">Hint: Make sure you add your platform to </w:t>
       </w:r>
       <w:r>
-        <w:t xml:space="preserve">the valid platforms in the </w:t>
-      </w:r>
-      <w:proofErr w:type="spellStart"/>
-      <w:r>
-        <w:t>make</w:t>
+        <w:t>the valid platforms in the make</w:t>
       </w:r>
       <w:r>
         <w:t>file</w:t>
       </w:r>
-      <w:proofErr w:type="spellEnd"/>
       <w:r>
         <w:t xml:space="preserve"> and remove all other platforms</w:t>
       </w:r>
@@ -3526,15 +3384,7 @@
         <w:t xml:space="preserve">that you generated in (01) </w:t>
       </w:r>
       <w:r>
-        <w:t>into the resources/apps/</w:t>
-      </w:r>
-      <w:proofErr w:type="spellStart"/>
-      <w:r>
-        <w:t>aws_iot</w:t>
-      </w:r>
-      <w:proofErr w:type="spellEnd"/>
-      <w:r>
-        <w:t xml:space="preserve"> directory.  </w:t>
+        <w:t xml:space="preserve">into the resources/apps/aws_iot directory.  </w:t>
       </w:r>
       <w:r>
         <w:t>Rename the files as follows:</w:t>
@@ -3606,15 +3456,7 @@
         </w:numPr>
       </w:pPr>
       <w:r>
-        <w:t>The file privkey.cer is the private key that your application will use to decrypt data that it gets back from AWS. This was created by AWS as a file called &lt;name&gt;-</w:t>
-      </w:r>
-      <w:proofErr w:type="spellStart"/>
-      <w:r>
-        <w:t>private.pem.key</w:t>
-      </w:r>
-      <w:proofErr w:type="spellEnd"/>
-      <w:r>
-        <w:t xml:space="preserve"> when you set up your thing.</w:t>
+        <w:t>The file privkey.cer is the private key that your application will use to decrypt data that it gets back from AWS. This was created by AWS as a file called &lt;name&gt;-private.pem.key when you set up your thing.</w:t>
       </w:r>
       <w:r>
         <w:t xml:space="preserve"> Therefore, you must rename the private key you downloaded to privkey.cer to replace the existing privkey.cer file.</w:t>
@@ -3629,15 +3471,7 @@
         </w:numPr>
       </w:pPr>
       <w:r>
-        <w:t>The other file created by AWS is called &lt;name&gt;-</w:t>
-      </w:r>
-      <w:proofErr w:type="spellStart"/>
-      <w:r>
-        <w:t>public.pem.key</w:t>
-      </w:r>
-      <w:proofErr w:type="spellEnd"/>
-      <w:r>
-        <w:t xml:space="preserve">. This is the public key that matches the private key that your application uses when getting data back from AWS. Your application does not need this key since it is used by AWS to encrypt the data that it sends you. </w:t>
+        <w:t xml:space="preserve">The other file created by AWS is called &lt;name&gt;-public.pem.key. This is the public key that matches the private key that your application uses when getting data back from AWS. Your application does not need this key since it is used by AWS to encrypt the data that it sends you. </w:t>
       </w:r>
       <w:r>
         <w:t>Since it was initially generated by AWS, it already knows what the key is!</w:t>
@@ -3772,33 +3606,17 @@
       <w:r>
         <w:t xml:space="preserve">e.g. </w:t>
       </w:r>
-      <w:proofErr w:type="spellStart"/>
       <w:r>
         <w:rPr>
           <w:i/>
         </w:rPr>
-        <w:t>wiced_mqtt_</w:t>
-      </w:r>
-      <w:proofErr w:type="gramStart"/>
+        <w:t>wiced_mqtt_publish</w:t>
+      </w:r>
       <w:r>
         <w:rPr>
           <w:i/>
         </w:rPr>
-        <w:t>publish</w:t>
-      </w:r>
-      <w:proofErr w:type="spellEnd"/>
-      <w:r>
-        <w:rPr>
-          <w:i/>
-        </w:rPr>
-        <w:t>(</w:t>
-      </w:r>
-      <w:proofErr w:type="gramEnd"/>
-      <w:r>
-        <w:rPr>
-          <w:i/>
-        </w:rPr>
-        <w:t>)</w:t>
+        <w:t>()</w:t>
       </w:r>
       <w:r>
         <w:t>) get into your project?</w:t>
@@ -3891,16 +3709,11 @@
         <w:t xml:space="preserve">What WICED </w:t>
       </w:r>
       <w:r>
-        <w:t>SDK RTOS mechanism does the “</w:t>
-      </w:r>
-      <w:proofErr w:type="spellStart"/>
-      <w:r>
-        <w:t>wait_for_res</w:t>
+        <w:t>SDK RTOS mechanism does the “wait_for_res</w:t>
       </w:r>
       <w:r>
         <w:t>ponse</w:t>
       </w:r>
-      <w:proofErr w:type="spellEnd"/>
       <w:r>
         <w:t>” function use to “wait”?</w:t>
       </w:r>
@@ -3937,16 +3750,11 @@
         <w:t xml:space="preserve">firmware </w:t>
       </w:r>
       <w:r>
-        <w:t>author create a function called “</w:t>
-      </w:r>
-      <w:proofErr w:type="spellStart"/>
-      <w:r>
-        <w:t>wait_for_</w:t>
+        <w:t>author create a function called “wait_for_</w:t>
       </w:r>
       <w:r>
         <w:t>response</w:t>
       </w:r>
-      <w:proofErr w:type="spellEnd"/>
       <w:r>
         <w:t>”</w:t>
       </w:r>
@@ -4198,15 +4006,7 @@
         </w:numPr>
       </w:pPr>
       <w:r>
-        <w:t xml:space="preserve">What is the name of the flag that prevents the firmware from sending multiple button presses before </w:t>
-      </w:r>
-      <w:proofErr w:type="gramStart"/>
-      <w:r>
-        <w:t>the publish</w:t>
-      </w:r>
-      <w:proofErr w:type="gramEnd"/>
-      <w:r>
-        <w:t xml:space="preserve"> is finished?</w:t>
+        <w:t>What is the name of the flag that prevents the firmware from sending multiple button presses before the publish is finished?</w:t>
       </w:r>
     </w:p>
     <w:p>
@@ -4245,21 +4045,13 @@
         <w:t>the</w:t>
       </w:r>
       <w:r>
-        <w:t xml:space="preserve"> </w:t>
-      </w:r>
-      <w:proofErr w:type="spellStart"/>
-      <w:r>
-        <w:t>demo</w:t>
+        <w:t xml:space="preserve"> demo</w:t>
       </w:r>
       <w:r>
         <w:t>.aws_iot.pub_sub.</w:t>
       </w:r>
       <w:r>
-        <w:t>subscriber</w:t>
-      </w:r>
-      <w:proofErr w:type="spellEnd"/>
-      <w:r>
-        <w:t xml:space="preserve"> </w:t>
+        <w:t xml:space="preserve">subscriber </w:t>
       </w:r>
       <w:r>
         <w:t>A</w:t>
@@ -4286,23 +4078,7 @@
         <w:t>app</w:t>
       </w:r>
       <w:r>
-        <w:t>lication from apps/demo/</w:t>
-      </w:r>
-      <w:proofErr w:type="spellStart"/>
-      <w:r>
-        <w:t>aws_iot</w:t>
-      </w:r>
-      <w:proofErr w:type="spellEnd"/>
-      <w:r>
-        <w:t>/</w:t>
-      </w:r>
-      <w:proofErr w:type="spellStart"/>
-      <w:r>
-        <w:t>pub_sub</w:t>
-      </w:r>
-      <w:proofErr w:type="spellEnd"/>
-      <w:r>
-        <w:t>/subscriber</w:t>
+        <w:t>lication from apps/demo/aws_iot/pub_sub/subscriber</w:t>
       </w:r>
       <w:r>
         <w:t xml:space="preserve"> to your directory </w:t>
@@ -4326,16 +4102,11 @@
         <w:t>the DCT</w:t>
       </w:r>
       <w:r>
-        <w:t xml:space="preserve"> and </w:t>
-      </w:r>
-      <w:proofErr w:type="spellStart"/>
-      <w:r>
-        <w:t>m</w:t>
+        <w:t xml:space="preserve"> and m</w:t>
       </w:r>
       <w:r>
         <w:t>akefile</w:t>
       </w:r>
-      <w:proofErr w:type="spellEnd"/>
       <w:r>
         <w:t>.</w:t>
       </w:r>
@@ -4552,18 +4323,10 @@
         </w:numPr>
       </w:pPr>
       <w:r>
-        <w:t xml:space="preserve">Update the </w:t>
-      </w:r>
-      <w:proofErr w:type="spellStart"/>
-      <w:r>
-        <w:t>make</w:t>
-      </w:r>
-      <w:r>
-        <w:t>file</w:t>
-      </w:r>
-      <w:proofErr w:type="spellEnd"/>
-      <w:r>
-        <w:t xml:space="preserve"> so that the subscriber points to the new credentials.</w:t>
+        <w:t>Update the make</w:t>
+      </w:r>
+      <w:r>
+        <w:t>file so that the subscriber points to the new credentials.</w:t>
       </w:r>
     </w:p>
     <w:p>
@@ -4598,11 +4361,9 @@
       <w:r>
         <w:t>“</w:t>
       </w:r>
-      <w:proofErr w:type="spellStart"/>
       <w:r>
         <w:t>subscriber.c</w:t>
       </w:r>
-      <w:proofErr w:type="spellEnd"/>
       <w:r>
         <w:t>”</w:t>
       </w:r>
@@ -4621,39 +4382,27 @@
       <w:r>
         <w:t xml:space="preserve">Hint: the credentials are listed as </w:t>
       </w:r>
-      <w:proofErr w:type="spellStart"/>
       <w:r>
         <w:rPr>
           <w:i/>
         </w:rPr>
         <w:t>resources_apps_DIR_aws_iot_DIR_client_cer</w:t>
       </w:r>
-      <w:proofErr w:type="spellEnd"/>
       <w:r>
         <w:t xml:space="preserve"> and </w:t>
       </w:r>
-      <w:proofErr w:type="spellStart"/>
       <w:r>
         <w:rPr>
           <w:i/>
         </w:rPr>
         <w:t>resources_apps_DIR_aws_iot_DIR_privkey_cer</w:t>
       </w:r>
-      <w:proofErr w:type="spellEnd"/>
       <w:r>
         <w:t xml:space="preserve">. These names are the path in the resources folder where folder names are separated by the keyword “_DIR_” </w:t>
       </w:r>
       <w:r>
         <w:lastRenderedPageBreak/>
-        <w:t xml:space="preserve">and the period before </w:t>
-      </w:r>
-      <w:proofErr w:type="spellStart"/>
-      <w:r>
-        <w:t>cer</w:t>
-      </w:r>
-      <w:proofErr w:type="spellEnd"/>
-      <w:r>
-        <w:t xml:space="preserve"> is replaced with “_”. You could move the credentials to another location in the resources folder by following the naming convention</w:t>
+        <w:t>and the period before cer is replaced with “_”. You could move the credentials to another location in the resources folder by following the naming convention</w:t>
       </w:r>
       <w:r>
         <w:t xml:space="preserve"> or just change the names of the files and put them in the same folder</w:t>
@@ -4790,21 +4539,7 @@
         <w:rPr>
           <w:i/>
         </w:rPr>
-        <w:t>apps/demo/</w:t>
-      </w:r>
-      <w:proofErr w:type="spellStart"/>
-      <w:r>
-        <w:rPr>
-          <w:i/>
-        </w:rPr>
-        <w:t>aws_iot</w:t>
-      </w:r>
-      <w:proofErr w:type="spellEnd"/>
-      <w:r>
-        <w:rPr>
-          <w:i/>
-        </w:rPr>
-        <w:t>/shadow</w:t>
+        <w:t>apps/demo/aws_iot/shadow</w:t>
       </w:r>
       <w:r>
         <w:t xml:space="preserve"> </w:t>
@@ -4816,16 +4551,11 @@
         <w:t xml:space="preserve"> the</w:t>
       </w:r>
       <w:r>
-        <w:t xml:space="preserve"> </w:t>
-      </w:r>
-      <w:proofErr w:type="spellStart"/>
-      <w:r>
-        <w:t>m</w:t>
+        <w:t xml:space="preserve"> m</w:t>
       </w:r>
       <w:r>
         <w:t>akefile</w:t>
       </w:r>
-      <w:proofErr w:type="spellEnd"/>
       <w:r>
         <w:t>.</w:t>
       </w:r>
@@ -4841,11 +4571,9 @@
       <w:r>
         <w:t xml:space="preserve">Update the DCT to have a </w:t>
       </w:r>
-      <w:proofErr w:type="spellStart"/>
       <w:r>
         <w:t>Config</w:t>
       </w:r>
-      <w:proofErr w:type="spellEnd"/>
       <w:r>
         <w:t xml:space="preserve"> </w:t>
       </w:r>
@@ -4903,14 +4631,12 @@
       <w:r>
         <w:t>“</w:t>
       </w:r>
-      <w:proofErr w:type="spellStart"/>
       <w:r>
         <w:rPr>
           <w:i/>
         </w:rPr>
         <w:t>aws_common.h</w:t>
       </w:r>
-      <w:proofErr w:type="spellEnd"/>
       <w:r>
         <w:rPr>
           <w:i/>
@@ -4950,13 +4676,8 @@
       <w:r>
         <w:t xml:space="preserve">the </w:t>
       </w:r>
-      <w:proofErr w:type="spellStart"/>
-      <w:r>
-        <w:t>Config</w:t>
-      </w:r>
-      <w:proofErr w:type="spellEnd"/>
-      <w:r>
-        <w:t xml:space="preserve"> </w:t>
+      <w:r>
+        <w:t xml:space="preserve">Config </w:t>
       </w:r>
       <w:r>
         <w:t xml:space="preserve">AP on your board </w:t>
@@ -5060,14 +4781,12 @@
       <w:r>
         <w:t>“</w:t>
       </w:r>
-      <w:proofErr w:type="spellStart"/>
       <w:r>
         <w:rPr>
           <w:i/>
         </w:rPr>
         <w:t>aws_config.h</w:t>
       </w:r>
-      <w:proofErr w:type="spellEnd"/>
       <w:r>
         <w:rPr>
           <w:i/>
@@ -5228,35 +4947,7 @@
         <w:rPr>
           <w:i/>
         </w:rPr>
-        <w:t>$</w:t>
-      </w:r>
-      <w:proofErr w:type="spellStart"/>
-      <w:r>
-        <w:rPr>
-          <w:i/>
-        </w:rPr>
-        <w:t>aws</w:t>
-      </w:r>
-      <w:proofErr w:type="spellEnd"/>
-      <w:r>
-        <w:rPr>
-          <w:i/>
-        </w:rPr>
-        <w:t>/things/&lt;</w:t>
-      </w:r>
-      <w:proofErr w:type="spellStart"/>
-      <w:r>
-        <w:rPr>
-          <w:i/>
-        </w:rPr>
-        <w:t>YourThingName</w:t>
-      </w:r>
-      <w:proofErr w:type="spellEnd"/>
-      <w:r>
-        <w:rPr>
-          <w:i/>
-        </w:rPr>
-        <w:t>&gt;/shadow/#</w:t>
+        <w:t>$aws/things/&lt;YourThingName&gt;/shadow/#</w:t>
       </w:r>
       <w:r>
         <w:t xml:space="preserve"> will subscribe to all shadow topics for your </w:t>
@@ -5454,21 +5145,7 @@
                 <w:rPr>
                   <w:rStyle w:val="Hyperlink"/>
                 </w:rPr>
-                <w:t xml:space="preserve">A nice </w:t>
-              </w:r>
-              <w:proofErr w:type="spellStart"/>
-              <w:r>
-                <w:rPr>
-                  <w:rStyle w:val="Hyperlink"/>
-                </w:rPr>
-                <w:t>powerpoint</w:t>
-              </w:r>
-              <w:proofErr w:type="spellEnd"/>
-              <w:r>
-                <w:rPr>
-                  <w:rStyle w:val="Hyperlink"/>
-                </w:rPr>
-                <w:t xml:space="preserve"> about MQTT</w:t>
+                <w:t>A nice powerpoint about MQTT</w:t>
               </w:r>
             </w:hyperlink>
           </w:p>
@@ -5729,13 +5406,8 @@
             <w:tcW w:w="3093" w:type="dxa"/>
           </w:tcPr>
           <w:p>
-            <w:proofErr w:type="spellStart"/>
             <w:r>
-              <w:t>demo.aws_iot_pub_sub</w:t>
-            </w:r>
-            <w:proofErr w:type="spellEnd"/>
-            <w:r>
-              <w:t>/publisher</w:t>
+              <w:t>demo.aws_iot_pub_sub/publisher</w:t>
             </w:r>
           </w:p>
         </w:tc>
@@ -5759,13 +5431,8 @@
             <w:tcW w:w="3093" w:type="dxa"/>
           </w:tcPr>
           <w:p>
-            <w:proofErr w:type="spellStart"/>
             <w:r>
-              <w:t>demo.aws_iot_pub_sub</w:t>
-            </w:r>
-            <w:proofErr w:type="spellEnd"/>
-            <w:r>
-              <w:t>/subscriber</w:t>
+              <w:t>demo.aws_iot_pub_sub/subscriber</w:t>
             </w:r>
           </w:p>
         </w:tc>
@@ -5789,11 +5456,9 @@
             <w:tcW w:w="3093" w:type="dxa"/>
           </w:tcPr>
           <w:p>
-            <w:proofErr w:type="spellStart"/>
             <w:r>
               <w:t>demo.aws_iot_shaddow</w:t>
             </w:r>
-            <w:proofErr w:type="spellEnd"/>
           </w:p>
         </w:tc>
         <w:tc>
@@ -5946,23 +5611,10 @@
         <w:t>Name it “</w:t>
       </w:r>
       <w:r>
-        <w:t>&lt;</w:t>
-      </w:r>
-      <w:proofErr w:type="spellStart"/>
-      <w:r>
-        <w:t>YourInitials</w:t>
-      </w:r>
-      <w:proofErr w:type="spellEnd"/>
-      <w:r>
-        <w:t>&gt;</w:t>
-      </w:r>
-      <w:proofErr w:type="spellStart"/>
-      <w:r>
-        <w:t>TestThing</w:t>
-      </w:r>
-      <w:proofErr w:type="spellEnd"/>
-      <w:r>
-        <w:t>” (or whatever) and press “Create”</w:t>
+        <w:t>&lt;YourInitials&gt;</w:t>
+      </w:r>
+      <w:r>
+        <w:t>TestThing” (or whatever) and press “Create”</w:t>
       </w:r>
       <w:r>
         <w:t>.</w:t>
@@ -6648,31 +6300,7 @@
       </w:pPr>
       <w:r>
         <w:lastRenderedPageBreak/>
-        <w:t>Give the new policy a name such as “&lt;</w:t>
-      </w:r>
-      <w:proofErr w:type="spellStart"/>
-      <w:r>
-        <w:t>YourInitials</w:t>
-      </w:r>
-      <w:proofErr w:type="spellEnd"/>
-      <w:r>
-        <w:t>&gt;_</w:t>
-      </w:r>
-      <w:proofErr w:type="spellStart"/>
-      <w:r>
-        <w:t>TestThing_Policy</w:t>
-      </w:r>
-      <w:proofErr w:type="spellEnd"/>
-      <w:r>
-        <w:t>”. Add the action “</w:t>
-      </w:r>
-      <w:proofErr w:type="spellStart"/>
-      <w:r>
-        <w:t>iot</w:t>
-      </w:r>
-      <w:proofErr w:type="spellEnd"/>
-      <w:r>
-        <w:t xml:space="preserve">:*”. Provide your </w:t>
+        <w:t xml:space="preserve">Give the new policy a name such as “&lt;YourInitials&gt;_TestThing_Policy”. Add the action “iot:*”. Provide your </w:t>
       </w:r>
       <w:r>
         <w:rPr>
@@ -6766,28 +6394,7 @@
         </w:numPr>
       </w:pPr>
       <w:r>
-        <w:t xml:space="preserve">You will now see the policy document details. In this case, any </w:t>
-      </w:r>
-      <w:proofErr w:type="spellStart"/>
-      <w:r>
-        <w:t>iot</w:t>
-      </w:r>
-      <w:proofErr w:type="spellEnd"/>
-      <w:r>
-        <w:t xml:space="preserve"> operation (</w:t>
-      </w:r>
-      <w:proofErr w:type="spellStart"/>
-      <w:proofErr w:type="gramStart"/>
-      <w:r>
-        <w:t>iot</w:t>
-      </w:r>
-      <w:proofErr w:type="spellEnd"/>
-      <w:r>
-        <w:t>:</w:t>
-      </w:r>
-      <w:proofErr w:type="gramEnd"/>
-      <w:r>
-        <w:t>*) is allowed.</w:t>
+        <w:t>You will now see the policy document details. In this case, any iot operation (iot:*) is allowed.</w:t>
       </w:r>
     </w:p>
     <w:p>
@@ -7104,15 +6711,7 @@
         </w:numPr>
       </w:pPr>
       <w:r>
-        <w:t>Select “Test” from the panel on the left of the screen. Enter a topic that you want to subscribe to such as “</w:t>
-      </w:r>
-      <w:proofErr w:type="spellStart"/>
-      <w:r>
-        <w:t>testtopic</w:t>
-      </w:r>
-      <w:proofErr w:type="spellEnd"/>
-      <w:r>
-        <w:t>” and click on “Subscribe to topic”</w:t>
+        <w:t>Select “Test” from the panel on the left of the screen. Enter a topic that you want to subscribe to such as “testtopic” and click on “Subscribe to topic”</w:t>
       </w:r>
       <w:r>
         <w:t>. You will see the new topic show up under Subscriptions.</w:t>
@@ -7201,15 +6800,7 @@
         <w:t xml:space="preserve">as </w:t>
       </w:r>
       <w:r>
-        <w:t>“</w:t>
-      </w:r>
-      <w:proofErr w:type="spellStart"/>
-      <w:r>
-        <w:t>testtopic</w:t>
-      </w:r>
-      <w:proofErr w:type="spellEnd"/>
-      <w:r>
-        <w:t xml:space="preserve">”.  Then type in your </w:t>
+        <w:t xml:space="preserve">“testtopic”.  Then type in your </w:t>
       </w:r>
       <w:r>
         <w:t>message</w:t>
@@ -7310,15 +6901,7 @@
         </w:numPr>
       </w:pPr>
       <w:r>
-        <w:t xml:space="preserve">Once the message is sent, you will see a red dot next to the topic in the Subscriptions area. This indicates that you have a new message on that subscription. Click on </w:t>
-      </w:r>
-      <w:proofErr w:type="spellStart"/>
-      <w:r>
-        <w:t>testtopic</w:t>
-      </w:r>
-      <w:proofErr w:type="spellEnd"/>
-      <w:r>
-        <w:t xml:space="preserve"> to see the new message.</w:t>
+        <w:t>Once the message is sent, you will see a red dot next to the topic in the Subscriptions area. This indicates that you have a new message on that subscription. Click on testtopic to see the new message.</w:t>
       </w:r>
     </w:p>
     <w:p>
@@ -7481,7 +7064,7 @@
                 <w:bCs/>
                 <w:noProof/>
               </w:rPr>
-              <w:t>1</w:t>
+              <w:t>10</w:t>
             </w:r>
             <w:r>
               <w:rPr>
@@ -12197,7 +11780,7 @@
   <w:style w:type="paragraph" w:default="1" w:styleId="Normal">
     <w:name w:val="Normal"/>
     <w:qFormat/>
-    <w:rsid w:val="00D30360"/>
+    <w:rsid w:val="001140E1"/>
   </w:style>
   <w:style w:type="paragraph" w:styleId="Heading1">
     <w:name w:val="heading 1"/>
@@ -12317,7 +11900,7 @@
     <w:uiPriority w:val="1"/>
     <w:semiHidden/>
     <w:unhideWhenUsed/>
-    <w:rsid w:val="00D30360"/>
+    <w:rsid w:val="001140E1"/>
   </w:style>
   <w:style w:type="table" w:default="1" w:styleId="TableNormal">
     <w:name w:val="Normal Table"/>
@@ -12339,7 +11922,7 @@
     <w:uiPriority w:val="99"/>
     <w:semiHidden/>
     <w:unhideWhenUsed/>
-    <w:rsid w:val="00D30360"/>
+    <w:rsid w:val="001140E1"/>
   </w:style>
   <w:style w:type="paragraph" w:styleId="ListParagraph">
     <w:name w:val="List Paragraph"/>
@@ -13130,7 +12713,7 @@
 </file>
 
 <file path=customXml/itemProps1.xml><?xml version="1.0" encoding="utf-8"?>
-<ds:datastoreItem xmlns:ds="http://schemas.openxmlformats.org/officeDocument/2006/customXml" ds:itemID="{F91DAC7D-2AB2-4BAC-9B1F-A07466B924C6}">
+<ds:datastoreItem xmlns:ds="http://schemas.openxmlformats.org/officeDocument/2006/customXml" ds:itemID="{DD5A9CE5-6651-493B-909E-9B7CE6F75DB4}">
   <ds:schemaRefs>
     <ds:schemaRef ds:uri="http://schemas.openxmlformats.org/officeDocument/2006/bibliography"/>
   </ds:schemaRefs>

</xml_diff>

<commit_message>
add instruction to activate certificate. remove home WiFi router info from dct.h
</commit_message>
<xml_diff>
--- a/labmanual/WW101-07b-MQTT-AWS.docx
+++ b/labmanual/WW101-07b-MQTT-AWS.docx
@@ -3197,8 +3197,6 @@
       <w:r>
         <w:t>. It will be listed as ”REST API endpoint”.</w:t>
       </w:r>
-      <w:bookmarkStart w:id="0" w:name="_GoBack"/>
-      <w:bookmarkEnd w:id="0"/>
     </w:p>
     <w:p>
       <w:r>
@@ -5984,7 +5982,35 @@
           <w:b/>
           <w:color w:val="FF0000"/>
         </w:rPr>
-        <w:t xml:space="preserve"> Once you have downloaded the keys, then click on “</w:t>
+        <w:t xml:space="preserve"> </w:t>
+      </w:r>
+      <w:r>
+        <w:rPr>
+          <w:b/>
+          <w:color w:val="FF0000"/>
+        </w:rPr>
+        <w:t xml:space="preserve">You must also “Activate” the certificate. </w:t>
+      </w:r>
+      <w:r>
+        <w:rPr>
+          <w:b/>
+          <w:color w:val="FF0000"/>
+        </w:rPr>
+        <w:t>Once you have downloaded the keys</w:t>
+      </w:r>
+      <w:r>
+        <w:rPr>
+          <w:b/>
+          <w:color w:val="FF0000"/>
+        </w:rPr>
+        <w:t xml:space="preserve"> and activated the certificate</w:t>
+      </w:r>
+      <w:r>
+        <w:rPr>
+          <w:b/>
+          <w:color w:val="FF0000"/>
+        </w:rPr>
+        <w:t>, then click on “</w:t>
       </w:r>
       <w:r>
         <w:rPr>
@@ -6033,13 +6059,13 @@
         <mc:AlternateContent>
           <mc:Choice Requires="wps">
             <w:drawing>
-              <wp:anchor distT="0" distB="0" distL="114300" distR="114300" simplePos="0" relativeHeight="251677696" behindDoc="0" locked="0" layoutInCell="1" allowOverlap="1" wp14:anchorId="5043A1D9" wp14:editId="33028114">
+              <wp:anchor distT="0" distB="0" distL="114300" distR="114300" simplePos="0" relativeHeight="251677696" behindDoc="0" locked="0" layoutInCell="1" allowOverlap="1" wp14:anchorId="5043A1D9" wp14:editId="17D38D6E">
                 <wp:simplePos x="0" y="0"/>
                 <wp:positionH relativeFrom="column">
-                  <wp:posOffset>3479772</wp:posOffset>
+                  <wp:posOffset>3296285</wp:posOffset>
                 </wp:positionH>
                 <wp:positionV relativeFrom="paragraph">
-                  <wp:posOffset>1908479</wp:posOffset>
+                  <wp:posOffset>1319779</wp:posOffset>
                 </wp:positionV>
                 <wp:extent cx="1828800" cy="1828800"/>
                 <wp:effectExtent l="0" t="0" r="0" b="0"/>
@@ -6122,7 +6148,7 @@
                 <v:stroke joinstyle="miter"/>
                 <v:path gradientshapeok="t" o:connecttype="rect"/>
               </v:shapetype>
-              <v:shape id="Text Box 29" o:spid="_x0000_s1026" type="#_x0000_t202" style="position:absolute;left:0;text-align:left;margin-left:274pt;margin-top:150.25pt;width:2in;height:2in;z-index:251677696;visibility:visible;mso-wrap-style:none;mso-wrap-distance-left:9pt;mso-wrap-distance-top:0;mso-wrap-distance-right:9pt;mso-wrap-distance-bottom:0;mso-position-horizontal:absolute;mso-position-horizontal-relative:text;mso-position-vertical:absolute;mso-position-vertical-relative:text;v-text-anchor:top" o:gfxdata="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" filled="f" stroked="f">
+              <v:shape id="Text Box 29" o:spid="_x0000_s1026" type="#_x0000_t202" style="position:absolute;left:0;text-align:left;margin-left:259.55pt;margin-top:103.9pt;width:2in;height:2in;z-index:251677696;visibility:visible;mso-wrap-style:none;mso-wrap-distance-left:9pt;mso-wrap-distance-top:0;mso-wrap-distance-right:9pt;mso-wrap-distance-bottom:0;mso-position-horizontal:absolute;mso-position-horizontal-relative:text;mso-position-vertical:absolute;mso-position-vertical-relative:text;v-text-anchor:top" o:gfxdata="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" filled="f" stroked="f">
                 <v:textbox style="mso-fit-shape-to-text:t">
                   <w:txbxContent>
                     <w:p>
@@ -6173,10 +6199,10 @@
           <w:noProof/>
         </w:rPr>
         <w:drawing>
-          <wp:inline distT="0" distB="0" distL="0" distR="0" wp14:anchorId="1540BD95" wp14:editId="2DF56001">
-            <wp:extent cx="5145205" cy="3381866"/>
-            <wp:effectExtent l="0" t="0" r="0" b="9525"/>
-            <wp:docPr id="57" name="Picture 57"/>
+          <wp:inline distT="0" distB="0" distL="0" distR="0" wp14:anchorId="3680F36C" wp14:editId="0C3A8F97">
+            <wp:extent cx="5029682" cy="3325716"/>
+            <wp:effectExtent l="0" t="0" r="0" b="8255"/>
+            <wp:docPr id="4" name="Picture 4"/>
             <wp:cNvGraphicFramePr>
               <a:graphicFrameLocks xmlns:a="http://schemas.openxmlformats.org/drawingml/2006/main" noChangeAspect="1"/>
             </wp:cNvGraphicFramePr>
@@ -6187,27 +6213,20 @@
                     <pic:cNvPr id="1" name=""/>
                     <pic:cNvPicPr/>
                   </pic:nvPicPr>
-                  <pic:blipFill rotWithShape="1">
+                  <pic:blipFill>
                     <a:blip r:embed="rId44"/>
-                    <a:srcRect l="10450" t="11276" r="2963"/>
-                    <a:stretch/>
+                    <a:stretch>
+                      <a:fillRect/>
+                    </a:stretch>
                   </pic:blipFill>
-                  <pic:spPr bwMode="auto">
+                  <pic:spPr>
                     <a:xfrm>
                       <a:off x="0" y="0"/>
-                      <a:ext cx="5146377" cy="3382636"/>
+                      <a:ext cx="5038139" cy="3331308"/>
                     </a:xfrm>
                     <a:prstGeom prst="rect">
                       <a:avLst/>
                     </a:prstGeom>
-                    <a:ln>
-                      <a:noFill/>
-                    </a:ln>
-                    <a:extLst>
-                      <a:ext uri="{53640926-AAD7-44D8-BBD7-CCE9431645EC}">
-                        <a14:shadowObscured xmlns:a14="http://schemas.microsoft.com/office/drawing/2010/main"/>
-                      </a:ext>
-                    </a:extLst>
                   </pic:spPr>
                 </pic:pic>
               </a:graphicData>
@@ -6215,6 +6234,8 @@
           </wp:inline>
         </w:drawing>
       </w:r>
+      <w:bookmarkStart w:id="0" w:name="_GoBack"/>
+      <w:bookmarkEnd w:id="0"/>
     </w:p>
     <w:p>
       <w:pPr>
@@ -7064,7 +7085,7 @@
                 <w:bCs/>
                 <w:noProof/>
               </w:rPr>
-              <w:t>10</w:t>
+              <w:t>22</w:t>
             </w:r>
             <w:r>
               <w:rPr>
@@ -11780,7 +11801,7 @@
   <w:style w:type="paragraph" w:default="1" w:styleId="Normal">
     <w:name w:val="Normal"/>
     <w:qFormat/>
-    <w:rsid w:val="001140E1"/>
+    <w:rsid w:val="002B02DC"/>
   </w:style>
   <w:style w:type="paragraph" w:styleId="Heading1">
     <w:name w:val="heading 1"/>
@@ -11900,7 +11921,7 @@
     <w:uiPriority w:val="1"/>
     <w:semiHidden/>
     <w:unhideWhenUsed/>
-    <w:rsid w:val="001140E1"/>
+    <w:rsid w:val="002B02DC"/>
   </w:style>
   <w:style w:type="table" w:default="1" w:styleId="TableNormal">
     <w:name w:val="Normal Table"/>
@@ -11922,7 +11943,7 @@
     <w:uiPriority w:val="99"/>
     <w:semiHidden/>
     <w:unhideWhenUsed/>
-    <w:rsid w:val="001140E1"/>
+    <w:rsid w:val="002B02DC"/>
   </w:style>
   <w:style w:type="paragraph" w:styleId="ListParagraph">
     <w:name w:val="List Paragraph"/>
@@ -12713,7 +12734,7 @@
 </file>
 
 <file path=customXml/itemProps1.xml><?xml version="1.0" encoding="utf-8"?>
-<ds:datastoreItem xmlns:ds="http://schemas.openxmlformats.org/officeDocument/2006/customXml" ds:itemID="{DD5A9CE5-6651-493B-909E-9B7CE6F75DB4}">
+<ds:datastoreItem xmlns:ds="http://schemas.openxmlformats.org/officeDocument/2006/customXml" ds:itemID="{D6A12E1E-52F4-4159-8792-BEFA2C480EBB}">
   <ds:schemaRefs>
     <ds:schemaRef ds:uri="http://schemas.openxmlformats.org/officeDocument/2006/bibliography"/>
   </ds:schemaRefs>

</xml_diff>

<commit_message>
fix instructions to use * for poplicy ARN and to tell user to run clean after updating certificate/key
</commit_message>
<xml_diff>
--- a/labmanual/WW101-07b-MQTT-AWS.docx
+++ b/labmanual/WW101-07b-MQTT-AWS.docx
@@ -865,7 +865,21 @@
           <w:rPr>
             <w:rStyle w:val="Hyperlink"/>
           </w:rPr>
-          <w:t>Amazon Simple Queueing Services(SQS)</w:t>
+          <w:t xml:space="preserve">Amazon Simple Queueing </w:t>
+        </w:r>
+        <w:proofErr w:type="gramStart"/>
+        <w:r>
+          <w:rPr>
+            <w:rStyle w:val="Hyperlink"/>
+          </w:rPr>
+          <w:t>Services(</w:t>
+        </w:r>
+        <w:proofErr w:type="gramEnd"/>
+        <w:r>
+          <w:rPr>
+            <w:rStyle w:val="Hyperlink"/>
+          </w:rPr>
+          <w:t>SQS)</w:t>
         </w:r>
       </w:hyperlink>
       <w:r>
@@ -1521,7 +1535,29 @@
         <w:rPr>
           <w:rFonts w:ascii="Times New Roman" w:hAnsi="Times New Roman" w:cs="Times New Roman"/>
         </w:rPr>
-        <w:t>"Action": [  "iot:*"  ],</w:t>
+        <w:t xml:space="preserve">"Action": </w:t>
+      </w:r>
+      <w:proofErr w:type="gramStart"/>
+      <w:r>
+        <w:rPr>
+          <w:rFonts w:ascii="Times New Roman" w:hAnsi="Times New Roman" w:cs="Times New Roman"/>
+        </w:rPr>
+        <w:t>[  "</w:t>
+      </w:r>
+      <w:proofErr w:type="spellStart"/>
+      <w:proofErr w:type="gramEnd"/>
+      <w:r>
+        <w:rPr>
+          <w:rFonts w:ascii="Times New Roman" w:hAnsi="Times New Roman" w:cs="Times New Roman"/>
+        </w:rPr>
+        <w:t>iot</w:t>
+      </w:r>
+      <w:proofErr w:type="spellEnd"/>
+      <w:r>
+        <w:rPr>
+          <w:rFonts w:ascii="Times New Roman" w:hAnsi="Times New Roman" w:cs="Times New Roman"/>
+        </w:rPr>
+        <w:t>:*"  ],</w:t>
       </w:r>
     </w:p>
     <w:p>
@@ -1961,12 +1997,14 @@
           <w:numId w:val="39"/>
         </w:numPr>
       </w:pPr>
+      <w:proofErr w:type="gramStart"/>
       <w:r>
         <w:rPr>
           <w:u w:val="single"/>
         </w:rPr>
         <w:t>desired</w:t>
       </w:r>
+      <w:proofErr w:type="gramEnd"/>
       <w:r>
         <w:t xml:space="preserve">: The desired state of the </w:t>
       </w:r>
@@ -2006,12 +2044,14 @@
           <w:numId w:val="39"/>
         </w:numPr>
       </w:pPr>
+      <w:proofErr w:type="gramStart"/>
       <w:r>
         <w:rPr>
           <w:u w:val="single"/>
         </w:rPr>
         <w:t>reported</w:t>
       </w:r>
+      <w:proofErr w:type="gramEnd"/>
       <w:r>
         <w:t xml:space="preserve">: The reported state of the </w:t>
       </w:r>
@@ -2054,6 +2094,7 @@
           <w:u w:val="single"/>
         </w:rPr>
       </w:pPr>
+      <w:proofErr w:type="gramStart"/>
       <w:r>
         <w:rPr>
           <w:u w:val="single"/>
@@ -2066,6 +2107,7 @@
         </w:rPr>
         <w:t>etadata</w:t>
       </w:r>
+      <w:proofErr w:type="gramEnd"/>
       <w:r>
         <w:t>: I</w:t>
       </w:r>
@@ -2084,12 +2126,14 @@
           <w:numId w:val="39"/>
         </w:numPr>
       </w:pPr>
+      <w:proofErr w:type="gramStart"/>
       <w:r>
         <w:rPr>
           <w:u w:val="single"/>
         </w:rPr>
         <w:t>timestamp</w:t>
       </w:r>
+      <w:proofErr w:type="gramEnd"/>
       <w:r>
         <w:t xml:space="preserve">: Indicates when the message was transmitted by AWS IoT. By using the timestamp in the message and the timestamps for individual attributes in the desired or reported section, a </w:t>
       </w:r>
@@ -2111,12 +2155,16 @@
           <w:numId w:val="39"/>
         </w:numPr>
       </w:pPr>
+      <w:proofErr w:type="spellStart"/>
+      <w:proofErr w:type="gramStart"/>
       <w:r>
         <w:rPr>
           <w:u w:val="single"/>
         </w:rPr>
         <w:t>clientToken</w:t>
       </w:r>
+      <w:proofErr w:type="spellEnd"/>
+      <w:proofErr w:type="gramEnd"/>
       <w:r>
         <w:t>: A string unique to the device that enables you to associate responses with requests in an MQTT environment.</w:t>
       </w:r>
@@ -2132,6 +2180,7 @@
           <w:u w:val="single"/>
         </w:rPr>
       </w:pPr>
+      <w:proofErr w:type="gramStart"/>
       <w:r>
         <w:rPr>
           <w:u w:val="single"/>
@@ -2144,6 +2193,7 @@
         </w:rPr>
         <w:t>ersion</w:t>
       </w:r>
+      <w:proofErr w:type="gramEnd"/>
       <w:r>
         <w:rPr>
           <w:u w:val="single"/>
@@ -2249,12 +2299,26 @@
         <w:rPr>
           <w:rFonts w:ascii="Times New Roman" w:hAnsi="Times New Roman" w:cs="Times New Roman"/>
         </w:rPr>
-        <w:t xml:space="preserve">    "reported" : { "</w:t>
-      </w:r>
+        <w:t xml:space="preserve">    "</w:t>
+      </w:r>
+      <w:proofErr w:type="gramStart"/>
       <w:r>
         <w:rPr>
           <w:rFonts w:ascii="Times New Roman" w:hAnsi="Times New Roman" w:cs="Times New Roman"/>
         </w:rPr>
+        <w:t>reported</w:t>
+      </w:r>
+      <w:proofErr w:type="gramEnd"/>
+      <w:r>
+        <w:rPr>
+          <w:rFonts w:ascii="Times New Roman" w:hAnsi="Times New Roman" w:cs="Times New Roman"/>
+        </w:rPr>
+        <w:t>" : { "</w:t>
+      </w:r>
+      <w:r>
+        <w:rPr>
+          <w:rFonts w:ascii="Times New Roman" w:hAnsi="Times New Roman" w:cs="Times New Roman"/>
+        </w:rPr>
         <w:t>color</w:t>
       </w:r>
       <w:r>
@@ -2311,7 +2375,15 @@
         <w:t>:</w:t>
       </w:r>
       <w:r>
-        <w:t xml:space="preserve"> Topics named “$aws/…” are reserved by AWS IoT</w:t>
+        <w:t xml:space="preserve"> Topics named “$</w:t>
+      </w:r>
+      <w:proofErr w:type="spellStart"/>
+      <w:r>
+        <w:t>aws</w:t>
+      </w:r>
+      <w:proofErr w:type="spellEnd"/>
+      <w:r>
+        <w:t>/…” are reserved by AWS IoT</w:t>
       </w:r>
       <w:r>
         <w:t xml:space="preserve"> for</w:t>
@@ -2428,8 +2500,13 @@
       <w:r>
         <w:t xml:space="preserve">For example, a good topic name for a temperature sensing device might be: </w:t>
       </w:r>
-      <w:r>
-        <w:t>myDevice/temperature</w:t>
+      <w:proofErr w:type="spellStart"/>
+      <w:r>
+        <w:t>myDevice</w:t>
+      </w:r>
+      <w:proofErr w:type="spellEnd"/>
+      <w:r>
+        <w:t>/temperature</w:t>
       </w:r>
       <w:r>
         <w:t>.</w:t>
@@ -2462,7 +2539,23 @@
         <w:t>of</w:t>
       </w:r>
       <w:r>
-        <w:t xml:space="preserve"> the form “$aws/things/thingName/shadow/…”</w:t>
+        <w:t xml:space="preserve"> the form “$</w:t>
+      </w:r>
+      <w:proofErr w:type="spellStart"/>
+      <w:r>
+        <w:t>aws</w:t>
+      </w:r>
+      <w:proofErr w:type="spellEnd"/>
+      <w:r>
+        <w:t>/things/</w:t>
+      </w:r>
+      <w:proofErr w:type="spellStart"/>
+      <w:r>
+        <w:t>thingName</w:t>
+      </w:r>
+      <w:proofErr w:type="spellEnd"/>
+      <w:r>
+        <w:t>/shadow/…”</w:t>
       </w:r>
       <w:r>
         <w:t xml:space="preserve"> which allow you to publish and subscribe for topics relating to the shadow. The specific shadow topics that exist are:</w:t>
@@ -2627,7 +2720,15 @@
               </w:tabs>
             </w:pPr>
             <w:r>
-              <w:t xml:space="preserve">When a document is updated via a publish to /update, the complete new document is published to this topic. </w:t>
+              <w:t xml:space="preserve">When a document is updated via </w:t>
+            </w:r>
+            <w:proofErr w:type="gramStart"/>
+            <w:r>
+              <w:t>a publish</w:t>
+            </w:r>
+            <w:proofErr w:type="gramEnd"/>
+            <w:r>
+              <w:t xml:space="preserve"> to /update, the complete new document is published to this topic. </w:t>
             </w:r>
           </w:p>
         </w:tc>
@@ -2964,11 +3065,21 @@
         </w:rPr>
       </w:pPr>
       <w:r>
-        <w:t>You can use “#” as a wildcard to access multiple shadow topics. For example, you can use “$aws/things/</w:t>
-      </w:r>
+        <w:t>You can use “#” as a wildcard to access multiple shadow topics. For example, you can use “$</w:t>
+      </w:r>
+      <w:proofErr w:type="spellStart"/>
+      <w:r>
+        <w:t>aws</w:t>
+      </w:r>
+      <w:proofErr w:type="spellEnd"/>
+      <w:r>
+        <w:t>/things/</w:t>
+      </w:r>
+      <w:proofErr w:type="spellStart"/>
       <w:r>
         <w:t>thingName</w:t>
       </w:r>
+      <w:proofErr w:type="spellEnd"/>
       <w:r>
         <w:t xml:space="preserve">/shadow/#” to subscribe to all shadow topics for the </w:t>
       </w:r>
@@ -2979,7 +3090,15 @@
         <w:t>thing</w:t>
       </w:r>
       <w:r>
-        <w:t xml:space="preserve"> called “theThing”.</w:t>
+        <w:t xml:space="preserve"> called “</w:t>
+      </w:r>
+      <w:proofErr w:type="spellStart"/>
+      <w:r>
+        <w:t>theThing</w:t>
+      </w:r>
+      <w:proofErr w:type="spellEnd"/>
+      <w:r>
+        <w:t>”.</w:t>
       </w:r>
       <w:r>
         <w:br w:type="page"/>
@@ -3195,7 +3314,15 @@
         <w:t xml:space="preserve"> that you create</w:t>
       </w:r>
       <w:r>
-        <w:t>. It will be listed as ”REST API endpoint”.</w:t>
+        <w:t xml:space="preserve">. It will be listed </w:t>
+      </w:r>
+      <w:proofErr w:type="gramStart"/>
+      <w:r>
+        <w:t>as ”</w:t>
+      </w:r>
+      <w:proofErr w:type="gramEnd"/>
+      <w:r>
+        <w:t>REST API endpoint”.</w:t>
       </w:r>
     </w:p>
     <w:p>
@@ -3241,10 +3368,18 @@
         <w:t xml:space="preserve"> the</w:t>
       </w:r>
       <w:r>
-        <w:t xml:space="preserve"> demo.aws_iot.pub_sub.</w:t>
-      </w:r>
-      <w:r>
-        <w:t xml:space="preserve">publisher </w:t>
+        <w:t xml:space="preserve"> </w:t>
+      </w:r>
+      <w:proofErr w:type="spellStart"/>
+      <w:r>
+        <w:t>demo.aws_iot.pub_sub.</w:t>
+      </w:r>
+      <w:r>
+        <w:t>publisher</w:t>
+      </w:r>
+      <w:proofErr w:type="spellEnd"/>
+      <w:r>
+        <w:t xml:space="preserve"> </w:t>
       </w:r>
       <w:r>
         <w:t>A</w:t>
@@ -3268,10 +3403,23 @@
         <w:t xml:space="preserve">WICED </w:t>
       </w:r>
       <w:r>
-        <w:t>apps/demo/aws_iot/</w:t>
-      </w:r>
-      <w:r>
-        <w:t>pub_sub/</w:t>
+        <w:t>apps/demo/</w:t>
+      </w:r>
+      <w:proofErr w:type="spellStart"/>
+      <w:r>
+        <w:t>aws_iot</w:t>
+      </w:r>
+      <w:proofErr w:type="spellEnd"/>
+      <w:r>
+        <w:t>/</w:t>
+      </w:r>
+      <w:proofErr w:type="spellStart"/>
+      <w:r>
+        <w:t>pub_sub</w:t>
+      </w:r>
+      <w:proofErr w:type="spellEnd"/>
+      <w:r>
+        <w:t>/</w:t>
       </w:r>
       <w:r>
         <w:t xml:space="preserve">publisher </w:t>
@@ -3289,7 +3437,13 @@
         <w:t xml:space="preserve">directory </w:t>
       </w:r>
       <w:r>
-        <w:t>(i.e. wa101/07</w:t>
+        <w:t>(i.e. w</w:t>
+      </w:r>
+      <w:r>
+        <w:t>w</w:t>
+      </w:r>
+      <w:r>
+        <w:t>101/07</w:t>
       </w:r>
       <w:r>
         <w:t>b</w:t>
@@ -3334,11 +3488,16 @@
         <w:t xml:space="preserve">Hint: Make sure you add your platform to </w:t>
       </w:r>
       <w:r>
-        <w:t>the valid platforms in the make</w:t>
+        <w:t xml:space="preserve">the valid platforms in the </w:t>
+      </w:r>
+      <w:proofErr w:type="spellStart"/>
+      <w:r>
+        <w:t>make</w:t>
       </w:r>
       <w:r>
         <w:t>file</w:t>
       </w:r>
+      <w:proofErr w:type="spellEnd"/>
       <w:r>
         <w:t xml:space="preserve"> and remove all other platforms</w:t>
       </w:r>
@@ -3382,7 +3541,15 @@
         <w:t xml:space="preserve">that you generated in (01) </w:t>
       </w:r>
       <w:r>
-        <w:t xml:space="preserve">into the resources/apps/aws_iot directory.  </w:t>
+        <w:t>into the resources/apps/</w:t>
+      </w:r>
+      <w:proofErr w:type="spellStart"/>
+      <w:r>
+        <w:t>aws_iot</w:t>
+      </w:r>
+      <w:proofErr w:type="spellEnd"/>
+      <w:r>
+        <w:t xml:space="preserve"> directory.  </w:t>
       </w:r>
       <w:r>
         <w:t>Rename the files as follows:</w:t>
@@ -3454,7 +3621,15 @@
         </w:numPr>
       </w:pPr>
       <w:r>
-        <w:t>The file privkey.cer is the private key that your application will use to decrypt data that it gets back from AWS. This was created by AWS as a file called &lt;name&gt;-private.pem.key when you set up your thing.</w:t>
+        <w:t>The file privkey.cer is the private key that your application will use to decrypt data that it gets back from AWS. This was created by AWS as a file called &lt;name&gt;-</w:t>
+      </w:r>
+      <w:proofErr w:type="spellStart"/>
+      <w:r>
+        <w:t>private.pem.key</w:t>
+      </w:r>
+      <w:proofErr w:type="spellEnd"/>
+      <w:r>
+        <w:t xml:space="preserve"> when you set up your thing.</w:t>
       </w:r>
       <w:r>
         <w:t xml:space="preserve"> Therefore, you must rename the private key you downloaded to privkey.cer to replace the existing privkey.cer file.</w:t>
@@ -3469,10 +3644,27 @@
         </w:numPr>
       </w:pPr>
       <w:r>
-        <w:t xml:space="preserve">The other file created by AWS is called &lt;name&gt;-public.pem.key. This is the public key that matches the private key that your application uses when getting data back from AWS. Your application does not need this key since it is used by AWS to encrypt the data that it sends you. </w:t>
+        <w:t>The other file created by AWS is called &lt;name&gt;-</w:t>
+      </w:r>
+      <w:proofErr w:type="spellStart"/>
+      <w:r>
+        <w:t>public.pem.key</w:t>
+      </w:r>
+      <w:proofErr w:type="spellEnd"/>
+      <w:r>
+        <w:t xml:space="preserve">. This is the public key that matches the private key that your application uses when getting data back from AWS. Your application does not need this key since it is used by AWS to encrypt the data that it sends you. </w:t>
       </w:r>
       <w:r>
         <w:t>Since it was initially generated by AWS, it already knows what the key is!</w:t>
+      </w:r>
+    </w:p>
+    <w:p>
+      <w:pPr>
+        <w:pStyle w:val="ListParagraph"/>
+        <w:ind w:left="1080"/>
+      </w:pPr>
+      <w:r>
+        <w:t>Hint: If you change the keys or certificate after building the project you must run a “Clean” before rebuilding or else your project will not see the new keys.</w:t>
       </w:r>
     </w:p>
     <w:p>
@@ -3556,6 +3748,7 @@
         </w:numPr>
       </w:pPr>
       <w:r>
+        <w:lastRenderedPageBreak/>
         <w:t>Subscribe to the topic using the AWS MQTT client</w:t>
       </w:r>
       <w:r>
@@ -3570,7 +3763,6 @@
         <w:pStyle w:val="Heading3"/>
       </w:pPr>
       <w:r>
-        <w:lastRenderedPageBreak/>
         <w:t xml:space="preserve">03 </w:t>
       </w:r>
       <w:r>
@@ -3604,17 +3796,33 @@
       <w:r>
         <w:t xml:space="preserve">e.g. </w:t>
       </w:r>
+      <w:proofErr w:type="spellStart"/>
       <w:r>
         <w:rPr>
           <w:i/>
         </w:rPr>
-        <w:t>wiced_mqtt_publish</w:t>
-      </w:r>
+        <w:t>wiced_mqtt_</w:t>
+      </w:r>
+      <w:proofErr w:type="gramStart"/>
       <w:r>
         <w:rPr>
           <w:i/>
         </w:rPr>
-        <w:t>()</w:t>
+        <w:t>publish</w:t>
+      </w:r>
+      <w:proofErr w:type="spellEnd"/>
+      <w:r>
+        <w:rPr>
+          <w:i/>
+        </w:rPr>
+        <w:t>(</w:t>
+      </w:r>
+      <w:proofErr w:type="gramEnd"/>
+      <w:r>
+        <w:rPr>
+          <w:i/>
+        </w:rPr>
+        <w:t>)</w:t>
       </w:r>
       <w:r>
         <w:t>) get into your project?</w:t>
@@ -3707,11 +3915,16 @@
         <w:t xml:space="preserve">What WICED </w:t>
       </w:r>
       <w:r>
-        <w:t>SDK RTOS mechanism does the “wait_for_res</w:t>
+        <w:t>SDK RTOS mechanism does the “</w:t>
+      </w:r>
+      <w:proofErr w:type="spellStart"/>
+      <w:r>
+        <w:t>wait_for_res</w:t>
       </w:r>
       <w:r>
         <w:t>ponse</w:t>
       </w:r>
+      <w:proofErr w:type="spellEnd"/>
       <w:r>
         <w:t>” function use to “wait”?</w:t>
       </w:r>
@@ -3748,11 +3961,16 @@
         <w:t xml:space="preserve">firmware </w:t>
       </w:r>
       <w:r>
-        <w:t>author create a function called “wait_for_</w:t>
+        <w:t>author create a function called “</w:t>
+      </w:r>
+      <w:proofErr w:type="spellStart"/>
+      <w:r>
+        <w:t>wait_for_</w:t>
       </w:r>
       <w:r>
         <w:t>response</w:t>
       </w:r>
+      <w:proofErr w:type="spellEnd"/>
       <w:r>
         <w:t>”</w:t>
       </w:r>
@@ -4004,7 +4222,15 @@
         </w:numPr>
       </w:pPr>
       <w:r>
-        <w:t>What is the name of the flag that prevents the firmware from sending multiple button presses before the publish is finished?</w:t>
+        <w:t xml:space="preserve">What is the name of the flag that prevents the firmware from sending multiple button presses before </w:t>
+      </w:r>
+      <w:proofErr w:type="gramStart"/>
+      <w:r>
+        <w:t>the publish</w:t>
+      </w:r>
+      <w:proofErr w:type="gramEnd"/>
+      <w:r>
+        <w:t xml:space="preserve"> is finished?</w:t>
       </w:r>
     </w:p>
     <w:p>
@@ -4043,13 +4269,21 @@
         <w:t>the</w:t>
       </w:r>
       <w:r>
-        <w:t xml:space="preserve"> demo</w:t>
+        <w:t xml:space="preserve"> </w:t>
+      </w:r>
+      <w:proofErr w:type="spellStart"/>
+      <w:r>
+        <w:t>demo</w:t>
       </w:r>
       <w:r>
         <w:t>.aws_iot.pub_sub.</w:t>
       </w:r>
       <w:r>
-        <w:t xml:space="preserve">subscriber </w:t>
+        <w:t>subscriber</w:t>
+      </w:r>
+      <w:proofErr w:type="spellEnd"/>
+      <w:r>
+        <w:t xml:space="preserve"> </w:t>
       </w:r>
       <w:r>
         <w:t>A</w:t>
@@ -4076,7 +4310,23 @@
         <w:t>app</w:t>
       </w:r>
       <w:r>
-        <w:t>lication from apps/demo/aws_iot/pub_sub/subscriber</w:t>
+        <w:t>lication from apps/demo/</w:t>
+      </w:r>
+      <w:proofErr w:type="spellStart"/>
+      <w:r>
+        <w:t>aws_iot</w:t>
+      </w:r>
+      <w:proofErr w:type="spellEnd"/>
+      <w:r>
+        <w:t>/</w:t>
+      </w:r>
+      <w:proofErr w:type="spellStart"/>
+      <w:r>
+        <w:t>pub_sub</w:t>
+      </w:r>
+      <w:proofErr w:type="spellEnd"/>
+      <w:r>
+        <w:t>/subscriber</w:t>
       </w:r>
       <w:r>
         <w:t xml:space="preserve"> to your directory </w:t>
@@ -4100,11 +4350,16 @@
         <w:t>the DCT</w:t>
       </w:r>
       <w:r>
-        <w:t xml:space="preserve"> and m</w:t>
+        <w:t xml:space="preserve"> and </w:t>
+      </w:r>
+      <w:proofErr w:type="spellStart"/>
+      <w:r>
+        <w:t>m</w:t>
       </w:r>
       <w:r>
         <w:t>akefile</w:t>
       </w:r>
+      <w:proofErr w:type="spellEnd"/>
       <w:r>
         <w:t>.</w:t>
       </w:r>
@@ -4321,10 +4576,18 @@
         </w:numPr>
       </w:pPr>
       <w:r>
-        <w:t>Update the make</w:t>
-      </w:r>
-      <w:r>
-        <w:t>file so that the subscriber points to the new credentials.</w:t>
+        <w:t xml:space="preserve">Update the </w:t>
+      </w:r>
+      <w:proofErr w:type="spellStart"/>
+      <w:r>
+        <w:t>make</w:t>
+      </w:r>
+      <w:r>
+        <w:t>file</w:t>
+      </w:r>
+      <w:proofErr w:type="spellEnd"/>
+      <w:r>
+        <w:t xml:space="preserve"> so that the subscriber points to the new credentials.</w:t>
       </w:r>
     </w:p>
     <w:p>
@@ -4359,9 +4622,11 @@
       <w:r>
         <w:t>“</w:t>
       </w:r>
+      <w:proofErr w:type="spellStart"/>
       <w:r>
         <w:t>subscriber.c</w:t>
       </w:r>
+      <w:proofErr w:type="spellEnd"/>
       <w:r>
         <w:t>”</w:t>
       </w:r>
@@ -4380,27 +4645,39 @@
       <w:r>
         <w:t xml:space="preserve">Hint: the credentials are listed as </w:t>
       </w:r>
+      <w:proofErr w:type="spellStart"/>
       <w:r>
         <w:rPr>
           <w:i/>
         </w:rPr>
         <w:t>resources_apps_DIR_aws_iot_DIR_client_cer</w:t>
       </w:r>
+      <w:proofErr w:type="spellEnd"/>
       <w:r>
         <w:t xml:space="preserve"> and </w:t>
       </w:r>
+      <w:proofErr w:type="spellStart"/>
       <w:r>
         <w:rPr>
           <w:i/>
         </w:rPr>
         <w:t>resources_apps_DIR_aws_iot_DIR_privkey_cer</w:t>
       </w:r>
+      <w:proofErr w:type="spellEnd"/>
       <w:r>
         <w:t xml:space="preserve">. These names are the path in the resources folder where folder names are separated by the keyword “_DIR_” </w:t>
       </w:r>
       <w:r>
         <w:lastRenderedPageBreak/>
-        <w:t>and the period before cer is replaced with “_”. You could move the credentials to another location in the resources folder by following the naming convention</w:t>
+        <w:t xml:space="preserve">and the period before </w:t>
+      </w:r>
+      <w:proofErr w:type="spellStart"/>
+      <w:r>
+        <w:t>cer</w:t>
+      </w:r>
+      <w:proofErr w:type="spellEnd"/>
+      <w:r>
+        <w:t xml:space="preserve"> is replaced with “_”. You could move the credentials to another location in the resources folder by following the naming convention</w:t>
       </w:r>
       <w:r>
         <w:t xml:space="preserve"> or just change the names of the files and put them in the same folder</w:t>
@@ -4537,7 +4814,21 @@
         <w:rPr>
           <w:i/>
         </w:rPr>
-        <w:t>apps/demo/aws_iot/shadow</w:t>
+        <w:t>apps/demo/</w:t>
+      </w:r>
+      <w:proofErr w:type="spellStart"/>
+      <w:r>
+        <w:rPr>
+          <w:i/>
+        </w:rPr>
+        <w:t>aws_iot</w:t>
+      </w:r>
+      <w:proofErr w:type="spellEnd"/>
+      <w:r>
+        <w:rPr>
+          <w:i/>
+        </w:rPr>
+        <w:t>/shadow</w:t>
       </w:r>
       <w:r>
         <w:t xml:space="preserve"> </w:t>
@@ -4549,11 +4840,16 @@
         <w:t xml:space="preserve"> the</w:t>
       </w:r>
       <w:r>
-        <w:t xml:space="preserve"> m</w:t>
+        <w:t xml:space="preserve"> </w:t>
+      </w:r>
+      <w:proofErr w:type="spellStart"/>
+      <w:r>
+        <w:t>m</w:t>
       </w:r>
       <w:r>
         <w:t>akefile</w:t>
       </w:r>
+      <w:proofErr w:type="spellEnd"/>
       <w:r>
         <w:t>.</w:t>
       </w:r>
@@ -4569,9 +4865,11 @@
       <w:r>
         <w:t xml:space="preserve">Update the DCT to have a </w:t>
       </w:r>
+      <w:proofErr w:type="spellStart"/>
       <w:r>
         <w:t>Config</w:t>
       </w:r>
+      <w:proofErr w:type="spellEnd"/>
       <w:r>
         <w:t xml:space="preserve"> </w:t>
       </w:r>
@@ -4629,12 +4927,14 @@
       <w:r>
         <w:t>“</w:t>
       </w:r>
+      <w:proofErr w:type="spellStart"/>
       <w:r>
         <w:rPr>
           <w:i/>
         </w:rPr>
         <w:t>aws_common.h</w:t>
       </w:r>
+      <w:proofErr w:type="spellEnd"/>
       <w:r>
         <w:rPr>
           <w:i/>
@@ -4674,8 +4974,13 @@
       <w:r>
         <w:t xml:space="preserve">the </w:t>
       </w:r>
-      <w:r>
-        <w:t xml:space="preserve">Config </w:t>
+      <w:proofErr w:type="spellStart"/>
+      <w:r>
+        <w:t>Config</w:t>
+      </w:r>
+      <w:proofErr w:type="spellEnd"/>
+      <w:r>
+        <w:t xml:space="preserve"> </w:t>
       </w:r>
       <w:r>
         <w:t xml:space="preserve">AP on your board </w:t>
@@ -4779,12 +5084,14 @@
       <w:r>
         <w:t>“</w:t>
       </w:r>
+      <w:proofErr w:type="spellStart"/>
       <w:r>
         <w:rPr>
           <w:i/>
         </w:rPr>
         <w:t>aws_config.h</w:t>
       </w:r>
+      <w:proofErr w:type="spellEnd"/>
       <w:r>
         <w:rPr>
           <w:i/>
@@ -4945,7 +5252,35 @@
         <w:rPr>
           <w:i/>
         </w:rPr>
-        <w:t>$aws/things/&lt;YourThingName&gt;/shadow/#</w:t>
+        <w:t>$</w:t>
+      </w:r>
+      <w:proofErr w:type="spellStart"/>
+      <w:r>
+        <w:rPr>
+          <w:i/>
+        </w:rPr>
+        <w:t>aws</w:t>
+      </w:r>
+      <w:proofErr w:type="spellEnd"/>
+      <w:r>
+        <w:rPr>
+          <w:i/>
+        </w:rPr>
+        <w:t>/things/&lt;</w:t>
+      </w:r>
+      <w:proofErr w:type="spellStart"/>
+      <w:r>
+        <w:rPr>
+          <w:i/>
+        </w:rPr>
+        <w:t>YourThingName</w:t>
+      </w:r>
+      <w:proofErr w:type="spellEnd"/>
+      <w:r>
+        <w:rPr>
+          <w:i/>
+        </w:rPr>
+        <w:t>&gt;/shadow/#</w:t>
       </w:r>
       <w:r>
         <w:t xml:space="preserve"> will subscribe to all shadow topics for your </w:t>
@@ -5143,7 +5478,21 @@
                 <w:rPr>
                   <w:rStyle w:val="Hyperlink"/>
                 </w:rPr>
-                <w:t>A nice powerpoint about MQTT</w:t>
+                <w:t xml:space="preserve">A nice </w:t>
+              </w:r>
+              <w:proofErr w:type="spellStart"/>
+              <w:r>
+                <w:rPr>
+                  <w:rStyle w:val="Hyperlink"/>
+                </w:rPr>
+                <w:t>powerpoint</w:t>
+              </w:r>
+              <w:proofErr w:type="spellEnd"/>
+              <w:r>
+                <w:rPr>
+                  <w:rStyle w:val="Hyperlink"/>
+                </w:rPr>
+                <w:t xml:space="preserve"> about MQTT</w:t>
               </w:r>
             </w:hyperlink>
           </w:p>
@@ -5404,8 +5753,13 @@
             <w:tcW w:w="3093" w:type="dxa"/>
           </w:tcPr>
           <w:p>
+            <w:proofErr w:type="spellStart"/>
             <w:r>
-              <w:t>demo.aws_iot_pub_sub/publisher</w:t>
+              <w:t>demo.aws_iot_pub_sub</w:t>
+            </w:r>
+            <w:proofErr w:type="spellEnd"/>
+            <w:r>
+              <w:t>/publisher</w:t>
             </w:r>
           </w:p>
         </w:tc>
@@ -5429,8 +5783,13 @@
             <w:tcW w:w="3093" w:type="dxa"/>
           </w:tcPr>
           <w:p>
+            <w:proofErr w:type="spellStart"/>
             <w:r>
-              <w:t>demo.aws_iot_pub_sub/subscriber</w:t>
+              <w:t>demo.aws_iot_pub_sub</w:t>
+            </w:r>
+            <w:proofErr w:type="spellEnd"/>
+            <w:r>
+              <w:t>/subscriber</w:t>
             </w:r>
           </w:p>
         </w:tc>
@@ -5454,9 +5813,11 @@
             <w:tcW w:w="3093" w:type="dxa"/>
           </w:tcPr>
           <w:p>
+            <w:proofErr w:type="spellStart"/>
             <w:r>
               <w:t>demo.aws_iot_shaddow</w:t>
             </w:r>
+            <w:proofErr w:type="spellEnd"/>
           </w:p>
         </w:tc>
         <w:tc>
@@ -5609,10 +5970,23 @@
         <w:t>Name it “</w:t>
       </w:r>
       <w:r>
-        <w:t>&lt;YourInitials&gt;</w:t>
-      </w:r>
-      <w:r>
-        <w:t>TestThing” (or whatever) and press “Create”</w:t>
+        <w:t>&lt;</w:t>
+      </w:r>
+      <w:proofErr w:type="spellStart"/>
+      <w:r>
+        <w:t>YourInitials</w:t>
+      </w:r>
+      <w:proofErr w:type="spellEnd"/>
+      <w:r>
+        <w:t>&gt;</w:t>
+      </w:r>
+      <w:proofErr w:type="spellStart"/>
+      <w:r>
+        <w:t>TestThing</w:t>
+      </w:r>
+      <w:proofErr w:type="spellEnd"/>
+      <w:r>
+        <w:t>” (or whatever) and press “Create”</w:t>
       </w:r>
       <w:r>
         <w:t>.</w:t>
@@ -6234,8 +6608,6 @@
           </wp:inline>
         </w:drawing>
       </w:r>
-      <w:bookmarkStart w:id="0" w:name="_GoBack"/>
-      <w:bookmarkEnd w:id="0"/>
     </w:p>
     <w:p>
       <w:pPr>
@@ -6321,25 +6693,73 @@
       </w:pPr>
       <w:r>
         <w:lastRenderedPageBreak/>
-        <w:t xml:space="preserve">Give the new policy a name such as “&lt;YourInitials&gt;_TestThing_Policy”. Add the action “iot:*”. Provide your </w:t>
-      </w:r>
+        <w:t>Give the new policy a name such as “&lt;</w:t>
+      </w:r>
+      <w:proofErr w:type="spellStart"/>
+      <w:r>
+        <w:t>YourInitials</w:t>
+      </w:r>
+      <w:proofErr w:type="spellEnd"/>
+      <w:r>
+        <w:t>&gt;_</w:t>
+      </w:r>
+      <w:proofErr w:type="spellStart"/>
+      <w:r>
+        <w:t>Tes</w:t>
+      </w:r>
+      <w:r>
+        <w:t>tThing_Policy</w:t>
+      </w:r>
+      <w:proofErr w:type="spellEnd"/>
+      <w:r>
+        <w:t>”. Add the action as “</w:t>
+      </w:r>
+      <w:proofErr w:type="spellStart"/>
       <w:r>
         <w:rPr>
           <w:i/>
         </w:rPr>
-        <w:t>thing</w:t>
-      </w:r>
-      <w:r>
-        <w:t xml:space="preserve">’s ARN (you got that right after creating your </w:t>
-      </w:r>
+        <w:t>iot</w:t>
+      </w:r>
+      <w:proofErr w:type="spellEnd"/>
       <w:r>
         <w:rPr>
           <w:i/>
         </w:rPr>
-        <w:t>thing</w:t>
-      </w:r>
-      <w:r>
-        <w:t>), and select “Allow”. Then click the “Create” button.</w:t>
+        <w:t>:*</w:t>
+      </w:r>
+      <w:r>
+        <w:rPr>
+          <w:i/>
+        </w:rPr>
+        <w:t>”</w:t>
+      </w:r>
+      <w:r>
+        <w:t>, e</w:t>
+      </w:r>
+      <w:r>
+        <w:t xml:space="preserve">nter </w:t>
+      </w:r>
+      <w:r>
+        <w:t>“</w:t>
+      </w:r>
+      <w:r>
+        <w:rPr>
+          <w:i/>
+        </w:rPr>
+        <w:t>*</w:t>
+      </w:r>
+      <w:r>
+        <w:rPr>
+          <w:i/>
+        </w:rPr>
+        <w:t>”</w:t>
+      </w:r>
+      <w:r>
+        <w:t xml:space="preserve"> for the Resource ARN</w:t>
+      </w:r>
+      <w:r>
+        <w:t>, and select “Allow”. Then click the “Create” button.</w:t>
       </w:r>
     </w:p>
     <w:p>
@@ -6358,10 +6778,10 @@
           <w:noProof/>
         </w:rPr>
         <w:drawing>
-          <wp:inline distT="0" distB="0" distL="0" distR="0" wp14:anchorId="31715E8C" wp14:editId="434EE601">
-            <wp:extent cx="5704764" cy="3585084"/>
-            <wp:effectExtent l="0" t="0" r="0" b="0"/>
-            <wp:docPr id="63" name="Picture 63"/>
+          <wp:inline distT="0" distB="0" distL="0" distR="0" wp14:anchorId="11388B77" wp14:editId="3481D9AB">
+            <wp:extent cx="5431577" cy="4301656"/>
+            <wp:effectExtent l="0" t="0" r="0" b="3810"/>
+            <wp:docPr id="6" name="Picture 6"/>
             <wp:cNvGraphicFramePr>
               <a:graphicFrameLocks xmlns:a="http://schemas.openxmlformats.org/drawingml/2006/main" noChangeAspect="1"/>
             </wp:cNvGraphicFramePr>
@@ -6374,13 +6794,13 @@
                   </pic:nvPicPr>
                   <pic:blipFill rotWithShape="1">
                     <a:blip r:embed="rId46"/>
-                    <a:srcRect l="9373" t="9030" b="2506"/>
+                    <a:srcRect t="3462" b="3389"/>
                     <a:stretch/>
                   </pic:blipFill>
                   <pic:spPr bwMode="auto">
                     <a:xfrm>
                       <a:off x="0" y="0"/>
-                      <a:ext cx="5714615" cy="3591275"/>
+                      <a:ext cx="5434906" cy="4304292"/>
                     </a:xfrm>
                     <a:prstGeom prst="rect">
                       <a:avLst/>
@@ -6409,36 +6829,52 @@
     <w:p>
       <w:pPr>
         <w:pStyle w:val="ListParagraph"/>
+        <w:keepNext/>
         <w:numPr>
           <w:ilvl w:val="0"/>
           <w:numId w:val="28"/>
         </w:numPr>
       </w:pPr>
       <w:r>
-        <w:t>You will now see the policy document details. In this case, any iot operation (iot:*) is allowed.</w:t>
+        <w:lastRenderedPageBreak/>
+        <w:t xml:space="preserve">You will now see the policy document details. In this case, any </w:t>
+      </w:r>
+      <w:proofErr w:type="spellStart"/>
+      <w:r>
+        <w:t>iot</w:t>
+      </w:r>
+      <w:proofErr w:type="spellEnd"/>
+      <w:r>
+        <w:t xml:space="preserve"> operation (</w:t>
+      </w:r>
+      <w:proofErr w:type="spellStart"/>
+      <w:proofErr w:type="gramStart"/>
+      <w:r>
+        <w:t>iot</w:t>
+      </w:r>
+      <w:proofErr w:type="spellEnd"/>
+      <w:r>
+        <w:t>:</w:t>
+      </w:r>
+      <w:proofErr w:type="gramEnd"/>
+      <w:r>
+        <w:t>*) is allowed.</w:t>
       </w:r>
     </w:p>
     <w:p>
       <w:pPr>
         <w:pStyle w:val="ListParagraph"/>
         <w:ind w:left="0"/>
-        <w:jc w:val="center"/>
-      </w:pPr>
-    </w:p>
-    <w:p>
-      <w:pPr>
-        <w:pStyle w:val="ListParagraph"/>
-        <w:ind w:left="0"/>
       </w:pPr>
       <w:r>
         <w:rPr>
           <w:noProof/>
         </w:rPr>
         <w:drawing>
-          <wp:inline distT="0" distB="0" distL="0" distR="0" wp14:anchorId="344CFEAD" wp14:editId="20CDB3AA">
-            <wp:extent cx="5744210" cy="3091217"/>
-            <wp:effectExtent l="0" t="0" r="8890" b="0"/>
-            <wp:docPr id="64" name="Picture 64"/>
+          <wp:inline distT="0" distB="0" distL="0" distR="0" wp14:anchorId="290D7A96" wp14:editId="323211C2">
+            <wp:extent cx="5943600" cy="3951798"/>
+            <wp:effectExtent l="0" t="0" r="0" b="0"/>
+            <wp:docPr id="7" name="Picture 7"/>
             <wp:cNvGraphicFramePr>
               <a:graphicFrameLocks xmlns:a="http://schemas.openxmlformats.org/drawingml/2006/main" noChangeAspect="1"/>
             </wp:cNvGraphicFramePr>
@@ -6451,13 +6887,13 @@
                   </pic:nvPicPr>
                   <pic:blipFill rotWithShape="1">
                     <a:blip r:embed="rId47"/>
-                    <a:srcRect l="3330" t="9055" b="3651"/>
+                    <a:srcRect b="9361"/>
                     <a:stretch/>
                   </pic:blipFill>
                   <pic:spPr bwMode="auto">
                     <a:xfrm>
                       <a:off x="0" y="0"/>
-                      <a:ext cx="5745671" cy="3092003"/>
+                      <a:ext cx="5943600" cy="3951798"/>
                     </a:xfrm>
                     <a:prstGeom prst="rect">
                       <a:avLst/>
@@ -6488,7 +6924,6 @@
         </w:numPr>
       </w:pPr>
       <w:r>
-        <w:lastRenderedPageBreak/>
         <w:t xml:space="preserve">You now need to attach the policy to the certificate. </w:t>
       </w:r>
       <w:r>
@@ -6497,7 +6932,6 @@
     </w:p>
     <w:p>
       <w:pPr>
-        <w:keepNext/>
         <w:jc w:val="center"/>
       </w:pPr>
       <w:r>
@@ -6558,6 +6992,7 @@
         </w:numPr>
       </w:pPr>
       <w:r>
+        <w:lastRenderedPageBreak/>
         <w:t>Once you see your certificate, select “Actions -&gt; Attach Policy”.</w:t>
       </w:r>
       <w:r>
@@ -6683,6 +7118,21 @@
     </w:p>
     <w:p>
       <w:pPr>
+        <w:rPr>
+          <w:rFonts w:ascii="Cambria" w:eastAsia="Times New Roman" w:hAnsi="Cambria"/>
+          <w:b/>
+          <w:bCs/>
+          <w:color w:val="4F81BD"/>
+          <w:sz w:val="26"/>
+          <w:szCs w:val="26"/>
+        </w:rPr>
+      </w:pPr>
+      <w:r>
+        <w:br w:type="page"/>
+      </w:r>
+    </w:p>
+    <w:p>
+      <w:pPr>
         <w:pStyle w:val="Heading2"/>
       </w:pPr>
       <w:r>
@@ -6732,7 +7182,15 @@
         </w:numPr>
       </w:pPr>
       <w:r>
-        <w:t>Select “Test” from the panel on the left of the screen. Enter a topic that you want to subscribe to such as “testtopic” and click on “Subscribe to topic”</w:t>
+        <w:t>Select “Test” from the panel on the left of the screen. Enter a topic that you want to subscribe to such as “</w:t>
+      </w:r>
+      <w:proofErr w:type="spellStart"/>
+      <w:r>
+        <w:t>testtopic</w:t>
+      </w:r>
+      <w:proofErr w:type="spellEnd"/>
+      <w:r>
+        <w:t>” and click on “Subscribe to topic”</w:t>
       </w:r>
       <w:r>
         <w:t>. You will see the new topic show up under Subscriptions.</w:t>
@@ -6821,7 +7279,15 @@
         <w:t xml:space="preserve">as </w:t>
       </w:r>
       <w:r>
-        <w:t xml:space="preserve">“testtopic”.  Then type in your </w:t>
+        <w:t>“</w:t>
+      </w:r>
+      <w:proofErr w:type="spellStart"/>
+      <w:r>
+        <w:t>testtopic</w:t>
+      </w:r>
+      <w:proofErr w:type="spellEnd"/>
+      <w:r>
+        <w:t xml:space="preserve">”.  Then type in your </w:t>
       </w:r>
       <w:r>
         <w:t>message</w:t>
@@ -6922,7 +7388,15 @@
         </w:numPr>
       </w:pPr>
       <w:r>
-        <w:t>Once the message is sent, you will see a red dot next to the topic in the Subscriptions area. This indicates that you have a new message on that subscription. Click on testtopic to see the new message.</w:t>
+        <w:t xml:space="preserve">Once the message is sent, you will see a red dot next to the topic in the Subscriptions area. This indicates that you have a new message on that subscription. Click on </w:t>
+      </w:r>
+      <w:proofErr w:type="spellStart"/>
+      <w:r>
+        <w:t>testtopic</w:t>
+      </w:r>
+      <w:proofErr w:type="spellEnd"/>
+      <w:r>
+        <w:t xml:space="preserve"> to see the new message.</w:t>
       </w:r>
     </w:p>
     <w:p>
@@ -6987,7 +7461,6 @@
     <w:p>
       <w:pPr>
         <w:pStyle w:val="ListParagraph"/>
-        <w:keepNext/>
         <w:keepLines/>
         <w:numPr>
           <w:ilvl w:val="0"/>
@@ -6997,6 +7470,13 @@
       <w:r>
         <w:t>This test client will be useful once you have your IoT device connected and want to test subscription and publish actions as we will see in the exercises.</w:t>
       </w:r>
+    </w:p>
+    <w:p>
+      <w:r>
+        <w:br w:type="page"/>
+      </w:r>
+      <w:bookmarkStart w:id="0" w:name="_GoBack"/>
+      <w:bookmarkEnd w:id="0"/>
     </w:p>
     <w:sectPr>
       <w:footerReference w:type="default" r:id="rId54"/>
@@ -7124,7 +7604,7 @@
                 <w:bCs/>
                 <w:noProof/>
               </w:rPr>
-              <w:t>22</w:t>
+              <w:t>24</w:t>
             </w:r>
             <w:r>
               <w:rPr>
@@ -11801,7 +12281,7 @@
   <w:style w:type="paragraph" w:default="1" w:styleId="Normal">
     <w:name w:val="Normal"/>
     <w:qFormat/>
-    <w:rsid w:val="002B02DC"/>
+    <w:rsid w:val="00BD64F3"/>
   </w:style>
   <w:style w:type="paragraph" w:styleId="Heading1">
     <w:name w:val="heading 1"/>
@@ -11921,7 +12401,7 @@
     <w:uiPriority w:val="1"/>
     <w:semiHidden/>
     <w:unhideWhenUsed/>
-    <w:rsid w:val="002B02DC"/>
+    <w:rsid w:val="00BD64F3"/>
   </w:style>
   <w:style w:type="table" w:default="1" w:styleId="TableNormal">
     <w:name w:val="Normal Table"/>
@@ -11943,7 +12423,7 @@
     <w:uiPriority w:val="99"/>
     <w:semiHidden/>
     <w:unhideWhenUsed/>
-    <w:rsid w:val="002B02DC"/>
+    <w:rsid w:val="00BD64F3"/>
   </w:style>
   <w:style w:type="paragraph" w:styleId="ListParagraph">
     <w:name w:val="List Paragraph"/>
@@ -12734,7 +13214,7 @@
 </file>
 
 <file path=customXml/itemProps1.xml><?xml version="1.0" encoding="utf-8"?>
-<ds:datastoreItem xmlns:ds="http://schemas.openxmlformats.org/officeDocument/2006/customXml" ds:itemID="{D6A12E1E-52F4-4159-8792-BEFA2C480EBB}">
+<ds:datastoreItem xmlns:ds="http://schemas.openxmlformats.org/officeDocument/2006/customXml" ds:itemID="{746FE043-7564-4E5E-869F-B71D007CA507}">
   <ds:schemaRefs>
     <ds:schemaRef ds:uri="http://schemas.openxmlformats.org/officeDocument/2006/bibliography"/>
   </ds:schemaRefs>

</xml_diff>

<commit_message>
fix description of client.cer in lab exercise
</commit_message>
<xml_diff>
--- a/labmanual/WW101-07b-MQTT-AWS.docx
+++ b/labmanual/WW101-07b-MQTT-AWS.docx
@@ -865,21 +865,7 @@
           <w:rPr>
             <w:rStyle w:val="Hyperlink"/>
           </w:rPr>
-          <w:t xml:space="preserve">Amazon Simple Queueing </w:t>
-        </w:r>
-        <w:proofErr w:type="gramStart"/>
-        <w:r>
-          <w:rPr>
-            <w:rStyle w:val="Hyperlink"/>
-          </w:rPr>
-          <w:t>Services(</w:t>
-        </w:r>
-        <w:proofErr w:type="gramEnd"/>
-        <w:r>
-          <w:rPr>
-            <w:rStyle w:val="Hyperlink"/>
-          </w:rPr>
-          <w:t>SQS)</w:t>
+          <w:t>Amazon Simple Queueing Services(SQS)</w:t>
         </w:r>
       </w:hyperlink>
       <w:r>
@@ -1535,29 +1521,7 @@
         <w:rPr>
           <w:rFonts w:ascii="Times New Roman" w:hAnsi="Times New Roman" w:cs="Times New Roman"/>
         </w:rPr>
-        <w:t xml:space="preserve">"Action": </w:t>
-      </w:r>
-      <w:proofErr w:type="gramStart"/>
-      <w:r>
-        <w:rPr>
-          <w:rFonts w:ascii="Times New Roman" w:hAnsi="Times New Roman" w:cs="Times New Roman"/>
-        </w:rPr>
-        <w:t>[  "</w:t>
-      </w:r>
-      <w:proofErr w:type="spellStart"/>
-      <w:proofErr w:type="gramEnd"/>
-      <w:r>
-        <w:rPr>
-          <w:rFonts w:ascii="Times New Roman" w:hAnsi="Times New Roman" w:cs="Times New Roman"/>
-        </w:rPr>
-        <w:t>iot</w:t>
-      </w:r>
-      <w:proofErr w:type="spellEnd"/>
-      <w:r>
-        <w:rPr>
-          <w:rFonts w:ascii="Times New Roman" w:hAnsi="Times New Roman" w:cs="Times New Roman"/>
-        </w:rPr>
-        <w:t>:*"  ],</w:t>
+        <w:t>"Action": [  "iot:*"  ],</w:t>
       </w:r>
     </w:p>
     <w:p>
@@ -1997,14 +1961,12 @@
           <w:numId w:val="39"/>
         </w:numPr>
       </w:pPr>
-      <w:proofErr w:type="gramStart"/>
       <w:r>
         <w:rPr>
           <w:u w:val="single"/>
         </w:rPr>
         <w:t>desired</w:t>
       </w:r>
-      <w:proofErr w:type="gramEnd"/>
       <w:r>
         <w:t xml:space="preserve">: The desired state of the </w:t>
       </w:r>
@@ -2044,14 +2006,12 @@
           <w:numId w:val="39"/>
         </w:numPr>
       </w:pPr>
-      <w:proofErr w:type="gramStart"/>
       <w:r>
         <w:rPr>
           <w:u w:val="single"/>
         </w:rPr>
         <w:t>reported</w:t>
       </w:r>
-      <w:proofErr w:type="gramEnd"/>
       <w:r>
         <w:t xml:space="preserve">: The reported state of the </w:t>
       </w:r>
@@ -2094,7 +2054,6 @@
           <w:u w:val="single"/>
         </w:rPr>
       </w:pPr>
-      <w:proofErr w:type="gramStart"/>
       <w:r>
         <w:rPr>
           <w:u w:val="single"/>
@@ -2107,7 +2066,6 @@
         </w:rPr>
         <w:t>etadata</w:t>
       </w:r>
-      <w:proofErr w:type="gramEnd"/>
       <w:r>
         <w:t>: I</w:t>
       </w:r>
@@ -2126,14 +2084,12 @@
           <w:numId w:val="39"/>
         </w:numPr>
       </w:pPr>
-      <w:proofErr w:type="gramStart"/>
       <w:r>
         <w:rPr>
           <w:u w:val="single"/>
         </w:rPr>
         <w:t>timestamp</w:t>
       </w:r>
-      <w:proofErr w:type="gramEnd"/>
       <w:r>
         <w:t xml:space="preserve">: Indicates when the message was transmitted by AWS IoT. By using the timestamp in the message and the timestamps for individual attributes in the desired or reported section, a </w:t>
       </w:r>
@@ -2155,16 +2111,12 @@
           <w:numId w:val="39"/>
         </w:numPr>
       </w:pPr>
-      <w:proofErr w:type="spellStart"/>
-      <w:proofErr w:type="gramStart"/>
       <w:r>
         <w:rPr>
           <w:u w:val="single"/>
         </w:rPr>
         <w:t>clientToken</w:t>
       </w:r>
-      <w:proofErr w:type="spellEnd"/>
-      <w:proofErr w:type="gramEnd"/>
       <w:r>
         <w:t>: A string unique to the device that enables you to associate responses with requests in an MQTT environment.</w:t>
       </w:r>
@@ -2180,7 +2132,6 @@
           <w:u w:val="single"/>
         </w:rPr>
       </w:pPr>
-      <w:proofErr w:type="gramStart"/>
       <w:r>
         <w:rPr>
           <w:u w:val="single"/>
@@ -2193,7 +2144,6 @@
         </w:rPr>
         <w:t>ersion</w:t>
       </w:r>
-      <w:proofErr w:type="gramEnd"/>
       <w:r>
         <w:rPr>
           <w:u w:val="single"/>
@@ -2299,57 +2249,43 @@
         <w:rPr>
           <w:rFonts w:ascii="Times New Roman" w:hAnsi="Times New Roman" w:cs="Times New Roman"/>
         </w:rPr>
-        <w:t xml:space="preserve">    "</w:t>
-      </w:r>
-      <w:proofErr w:type="gramStart"/>
+        <w:t xml:space="preserve">    "reported" : { "</w:t>
+      </w:r>
       <w:r>
         <w:rPr>
           <w:rFonts w:ascii="Times New Roman" w:hAnsi="Times New Roman" w:cs="Times New Roman"/>
         </w:rPr>
-        <w:t>reported</w:t>
-      </w:r>
-      <w:proofErr w:type="gramEnd"/>
+        <w:t>color</w:t>
+      </w:r>
       <w:r>
         <w:rPr>
           <w:rFonts w:ascii="Times New Roman" w:hAnsi="Times New Roman" w:cs="Times New Roman"/>
         </w:rPr>
-        <w:t>" : { "</w:t>
+        <w:t xml:space="preserve">": </w:t>
       </w:r>
       <w:r>
         <w:rPr>
           <w:rFonts w:ascii="Times New Roman" w:hAnsi="Times New Roman" w:cs="Times New Roman"/>
         </w:rPr>
-        <w:t>color</w:t>
+        <w:t>“BLUE”</w:t>
       </w:r>
       <w:r>
         <w:rPr>
           <w:rFonts w:ascii="Times New Roman" w:hAnsi="Times New Roman" w:cs="Times New Roman"/>
         </w:rPr>
-        <w:t xml:space="preserve">": </w:t>
-      </w:r>
-      <w:r>
+        <w:t xml:space="preserve"> }</w:t>
+      </w:r>
+    </w:p>
+    <w:p>
+      <w:pPr>
         <w:rPr>
           <w:rFonts w:ascii="Times New Roman" w:hAnsi="Times New Roman" w:cs="Times New Roman"/>
         </w:rPr>
-        <w:t>“BLUE”</w:t>
-      </w:r>
+      </w:pPr>
       <w:r>
         <w:rPr>
           <w:rFonts w:ascii="Times New Roman" w:hAnsi="Times New Roman" w:cs="Times New Roman"/>
         </w:rPr>
-        <w:t xml:space="preserve"> }</w:t>
-      </w:r>
-    </w:p>
-    <w:p>
-      <w:pPr>
-        <w:rPr>
-          <w:rFonts w:ascii="Times New Roman" w:hAnsi="Times New Roman" w:cs="Times New Roman"/>
-        </w:rPr>
-      </w:pPr>
-      <w:r>
-        <w:rPr>
-          <w:rFonts w:ascii="Times New Roman" w:hAnsi="Times New Roman" w:cs="Times New Roman"/>
-        </w:rPr>
         <w:t>}</w:t>
       </w:r>
     </w:p>
@@ -2375,15 +2311,7 @@
         <w:t>:</w:t>
       </w:r>
       <w:r>
-        <w:t xml:space="preserve"> Topics named “$</w:t>
-      </w:r>
-      <w:proofErr w:type="spellStart"/>
-      <w:r>
-        <w:t>aws</w:t>
-      </w:r>
-      <w:proofErr w:type="spellEnd"/>
-      <w:r>
-        <w:t>/…” are reserved by AWS IoT</w:t>
+        <w:t xml:space="preserve"> Topics named “$aws/…” are reserved by AWS IoT</w:t>
       </w:r>
       <w:r>
         <w:t xml:space="preserve"> for</w:t>
@@ -2500,13 +2428,8 @@
       <w:r>
         <w:t xml:space="preserve">For example, a good topic name for a temperature sensing device might be: </w:t>
       </w:r>
-      <w:proofErr w:type="spellStart"/>
-      <w:r>
-        <w:t>myDevice</w:t>
-      </w:r>
-      <w:proofErr w:type="spellEnd"/>
-      <w:r>
-        <w:t>/temperature</w:t>
+      <w:r>
+        <w:t>myDevice/temperature</w:t>
       </w:r>
       <w:r>
         <w:t>.</w:t>
@@ -2539,23 +2462,7 @@
         <w:t>of</w:t>
       </w:r>
       <w:r>
-        <w:t xml:space="preserve"> the form “$</w:t>
-      </w:r>
-      <w:proofErr w:type="spellStart"/>
-      <w:r>
-        <w:t>aws</w:t>
-      </w:r>
-      <w:proofErr w:type="spellEnd"/>
-      <w:r>
-        <w:t>/things/</w:t>
-      </w:r>
-      <w:proofErr w:type="spellStart"/>
-      <w:r>
-        <w:t>thingName</w:t>
-      </w:r>
-      <w:proofErr w:type="spellEnd"/>
-      <w:r>
-        <w:t>/shadow/…”</w:t>
+        <w:t xml:space="preserve"> the form “$aws/things/thingName/shadow/…”</w:t>
       </w:r>
       <w:r>
         <w:t xml:space="preserve"> which allow you to publish and subscribe for topics relating to the shadow. The specific shadow topics that exist are:</w:t>
@@ -2720,15 +2627,7 @@
               </w:tabs>
             </w:pPr>
             <w:r>
-              <w:t xml:space="preserve">When a document is updated via </w:t>
-            </w:r>
-            <w:proofErr w:type="gramStart"/>
-            <w:r>
-              <w:t>a publish</w:t>
-            </w:r>
-            <w:proofErr w:type="gramEnd"/>
-            <w:r>
-              <w:t xml:space="preserve"> to /update, the complete new document is published to this topic. </w:t>
+              <w:t xml:space="preserve">When a document is updated via a publish to /update, the complete new document is published to this topic. </w:t>
             </w:r>
           </w:p>
         </w:tc>
@@ -3065,21 +2964,11 @@
         </w:rPr>
       </w:pPr>
       <w:r>
-        <w:t>You can use “#” as a wildcard to access multiple shadow topics. For example, you can use “$</w:t>
-      </w:r>
-      <w:proofErr w:type="spellStart"/>
-      <w:r>
-        <w:t>aws</w:t>
-      </w:r>
-      <w:proofErr w:type="spellEnd"/>
-      <w:r>
-        <w:t>/things/</w:t>
-      </w:r>
-      <w:proofErr w:type="spellStart"/>
+        <w:t>You can use “#” as a wildcard to access multiple shadow topics. For example, you can use “$aws/things/</w:t>
+      </w:r>
       <w:r>
         <w:t>thingName</w:t>
       </w:r>
-      <w:proofErr w:type="spellEnd"/>
       <w:r>
         <w:t xml:space="preserve">/shadow/#” to subscribe to all shadow topics for the </w:t>
       </w:r>
@@ -3090,15 +2979,7 @@
         <w:t>thing</w:t>
       </w:r>
       <w:r>
-        <w:t xml:space="preserve"> called “</w:t>
-      </w:r>
-      <w:proofErr w:type="spellStart"/>
-      <w:r>
-        <w:t>theThing</w:t>
-      </w:r>
-      <w:proofErr w:type="spellEnd"/>
-      <w:r>
-        <w:t>”.</w:t>
+        <w:t xml:space="preserve"> called “theThing”.</w:t>
       </w:r>
       <w:r>
         <w:br w:type="page"/>
@@ -3314,15 +3195,7 @@
         <w:t xml:space="preserve"> that you create</w:t>
       </w:r>
       <w:r>
-        <w:t xml:space="preserve">. It will be listed </w:t>
-      </w:r>
-      <w:proofErr w:type="gramStart"/>
-      <w:r>
-        <w:t>as ”</w:t>
-      </w:r>
-      <w:proofErr w:type="gramEnd"/>
-      <w:r>
-        <w:t>REST API endpoint”.</w:t>
+        <w:t>. It will be listed as ”REST API endpoint”.</w:t>
       </w:r>
     </w:p>
     <w:p>
@@ -3368,18 +3241,10 @@
         <w:t xml:space="preserve"> the</w:t>
       </w:r>
       <w:r>
-        <w:t xml:space="preserve"> </w:t>
-      </w:r>
-      <w:proofErr w:type="spellStart"/>
-      <w:r>
-        <w:t>demo.aws_iot.pub_sub.</w:t>
-      </w:r>
-      <w:r>
-        <w:t>publisher</w:t>
-      </w:r>
-      <w:proofErr w:type="spellEnd"/>
-      <w:r>
-        <w:t xml:space="preserve"> </w:t>
+        <w:t xml:space="preserve"> demo.aws_iot.pub_sub.</w:t>
+      </w:r>
+      <w:r>
+        <w:t xml:space="preserve">publisher </w:t>
       </w:r>
       <w:r>
         <w:t>A</w:t>
@@ -3403,23 +3268,10 @@
         <w:t xml:space="preserve">WICED </w:t>
       </w:r>
       <w:r>
-        <w:t>apps/demo/</w:t>
-      </w:r>
-      <w:proofErr w:type="spellStart"/>
-      <w:r>
-        <w:t>aws_iot</w:t>
-      </w:r>
-      <w:proofErr w:type="spellEnd"/>
-      <w:r>
-        <w:t>/</w:t>
-      </w:r>
-      <w:proofErr w:type="spellStart"/>
-      <w:r>
-        <w:t>pub_sub</w:t>
-      </w:r>
-      <w:proofErr w:type="spellEnd"/>
-      <w:r>
-        <w:t>/</w:t>
+        <w:t>apps/demo/aws_iot/</w:t>
+      </w:r>
+      <w:r>
+        <w:t>pub_sub/</w:t>
       </w:r>
       <w:r>
         <w:t xml:space="preserve">publisher </w:t>
@@ -3488,16 +3340,11 @@
         <w:t xml:space="preserve">Hint: Make sure you add your platform to </w:t>
       </w:r>
       <w:r>
-        <w:t xml:space="preserve">the valid platforms in the </w:t>
-      </w:r>
-      <w:proofErr w:type="spellStart"/>
-      <w:r>
-        <w:t>make</w:t>
+        <w:t>the valid platforms in the make</w:t>
       </w:r>
       <w:r>
         <w:t>file</w:t>
       </w:r>
-      <w:proofErr w:type="spellEnd"/>
       <w:r>
         <w:t xml:space="preserve"> and remove all other platforms</w:t>
       </w:r>
@@ -3541,15 +3388,7 @@
         <w:t xml:space="preserve">that you generated in (01) </w:t>
       </w:r>
       <w:r>
-        <w:t>into the resources/apps/</w:t>
-      </w:r>
-      <w:proofErr w:type="spellStart"/>
-      <w:r>
-        <w:t>aws_iot</w:t>
-      </w:r>
-      <w:proofErr w:type="spellEnd"/>
-      <w:r>
-        <w:t xml:space="preserve"> directory.  </w:t>
+        <w:t xml:space="preserve">into the resources/apps/aws_iot directory.  </w:t>
       </w:r>
       <w:r>
         <w:t>Rename the files as follows:</w:t>
@@ -3569,6 +3408,8 @@
       <w:r>
         <w:t xml:space="preserve"> downloaded since it never changes.</w:t>
       </w:r>
+      <w:bookmarkStart w:id="0" w:name="_GoBack"/>
+      <w:bookmarkEnd w:id="0"/>
     </w:p>
     <w:p>
       <w:pPr>
@@ -3588,7 +3429,13 @@
         <w:t>thing</w:t>
       </w:r>
       <w:r>
-        <w:t xml:space="preserve">. This is how AWS knows that it is your </w:t>
+        <w:t xml:space="preserve">. This is how AWS knows that it </w:t>
+      </w:r>
+      <w:r>
+        <w:t>is a valid</w:t>
+      </w:r>
+      <w:r>
+        <w:t xml:space="preserve"> </w:t>
       </w:r>
       <w:r>
         <w:rPr>
@@ -3621,15 +3468,7 @@
         </w:numPr>
       </w:pPr>
       <w:r>
-        <w:t>The file privkey.cer is the private key that your application will use to decrypt data that it gets back from AWS. This was created by AWS as a file called &lt;name&gt;-</w:t>
-      </w:r>
-      <w:proofErr w:type="spellStart"/>
-      <w:r>
-        <w:t>private.pem.key</w:t>
-      </w:r>
-      <w:proofErr w:type="spellEnd"/>
-      <w:r>
-        <w:t xml:space="preserve"> when you set up your thing.</w:t>
+        <w:t>The file privkey.cer is the private key that your application will use to decrypt data that it gets back from AWS. This was created by AWS as a file called &lt;name&gt;-private.pem.key when you set up your thing.</w:t>
       </w:r>
       <w:r>
         <w:t xml:space="preserve"> Therefore, you must rename the private key you downloaded to privkey.cer to replace the existing privkey.cer file.</w:t>
@@ -3644,15 +3483,7 @@
         </w:numPr>
       </w:pPr>
       <w:r>
-        <w:t>The other file created by AWS is called &lt;name&gt;-</w:t>
-      </w:r>
-      <w:proofErr w:type="spellStart"/>
-      <w:r>
-        <w:t>public.pem.key</w:t>
-      </w:r>
-      <w:proofErr w:type="spellEnd"/>
-      <w:r>
-        <w:t xml:space="preserve">. This is the public key that matches the private key that your application uses when getting data back from AWS. Your application does not need this key since it is used by AWS to encrypt the data that it sends you. </w:t>
+        <w:t xml:space="preserve">The other file created by AWS is called &lt;name&gt;-public.pem.key. This is the public key that matches the private key that your application uses when getting data back from AWS. Your application does not need this key since it is used by AWS to encrypt the data that it sends you. </w:t>
       </w:r>
       <w:r>
         <w:t>Since it was initially generated by AWS, it already knows what the key is!</w:t>
@@ -3796,33 +3627,17 @@
       <w:r>
         <w:t xml:space="preserve">e.g. </w:t>
       </w:r>
-      <w:proofErr w:type="spellStart"/>
       <w:r>
         <w:rPr>
           <w:i/>
         </w:rPr>
-        <w:t>wiced_mqtt_</w:t>
-      </w:r>
-      <w:proofErr w:type="gramStart"/>
+        <w:t>wiced_mqtt_publish</w:t>
+      </w:r>
       <w:r>
         <w:rPr>
           <w:i/>
         </w:rPr>
-        <w:t>publish</w:t>
-      </w:r>
-      <w:proofErr w:type="spellEnd"/>
-      <w:r>
-        <w:rPr>
-          <w:i/>
-        </w:rPr>
-        <w:t>(</w:t>
-      </w:r>
-      <w:proofErr w:type="gramEnd"/>
-      <w:r>
-        <w:rPr>
-          <w:i/>
-        </w:rPr>
-        <w:t>)</w:t>
+        <w:t>()</w:t>
       </w:r>
       <w:r>
         <w:t>) get into your project?</w:t>
@@ -3915,16 +3730,11 @@
         <w:t xml:space="preserve">What WICED </w:t>
       </w:r>
       <w:r>
-        <w:t>SDK RTOS mechanism does the “</w:t>
-      </w:r>
-      <w:proofErr w:type="spellStart"/>
-      <w:r>
-        <w:t>wait_for_res</w:t>
+        <w:t>SDK RTOS mechanism does the “wait_for_res</w:t>
       </w:r>
       <w:r>
         <w:t>ponse</w:t>
       </w:r>
-      <w:proofErr w:type="spellEnd"/>
       <w:r>
         <w:t>” function use to “wait”?</w:t>
       </w:r>
@@ -3961,16 +3771,11 @@
         <w:t xml:space="preserve">firmware </w:t>
       </w:r>
       <w:r>
-        <w:t>author create a function called “</w:t>
-      </w:r>
-      <w:proofErr w:type="spellStart"/>
-      <w:r>
-        <w:t>wait_for_</w:t>
+        <w:t>author create a function called “wait_for_</w:t>
       </w:r>
       <w:r>
         <w:t>response</w:t>
       </w:r>
-      <w:proofErr w:type="spellEnd"/>
       <w:r>
         <w:t>”</w:t>
       </w:r>
@@ -4222,15 +4027,7 @@
         </w:numPr>
       </w:pPr>
       <w:r>
-        <w:t xml:space="preserve">What is the name of the flag that prevents the firmware from sending multiple button presses before </w:t>
-      </w:r>
-      <w:proofErr w:type="gramStart"/>
-      <w:r>
-        <w:t>the publish</w:t>
-      </w:r>
-      <w:proofErr w:type="gramEnd"/>
-      <w:r>
-        <w:t xml:space="preserve"> is finished?</w:t>
+        <w:t>What is the name of the flag that prevents the firmware from sending multiple button presses before the publish is finished?</w:t>
       </w:r>
     </w:p>
     <w:p>
@@ -4269,21 +4066,13 @@
         <w:t>the</w:t>
       </w:r>
       <w:r>
-        <w:t xml:space="preserve"> </w:t>
-      </w:r>
-      <w:proofErr w:type="spellStart"/>
-      <w:r>
-        <w:t>demo</w:t>
+        <w:t xml:space="preserve"> demo</w:t>
       </w:r>
       <w:r>
         <w:t>.aws_iot.pub_sub.</w:t>
       </w:r>
       <w:r>
-        <w:t>subscriber</w:t>
-      </w:r>
-      <w:proofErr w:type="spellEnd"/>
-      <w:r>
-        <w:t xml:space="preserve"> </w:t>
+        <w:t xml:space="preserve">subscriber </w:t>
       </w:r>
       <w:r>
         <w:t>A</w:t>
@@ -4310,23 +4099,7 @@
         <w:t>app</w:t>
       </w:r>
       <w:r>
-        <w:t>lication from apps/demo/</w:t>
-      </w:r>
-      <w:proofErr w:type="spellStart"/>
-      <w:r>
-        <w:t>aws_iot</w:t>
-      </w:r>
-      <w:proofErr w:type="spellEnd"/>
-      <w:r>
-        <w:t>/</w:t>
-      </w:r>
-      <w:proofErr w:type="spellStart"/>
-      <w:r>
-        <w:t>pub_sub</w:t>
-      </w:r>
-      <w:proofErr w:type="spellEnd"/>
-      <w:r>
-        <w:t>/subscriber</w:t>
+        <w:t>lication from apps/demo/aws_iot/pub_sub/subscriber</w:t>
       </w:r>
       <w:r>
         <w:t xml:space="preserve"> to your directory </w:t>
@@ -4350,16 +4123,11 @@
         <w:t>the DCT</w:t>
       </w:r>
       <w:r>
-        <w:t xml:space="preserve"> and </w:t>
-      </w:r>
-      <w:proofErr w:type="spellStart"/>
-      <w:r>
-        <w:t>m</w:t>
+        <w:t xml:space="preserve"> and m</w:t>
       </w:r>
       <w:r>
         <w:t>akefile</w:t>
       </w:r>
-      <w:proofErr w:type="spellEnd"/>
       <w:r>
         <w:t>.</w:t>
       </w:r>
@@ -4576,18 +4344,10 @@
         </w:numPr>
       </w:pPr>
       <w:r>
-        <w:t xml:space="preserve">Update the </w:t>
-      </w:r>
-      <w:proofErr w:type="spellStart"/>
-      <w:r>
-        <w:t>make</w:t>
-      </w:r>
-      <w:r>
-        <w:t>file</w:t>
-      </w:r>
-      <w:proofErr w:type="spellEnd"/>
-      <w:r>
-        <w:t xml:space="preserve"> so that the subscriber points to the new credentials.</w:t>
+        <w:t>Update the make</w:t>
+      </w:r>
+      <w:r>
+        <w:t>file so that the subscriber points to the new credentials.</w:t>
       </w:r>
     </w:p>
     <w:p>
@@ -4622,11 +4382,9 @@
       <w:r>
         <w:t>“</w:t>
       </w:r>
-      <w:proofErr w:type="spellStart"/>
       <w:r>
         <w:t>subscriber.c</w:t>
       </w:r>
-      <w:proofErr w:type="spellEnd"/>
       <w:r>
         <w:t>”</w:t>
       </w:r>
@@ -4645,39 +4403,27 @@
       <w:r>
         <w:t xml:space="preserve">Hint: the credentials are listed as </w:t>
       </w:r>
-      <w:proofErr w:type="spellStart"/>
       <w:r>
         <w:rPr>
           <w:i/>
         </w:rPr>
         <w:t>resources_apps_DIR_aws_iot_DIR_client_cer</w:t>
       </w:r>
-      <w:proofErr w:type="spellEnd"/>
       <w:r>
         <w:t xml:space="preserve"> and </w:t>
       </w:r>
-      <w:proofErr w:type="spellStart"/>
       <w:r>
         <w:rPr>
           <w:i/>
         </w:rPr>
         <w:t>resources_apps_DIR_aws_iot_DIR_privkey_cer</w:t>
       </w:r>
-      <w:proofErr w:type="spellEnd"/>
       <w:r>
         <w:t xml:space="preserve">. These names are the path in the resources folder where folder names are separated by the keyword “_DIR_” </w:t>
       </w:r>
       <w:r>
         <w:lastRenderedPageBreak/>
-        <w:t xml:space="preserve">and the period before </w:t>
-      </w:r>
-      <w:proofErr w:type="spellStart"/>
-      <w:r>
-        <w:t>cer</w:t>
-      </w:r>
-      <w:proofErr w:type="spellEnd"/>
-      <w:r>
-        <w:t xml:space="preserve"> is replaced with “_”. You could move the credentials to another location in the resources folder by following the naming convention</w:t>
+        <w:t>and the period before cer is replaced with “_”. You could move the credentials to another location in the resources folder by following the naming convention</w:t>
       </w:r>
       <w:r>
         <w:t xml:space="preserve"> or just change the names of the files and put them in the same folder</w:t>
@@ -4814,21 +4560,7 @@
         <w:rPr>
           <w:i/>
         </w:rPr>
-        <w:t>apps/demo/</w:t>
-      </w:r>
-      <w:proofErr w:type="spellStart"/>
-      <w:r>
-        <w:rPr>
-          <w:i/>
-        </w:rPr>
-        <w:t>aws_iot</w:t>
-      </w:r>
-      <w:proofErr w:type="spellEnd"/>
-      <w:r>
-        <w:rPr>
-          <w:i/>
-        </w:rPr>
-        <w:t>/shadow</w:t>
+        <w:t>apps/demo/aws_iot/shadow</w:t>
       </w:r>
       <w:r>
         <w:t xml:space="preserve"> </w:t>
@@ -4840,16 +4572,11 @@
         <w:t xml:space="preserve"> the</w:t>
       </w:r>
       <w:r>
-        <w:t xml:space="preserve"> </w:t>
-      </w:r>
-      <w:proofErr w:type="spellStart"/>
-      <w:r>
-        <w:t>m</w:t>
+        <w:t xml:space="preserve"> m</w:t>
       </w:r>
       <w:r>
         <w:t>akefile</w:t>
       </w:r>
-      <w:proofErr w:type="spellEnd"/>
       <w:r>
         <w:t>.</w:t>
       </w:r>
@@ -4865,11 +4592,9 @@
       <w:r>
         <w:t xml:space="preserve">Update the DCT to have a </w:t>
       </w:r>
-      <w:proofErr w:type="spellStart"/>
       <w:r>
         <w:t>Config</w:t>
       </w:r>
-      <w:proofErr w:type="spellEnd"/>
       <w:r>
         <w:t xml:space="preserve"> </w:t>
       </w:r>
@@ -4927,14 +4652,12 @@
       <w:r>
         <w:t>“</w:t>
       </w:r>
-      <w:proofErr w:type="spellStart"/>
       <w:r>
         <w:rPr>
           <w:i/>
         </w:rPr>
         <w:t>aws_common.h</w:t>
       </w:r>
-      <w:proofErr w:type="spellEnd"/>
       <w:r>
         <w:rPr>
           <w:i/>
@@ -4974,13 +4697,8 @@
       <w:r>
         <w:t xml:space="preserve">the </w:t>
       </w:r>
-      <w:proofErr w:type="spellStart"/>
-      <w:r>
-        <w:t>Config</w:t>
-      </w:r>
-      <w:proofErr w:type="spellEnd"/>
-      <w:r>
-        <w:t xml:space="preserve"> </w:t>
+      <w:r>
+        <w:t xml:space="preserve">Config </w:t>
       </w:r>
       <w:r>
         <w:t xml:space="preserve">AP on your board </w:t>
@@ -5084,14 +4802,12 @@
       <w:r>
         <w:t>“</w:t>
       </w:r>
-      <w:proofErr w:type="spellStart"/>
       <w:r>
         <w:rPr>
           <w:i/>
         </w:rPr>
         <w:t>aws_config.h</w:t>
       </w:r>
-      <w:proofErr w:type="spellEnd"/>
       <w:r>
         <w:rPr>
           <w:i/>
@@ -5252,35 +4968,7 @@
         <w:rPr>
           <w:i/>
         </w:rPr>
-        <w:t>$</w:t>
-      </w:r>
-      <w:proofErr w:type="spellStart"/>
-      <w:r>
-        <w:rPr>
-          <w:i/>
-        </w:rPr>
-        <w:t>aws</w:t>
-      </w:r>
-      <w:proofErr w:type="spellEnd"/>
-      <w:r>
-        <w:rPr>
-          <w:i/>
-        </w:rPr>
-        <w:t>/things/&lt;</w:t>
-      </w:r>
-      <w:proofErr w:type="spellStart"/>
-      <w:r>
-        <w:rPr>
-          <w:i/>
-        </w:rPr>
-        <w:t>YourThingName</w:t>
-      </w:r>
-      <w:proofErr w:type="spellEnd"/>
-      <w:r>
-        <w:rPr>
-          <w:i/>
-        </w:rPr>
-        <w:t>&gt;/shadow/#</w:t>
+        <w:t>$aws/things/&lt;YourThingName&gt;/shadow/#</w:t>
       </w:r>
       <w:r>
         <w:t xml:space="preserve"> will subscribe to all shadow topics for your </w:t>
@@ -5478,21 +5166,7 @@
                 <w:rPr>
                   <w:rStyle w:val="Hyperlink"/>
                 </w:rPr>
-                <w:t xml:space="preserve">A nice </w:t>
-              </w:r>
-              <w:proofErr w:type="spellStart"/>
-              <w:r>
-                <w:rPr>
-                  <w:rStyle w:val="Hyperlink"/>
-                </w:rPr>
-                <w:t>powerpoint</w:t>
-              </w:r>
-              <w:proofErr w:type="spellEnd"/>
-              <w:r>
-                <w:rPr>
-                  <w:rStyle w:val="Hyperlink"/>
-                </w:rPr>
-                <w:t xml:space="preserve"> about MQTT</w:t>
+                <w:t>A nice powerpoint about MQTT</w:t>
               </w:r>
             </w:hyperlink>
           </w:p>
@@ -5753,13 +5427,8 @@
             <w:tcW w:w="3093" w:type="dxa"/>
           </w:tcPr>
           <w:p>
-            <w:proofErr w:type="spellStart"/>
             <w:r>
-              <w:t>demo.aws_iot_pub_sub</w:t>
-            </w:r>
-            <w:proofErr w:type="spellEnd"/>
-            <w:r>
-              <w:t>/publisher</w:t>
+              <w:t>demo.aws_iot_pub_sub/publisher</w:t>
             </w:r>
           </w:p>
         </w:tc>
@@ -5783,13 +5452,8 @@
             <w:tcW w:w="3093" w:type="dxa"/>
           </w:tcPr>
           <w:p>
-            <w:proofErr w:type="spellStart"/>
             <w:r>
-              <w:t>demo.aws_iot_pub_sub</w:t>
-            </w:r>
-            <w:proofErr w:type="spellEnd"/>
-            <w:r>
-              <w:t>/subscriber</w:t>
+              <w:t>demo.aws_iot_pub_sub/subscriber</w:t>
             </w:r>
           </w:p>
         </w:tc>
@@ -5813,11 +5477,9 @@
             <w:tcW w:w="3093" w:type="dxa"/>
           </w:tcPr>
           <w:p>
-            <w:proofErr w:type="spellStart"/>
             <w:r>
               <w:t>demo.aws_iot_shaddow</w:t>
             </w:r>
-            <w:proofErr w:type="spellEnd"/>
           </w:p>
         </w:tc>
         <w:tc>
@@ -5970,23 +5632,10 @@
         <w:t>Name it “</w:t>
       </w:r>
       <w:r>
-        <w:t>&lt;</w:t>
-      </w:r>
-      <w:proofErr w:type="spellStart"/>
-      <w:r>
-        <w:t>YourInitials</w:t>
-      </w:r>
-      <w:proofErr w:type="spellEnd"/>
-      <w:r>
-        <w:t>&gt;</w:t>
-      </w:r>
-      <w:proofErr w:type="spellStart"/>
-      <w:r>
-        <w:t>TestThing</w:t>
-      </w:r>
-      <w:proofErr w:type="spellEnd"/>
-      <w:r>
-        <w:t>” (or whatever) and press “Create”</w:t>
+        <w:t>&lt;YourInitials&gt;</w:t>
+      </w:r>
+      <w:r>
+        <w:t>TestThing” (or whatever) and press “Create”</w:t>
       </w:r>
       <w:r>
         <w:t>.</w:t>
@@ -6693,40 +6342,16 @@
       </w:pPr>
       <w:r>
         <w:lastRenderedPageBreak/>
-        <w:t>Give the new policy a name such as “&lt;</w:t>
-      </w:r>
-      <w:proofErr w:type="spellStart"/>
-      <w:r>
-        <w:t>YourInitials</w:t>
-      </w:r>
-      <w:proofErr w:type="spellEnd"/>
-      <w:r>
-        <w:t>&gt;_</w:t>
-      </w:r>
-      <w:proofErr w:type="spellStart"/>
-      <w:r>
-        <w:t>Tes</w:t>
-      </w:r>
-      <w:r>
-        <w:t>tThing_Policy</w:t>
-      </w:r>
-      <w:proofErr w:type="spellEnd"/>
-      <w:r>
-        <w:t>”. Add the action as “</w:t>
-      </w:r>
-      <w:proofErr w:type="spellStart"/>
+        <w:t>Give the new policy a name such as “&lt;YourInitials&gt;_Tes</w:t>
+      </w:r>
+      <w:r>
+        <w:t>tThing_Policy”. Add the action as “</w:t>
+      </w:r>
       <w:r>
         <w:rPr>
           <w:i/>
         </w:rPr>
-        <w:t>iot</w:t>
-      </w:r>
-      <w:proofErr w:type="spellEnd"/>
-      <w:r>
-        <w:rPr>
-          <w:i/>
-        </w:rPr>
-        <w:t>:*</w:t>
+        <w:t>iot:*</w:t>
       </w:r>
       <w:r>
         <w:rPr>
@@ -6837,28 +6462,7 @@
       </w:pPr>
       <w:r>
         <w:lastRenderedPageBreak/>
-        <w:t xml:space="preserve">You will now see the policy document details. In this case, any </w:t>
-      </w:r>
-      <w:proofErr w:type="spellStart"/>
-      <w:r>
-        <w:t>iot</w:t>
-      </w:r>
-      <w:proofErr w:type="spellEnd"/>
-      <w:r>
-        <w:t xml:space="preserve"> operation (</w:t>
-      </w:r>
-      <w:proofErr w:type="spellStart"/>
-      <w:proofErr w:type="gramStart"/>
-      <w:r>
-        <w:t>iot</w:t>
-      </w:r>
-      <w:proofErr w:type="spellEnd"/>
-      <w:r>
-        <w:t>:</w:t>
-      </w:r>
-      <w:proofErr w:type="gramEnd"/>
-      <w:r>
-        <w:t>*) is allowed.</w:t>
+        <w:t>You will now see the policy document details. In this case, any iot operation (iot:*) is allowed.</w:t>
       </w:r>
     </w:p>
     <w:p>
@@ -7182,15 +6786,7 @@
         </w:numPr>
       </w:pPr>
       <w:r>
-        <w:t>Select “Test” from the panel on the left of the screen. Enter a topic that you want to subscribe to such as “</w:t>
-      </w:r>
-      <w:proofErr w:type="spellStart"/>
-      <w:r>
-        <w:t>testtopic</w:t>
-      </w:r>
-      <w:proofErr w:type="spellEnd"/>
-      <w:r>
-        <w:t>” and click on “Subscribe to topic”</w:t>
+        <w:t>Select “Test” from the panel on the left of the screen. Enter a topic that you want to subscribe to such as “testtopic” and click on “Subscribe to topic”</w:t>
       </w:r>
       <w:r>
         <w:t>. You will see the new topic show up under Subscriptions.</w:t>
@@ -7279,15 +6875,7 @@
         <w:t xml:space="preserve">as </w:t>
       </w:r>
       <w:r>
-        <w:t>“</w:t>
-      </w:r>
-      <w:proofErr w:type="spellStart"/>
-      <w:r>
-        <w:t>testtopic</w:t>
-      </w:r>
-      <w:proofErr w:type="spellEnd"/>
-      <w:r>
-        <w:t xml:space="preserve">”.  Then type in your </w:t>
+        <w:t xml:space="preserve">“testtopic”.  Then type in your </w:t>
       </w:r>
       <w:r>
         <w:t>message</w:t>
@@ -7388,15 +6976,7 @@
         </w:numPr>
       </w:pPr>
       <w:r>
-        <w:t xml:space="preserve">Once the message is sent, you will see a red dot next to the topic in the Subscriptions area. This indicates that you have a new message on that subscription. Click on </w:t>
-      </w:r>
-      <w:proofErr w:type="spellStart"/>
-      <w:r>
-        <w:t>testtopic</w:t>
-      </w:r>
-      <w:proofErr w:type="spellEnd"/>
-      <w:r>
-        <w:t xml:space="preserve"> to see the new message.</w:t>
+        <w:t>Once the message is sent, you will see a red dot next to the topic in the Subscriptions area. This indicates that you have a new message on that subscription. Click on testtopic to see the new message.</w:t>
       </w:r>
     </w:p>
     <w:p>
@@ -7475,8 +7055,6 @@
       <w:r>
         <w:br w:type="page"/>
       </w:r>
-      <w:bookmarkStart w:id="0" w:name="_GoBack"/>
-      <w:bookmarkEnd w:id="0"/>
     </w:p>
     <w:sectPr>
       <w:footerReference w:type="default" r:id="rId54"/>
@@ -7565,7 +7143,7 @@
                 <w:bCs/>
                 <w:noProof/>
               </w:rPr>
-              <w:t>22</w:t>
+              <w:t>21</w:t>
             </w:r>
             <w:r>
               <w:rPr>
@@ -12281,7 +11859,7 @@
   <w:style w:type="paragraph" w:default="1" w:styleId="Normal">
     <w:name w:val="Normal"/>
     <w:qFormat/>
-    <w:rsid w:val="00BD64F3"/>
+    <w:rsid w:val="001934F3"/>
   </w:style>
   <w:style w:type="paragraph" w:styleId="Heading1">
     <w:name w:val="heading 1"/>
@@ -12401,7 +11979,7 @@
     <w:uiPriority w:val="1"/>
     <w:semiHidden/>
     <w:unhideWhenUsed/>
-    <w:rsid w:val="00BD64F3"/>
+    <w:rsid w:val="001934F3"/>
   </w:style>
   <w:style w:type="table" w:default="1" w:styleId="TableNormal">
     <w:name w:val="Normal Table"/>
@@ -12423,7 +12001,7 @@
     <w:uiPriority w:val="99"/>
     <w:semiHidden/>
     <w:unhideWhenUsed/>
-    <w:rsid w:val="00BD64F3"/>
+    <w:rsid w:val="001934F3"/>
   </w:style>
   <w:style w:type="paragraph" w:styleId="ListParagraph">
     <w:name w:val="List Paragraph"/>
@@ -13214,7 +12792,7 @@
 </file>
 
 <file path=customXml/itemProps1.xml><?xml version="1.0" encoding="utf-8"?>
-<ds:datastoreItem xmlns:ds="http://schemas.openxmlformats.org/officeDocument/2006/customXml" ds:itemID="{746FE043-7564-4E5E-869F-B71D007CA507}">
+<ds:datastoreItem xmlns:ds="http://schemas.openxmlformats.org/officeDocument/2006/customXml" ds:itemID="{389B93FE-D760-4A0B-8A32-A5EF7CC212FC}">
   <ds:schemaRefs>
     <ds:schemaRef ds:uri="http://schemas.openxmlformats.org/officeDocument/2006/bibliography"/>
   </ds:schemaRefs>

</xml_diff>

<commit_message>
fix explanation of lab 5 regarding separate certificates
</commit_message>
<xml_diff>
--- a/labmanual/WW101-07b-MQTT-AWS.docx
+++ b/labmanual/WW101-07b-MQTT-AWS.docx
@@ -6,6 +6,8 @@
       <w:pPr>
         <w:pStyle w:val="Heading1"/>
       </w:pPr>
+      <w:bookmarkStart w:id="0" w:name="_GoBack"/>
+      <w:bookmarkEnd w:id="0"/>
       <w:r>
         <w:t xml:space="preserve">Chapter </w:t>
       </w:r>
@@ -865,7 +867,21 @@
           <w:rPr>
             <w:rStyle w:val="Hyperlink"/>
           </w:rPr>
-          <w:t>Amazon Simple Queueing Services(SQS)</w:t>
+          <w:t xml:space="preserve">Amazon Simple Queueing </w:t>
+        </w:r>
+        <w:proofErr w:type="gramStart"/>
+        <w:r>
+          <w:rPr>
+            <w:rStyle w:val="Hyperlink"/>
+          </w:rPr>
+          <w:t>Services(</w:t>
+        </w:r>
+        <w:proofErr w:type="gramEnd"/>
+        <w:r>
+          <w:rPr>
+            <w:rStyle w:val="Hyperlink"/>
+          </w:rPr>
+          <w:t>SQS)</w:t>
         </w:r>
       </w:hyperlink>
       <w:r>
@@ -1521,7 +1537,29 @@
         <w:rPr>
           <w:rFonts w:ascii="Times New Roman" w:hAnsi="Times New Roman" w:cs="Times New Roman"/>
         </w:rPr>
-        <w:t>"Action": [  "iot:*"  ],</w:t>
+        <w:t xml:space="preserve">"Action": </w:t>
+      </w:r>
+      <w:proofErr w:type="gramStart"/>
+      <w:r>
+        <w:rPr>
+          <w:rFonts w:ascii="Times New Roman" w:hAnsi="Times New Roman" w:cs="Times New Roman"/>
+        </w:rPr>
+        <w:t>[  "</w:t>
+      </w:r>
+      <w:proofErr w:type="spellStart"/>
+      <w:proofErr w:type="gramEnd"/>
+      <w:r>
+        <w:rPr>
+          <w:rFonts w:ascii="Times New Roman" w:hAnsi="Times New Roman" w:cs="Times New Roman"/>
+        </w:rPr>
+        <w:t>iot</w:t>
+      </w:r>
+      <w:proofErr w:type="spellEnd"/>
+      <w:r>
+        <w:rPr>
+          <w:rFonts w:ascii="Times New Roman" w:hAnsi="Times New Roman" w:cs="Times New Roman"/>
+        </w:rPr>
+        <w:t>:*"  ],</w:t>
       </w:r>
     </w:p>
     <w:p>
@@ -1961,12 +1999,14 @@
           <w:numId w:val="39"/>
         </w:numPr>
       </w:pPr>
+      <w:proofErr w:type="gramStart"/>
       <w:r>
         <w:rPr>
           <w:u w:val="single"/>
         </w:rPr>
         <w:t>desired</w:t>
       </w:r>
+      <w:proofErr w:type="gramEnd"/>
       <w:r>
         <w:t xml:space="preserve">: The desired state of the </w:t>
       </w:r>
@@ -2006,12 +2046,14 @@
           <w:numId w:val="39"/>
         </w:numPr>
       </w:pPr>
+      <w:proofErr w:type="gramStart"/>
       <w:r>
         <w:rPr>
           <w:u w:val="single"/>
         </w:rPr>
         <w:t>reported</w:t>
       </w:r>
+      <w:proofErr w:type="gramEnd"/>
       <w:r>
         <w:t xml:space="preserve">: The reported state of the </w:t>
       </w:r>
@@ -2054,6 +2096,7 @@
           <w:u w:val="single"/>
         </w:rPr>
       </w:pPr>
+      <w:proofErr w:type="gramStart"/>
       <w:r>
         <w:rPr>
           <w:u w:val="single"/>
@@ -2066,6 +2109,7 @@
         </w:rPr>
         <w:t>etadata</w:t>
       </w:r>
+      <w:proofErr w:type="gramEnd"/>
       <w:r>
         <w:t>: I</w:t>
       </w:r>
@@ -2084,12 +2128,14 @@
           <w:numId w:val="39"/>
         </w:numPr>
       </w:pPr>
+      <w:proofErr w:type="gramStart"/>
       <w:r>
         <w:rPr>
           <w:u w:val="single"/>
         </w:rPr>
         <w:t>timestamp</w:t>
       </w:r>
+      <w:proofErr w:type="gramEnd"/>
       <w:r>
         <w:t xml:space="preserve">: Indicates when the message was transmitted by AWS IoT. By using the timestamp in the message and the timestamps for individual attributes in the desired or reported section, a </w:t>
       </w:r>
@@ -2111,12 +2157,16 @@
           <w:numId w:val="39"/>
         </w:numPr>
       </w:pPr>
+      <w:proofErr w:type="spellStart"/>
+      <w:proofErr w:type="gramStart"/>
       <w:r>
         <w:rPr>
           <w:u w:val="single"/>
         </w:rPr>
         <w:t>clientToken</w:t>
       </w:r>
+      <w:proofErr w:type="spellEnd"/>
+      <w:proofErr w:type="gramEnd"/>
       <w:r>
         <w:t>: A string unique to the device that enables you to associate responses with requests in an MQTT environment.</w:t>
       </w:r>
@@ -2132,6 +2182,7 @@
           <w:u w:val="single"/>
         </w:rPr>
       </w:pPr>
+      <w:proofErr w:type="gramStart"/>
       <w:r>
         <w:rPr>
           <w:u w:val="single"/>
@@ -2144,6 +2195,7 @@
         </w:rPr>
         <w:t>ersion</w:t>
       </w:r>
+      <w:proofErr w:type="gramEnd"/>
       <w:r>
         <w:rPr>
           <w:u w:val="single"/>
@@ -2249,12 +2301,26 @@
         <w:rPr>
           <w:rFonts w:ascii="Times New Roman" w:hAnsi="Times New Roman" w:cs="Times New Roman"/>
         </w:rPr>
-        <w:t xml:space="preserve">    "reported" : { "</w:t>
-      </w:r>
+        <w:t xml:space="preserve">    "</w:t>
+      </w:r>
+      <w:proofErr w:type="gramStart"/>
       <w:r>
         <w:rPr>
           <w:rFonts w:ascii="Times New Roman" w:hAnsi="Times New Roman" w:cs="Times New Roman"/>
         </w:rPr>
+        <w:t>reported</w:t>
+      </w:r>
+      <w:proofErr w:type="gramEnd"/>
+      <w:r>
+        <w:rPr>
+          <w:rFonts w:ascii="Times New Roman" w:hAnsi="Times New Roman" w:cs="Times New Roman"/>
+        </w:rPr>
+        <w:t>" : { "</w:t>
+      </w:r>
+      <w:r>
+        <w:rPr>
+          <w:rFonts w:ascii="Times New Roman" w:hAnsi="Times New Roman" w:cs="Times New Roman"/>
+        </w:rPr>
         <w:t>color</w:t>
       </w:r>
       <w:r>
@@ -2311,7 +2377,15 @@
         <w:t>:</w:t>
       </w:r>
       <w:r>
-        <w:t xml:space="preserve"> Topics named “$aws/…” are reserved by AWS IoT</w:t>
+        <w:t xml:space="preserve"> Topics named “$</w:t>
+      </w:r>
+      <w:proofErr w:type="spellStart"/>
+      <w:r>
+        <w:t>aws</w:t>
+      </w:r>
+      <w:proofErr w:type="spellEnd"/>
+      <w:r>
+        <w:t>/…” are reserved by AWS IoT</w:t>
       </w:r>
       <w:r>
         <w:t xml:space="preserve"> for</w:t>
@@ -2428,8 +2502,13 @@
       <w:r>
         <w:t xml:space="preserve">For example, a good topic name for a temperature sensing device might be: </w:t>
       </w:r>
-      <w:r>
-        <w:t>myDevice/temperature</w:t>
+      <w:proofErr w:type="spellStart"/>
+      <w:r>
+        <w:t>myDevice</w:t>
+      </w:r>
+      <w:proofErr w:type="spellEnd"/>
+      <w:r>
+        <w:t>/temperature</w:t>
       </w:r>
       <w:r>
         <w:t>.</w:t>
@@ -2462,7 +2541,23 @@
         <w:t>of</w:t>
       </w:r>
       <w:r>
-        <w:t xml:space="preserve"> the form “$aws/things/thingName/shadow/…”</w:t>
+        <w:t xml:space="preserve"> the form “$</w:t>
+      </w:r>
+      <w:proofErr w:type="spellStart"/>
+      <w:r>
+        <w:t>aws</w:t>
+      </w:r>
+      <w:proofErr w:type="spellEnd"/>
+      <w:r>
+        <w:t>/things/</w:t>
+      </w:r>
+      <w:proofErr w:type="spellStart"/>
+      <w:r>
+        <w:t>thingName</w:t>
+      </w:r>
+      <w:proofErr w:type="spellEnd"/>
+      <w:r>
+        <w:t>/shadow/…”</w:t>
       </w:r>
       <w:r>
         <w:t xml:space="preserve"> which allow you to publish and subscribe for topics relating to the shadow. The specific shadow topics that exist are:</w:t>
@@ -2627,7 +2722,15 @@
               </w:tabs>
             </w:pPr>
             <w:r>
-              <w:t xml:space="preserve">When a document is updated via a publish to /update, the complete new document is published to this topic. </w:t>
+              <w:t xml:space="preserve">When a document is updated via </w:t>
+            </w:r>
+            <w:proofErr w:type="gramStart"/>
+            <w:r>
+              <w:t>a publish</w:t>
+            </w:r>
+            <w:proofErr w:type="gramEnd"/>
+            <w:r>
+              <w:t xml:space="preserve"> to /update, the complete new document is published to this topic. </w:t>
             </w:r>
           </w:p>
         </w:tc>
@@ -2964,11 +3067,21 @@
         </w:rPr>
       </w:pPr>
       <w:r>
-        <w:t>You can use “#” as a wildcard to access multiple shadow topics. For example, you can use “$aws/things/</w:t>
-      </w:r>
+        <w:t>You can use “#” as a wildcard to access multiple shadow topics. For example, you can use “$</w:t>
+      </w:r>
+      <w:proofErr w:type="spellStart"/>
+      <w:r>
+        <w:t>aws</w:t>
+      </w:r>
+      <w:proofErr w:type="spellEnd"/>
+      <w:r>
+        <w:t>/things/</w:t>
+      </w:r>
+      <w:proofErr w:type="spellStart"/>
       <w:r>
         <w:t>thingName</w:t>
       </w:r>
+      <w:proofErr w:type="spellEnd"/>
       <w:r>
         <w:t xml:space="preserve">/shadow/#” to subscribe to all shadow topics for the </w:t>
       </w:r>
@@ -2979,7 +3092,15 @@
         <w:t>thing</w:t>
       </w:r>
       <w:r>
-        <w:t xml:space="preserve"> called “theThing”.</w:t>
+        <w:t xml:space="preserve"> called “</w:t>
+      </w:r>
+      <w:proofErr w:type="spellStart"/>
+      <w:r>
+        <w:t>theThing</w:t>
+      </w:r>
+      <w:proofErr w:type="spellEnd"/>
+      <w:r>
+        <w:t>”.</w:t>
       </w:r>
       <w:r>
         <w:br w:type="page"/>
@@ -3195,7 +3316,15 @@
         <w:t xml:space="preserve"> that you create</w:t>
       </w:r>
       <w:r>
-        <w:t>. It will be listed as ”REST API endpoint”.</w:t>
+        <w:t xml:space="preserve">. It will be listed </w:t>
+      </w:r>
+      <w:proofErr w:type="gramStart"/>
+      <w:r>
+        <w:t>as ”</w:t>
+      </w:r>
+      <w:proofErr w:type="gramEnd"/>
+      <w:r>
+        <w:t>REST API endpoint”.</w:t>
       </w:r>
     </w:p>
     <w:p>
@@ -3241,10 +3370,18 @@
         <w:t xml:space="preserve"> the</w:t>
       </w:r>
       <w:r>
-        <w:t xml:space="preserve"> demo.aws_iot.pub_sub.</w:t>
-      </w:r>
-      <w:r>
-        <w:t xml:space="preserve">publisher </w:t>
+        <w:t xml:space="preserve"> </w:t>
+      </w:r>
+      <w:proofErr w:type="spellStart"/>
+      <w:r>
+        <w:t>demo.aws_iot.pub_sub.</w:t>
+      </w:r>
+      <w:r>
+        <w:t>publisher</w:t>
+      </w:r>
+      <w:proofErr w:type="spellEnd"/>
+      <w:r>
+        <w:t xml:space="preserve"> </w:t>
       </w:r>
       <w:r>
         <w:t>A</w:t>
@@ -3268,10 +3405,23 @@
         <w:t xml:space="preserve">WICED </w:t>
       </w:r>
       <w:r>
-        <w:t>apps/demo/aws_iot/</w:t>
-      </w:r>
-      <w:r>
-        <w:t>pub_sub/</w:t>
+        <w:t>apps/demo/</w:t>
+      </w:r>
+      <w:proofErr w:type="spellStart"/>
+      <w:r>
+        <w:t>aws_iot</w:t>
+      </w:r>
+      <w:proofErr w:type="spellEnd"/>
+      <w:r>
+        <w:t>/</w:t>
+      </w:r>
+      <w:proofErr w:type="spellStart"/>
+      <w:r>
+        <w:t>pub_sub</w:t>
+      </w:r>
+      <w:proofErr w:type="spellEnd"/>
+      <w:r>
+        <w:t>/</w:t>
       </w:r>
       <w:r>
         <w:t xml:space="preserve">publisher </w:t>
@@ -3340,11 +3490,16 @@
         <w:t xml:space="preserve">Hint: Make sure you add your platform to </w:t>
       </w:r>
       <w:r>
-        <w:t>the valid platforms in the make</w:t>
+        <w:t xml:space="preserve">the valid platforms in the </w:t>
+      </w:r>
+      <w:proofErr w:type="spellStart"/>
+      <w:r>
+        <w:t>make</w:t>
       </w:r>
       <w:r>
         <w:t>file</w:t>
       </w:r>
+      <w:proofErr w:type="spellEnd"/>
       <w:r>
         <w:t xml:space="preserve"> and remove all other platforms</w:t>
       </w:r>
@@ -3388,7 +3543,15 @@
         <w:t xml:space="preserve">that you generated in (01) </w:t>
       </w:r>
       <w:r>
-        <w:t xml:space="preserve">into the resources/apps/aws_iot directory.  </w:t>
+        <w:t>into the resources/apps/</w:t>
+      </w:r>
+      <w:proofErr w:type="spellStart"/>
+      <w:r>
+        <w:t>aws_iot</w:t>
+      </w:r>
+      <w:proofErr w:type="spellEnd"/>
+      <w:r>
+        <w:t xml:space="preserve"> directory.  </w:t>
       </w:r>
       <w:r>
         <w:t>Rename the files as follows:</w:t>
@@ -3408,8 +3571,6 @@
       <w:r>
         <w:t xml:space="preserve"> downloaded since it never changes.</w:t>
       </w:r>
-      <w:bookmarkStart w:id="0" w:name="_GoBack"/>
-      <w:bookmarkEnd w:id="0"/>
     </w:p>
     <w:p>
       <w:pPr>
@@ -3468,7 +3629,15 @@
         </w:numPr>
       </w:pPr>
       <w:r>
-        <w:t>The file privkey.cer is the private key that your application will use to decrypt data that it gets back from AWS. This was created by AWS as a file called &lt;name&gt;-private.pem.key when you set up your thing.</w:t>
+        <w:t>The file privkey.cer is the private key that your application will use to decrypt data that it gets back from AWS. This was created by AWS as a file called &lt;name&gt;-</w:t>
+      </w:r>
+      <w:proofErr w:type="spellStart"/>
+      <w:r>
+        <w:t>private.pem.key</w:t>
+      </w:r>
+      <w:proofErr w:type="spellEnd"/>
+      <w:r>
+        <w:t xml:space="preserve"> when you set up your thing.</w:t>
       </w:r>
       <w:r>
         <w:t xml:space="preserve"> Therefore, you must rename the private key you downloaded to privkey.cer to replace the existing privkey.cer file.</w:t>
@@ -3483,7 +3652,15 @@
         </w:numPr>
       </w:pPr>
       <w:r>
-        <w:t xml:space="preserve">The other file created by AWS is called &lt;name&gt;-public.pem.key. This is the public key that matches the private key that your application uses when getting data back from AWS. Your application does not need this key since it is used by AWS to encrypt the data that it sends you. </w:t>
+        <w:t>The other file created by AWS is called &lt;name&gt;-</w:t>
+      </w:r>
+      <w:proofErr w:type="spellStart"/>
+      <w:r>
+        <w:t>public.pem.key</w:t>
+      </w:r>
+      <w:proofErr w:type="spellEnd"/>
+      <w:r>
+        <w:t xml:space="preserve">. This is the public key that matches the private key that your application uses when getting data back from AWS. Your application does not need this key since it is used by AWS to encrypt the data that it sends you. </w:t>
       </w:r>
       <w:r>
         <w:t>Since it was initially generated by AWS, it already knows what the key is!</w:t>
@@ -3627,17 +3804,33 @@
       <w:r>
         <w:t xml:space="preserve">e.g. </w:t>
       </w:r>
+      <w:proofErr w:type="spellStart"/>
       <w:r>
         <w:rPr>
           <w:i/>
         </w:rPr>
-        <w:t>wiced_mqtt_publish</w:t>
-      </w:r>
+        <w:t>wiced_mqtt_</w:t>
+      </w:r>
+      <w:proofErr w:type="gramStart"/>
       <w:r>
         <w:rPr>
           <w:i/>
         </w:rPr>
-        <w:t>()</w:t>
+        <w:t>publish</w:t>
+      </w:r>
+      <w:proofErr w:type="spellEnd"/>
+      <w:r>
+        <w:rPr>
+          <w:i/>
+        </w:rPr>
+        <w:t>(</w:t>
+      </w:r>
+      <w:proofErr w:type="gramEnd"/>
+      <w:r>
+        <w:rPr>
+          <w:i/>
+        </w:rPr>
+        <w:t>)</w:t>
       </w:r>
       <w:r>
         <w:t>) get into your project?</w:t>
@@ -3730,11 +3923,16 @@
         <w:t xml:space="preserve">What WICED </w:t>
       </w:r>
       <w:r>
-        <w:t>SDK RTOS mechanism does the “wait_for_res</w:t>
+        <w:t>SDK RTOS mechanism does the “</w:t>
+      </w:r>
+      <w:proofErr w:type="spellStart"/>
+      <w:r>
+        <w:t>wait_for_res</w:t>
       </w:r>
       <w:r>
         <w:t>ponse</w:t>
       </w:r>
+      <w:proofErr w:type="spellEnd"/>
       <w:r>
         <w:t>” function use to “wait”?</w:t>
       </w:r>
@@ -3771,11 +3969,16 @@
         <w:t xml:space="preserve">firmware </w:t>
       </w:r>
       <w:r>
-        <w:t>author create a function called “wait_for_</w:t>
+        <w:t>author create a function called “</w:t>
+      </w:r>
+      <w:proofErr w:type="spellStart"/>
+      <w:r>
+        <w:t>wait_for_</w:t>
       </w:r>
       <w:r>
         <w:t>response</w:t>
       </w:r>
+      <w:proofErr w:type="spellEnd"/>
       <w:r>
         <w:t>”</w:t>
       </w:r>
@@ -4027,7 +4230,15 @@
         </w:numPr>
       </w:pPr>
       <w:r>
-        <w:t>What is the name of the flag that prevents the firmware from sending multiple button presses before the publish is finished?</w:t>
+        <w:t xml:space="preserve">What is the name of the flag that prevents the firmware from sending multiple button presses before </w:t>
+      </w:r>
+      <w:proofErr w:type="gramStart"/>
+      <w:r>
+        <w:t>the publish</w:t>
+      </w:r>
+      <w:proofErr w:type="gramEnd"/>
+      <w:r>
+        <w:t xml:space="preserve"> is finished?</w:t>
       </w:r>
     </w:p>
     <w:p>
@@ -4066,13 +4277,21 @@
         <w:t>the</w:t>
       </w:r>
       <w:r>
-        <w:t xml:space="preserve"> demo</w:t>
+        <w:t xml:space="preserve"> </w:t>
+      </w:r>
+      <w:proofErr w:type="spellStart"/>
+      <w:r>
+        <w:t>demo</w:t>
       </w:r>
       <w:r>
         <w:t>.aws_iot.pub_sub.</w:t>
       </w:r>
       <w:r>
-        <w:t xml:space="preserve">subscriber </w:t>
+        <w:t>subscriber</w:t>
+      </w:r>
+      <w:proofErr w:type="spellEnd"/>
+      <w:r>
+        <w:t xml:space="preserve"> </w:t>
       </w:r>
       <w:r>
         <w:t>A</w:t>
@@ -4099,7 +4318,23 @@
         <w:t>app</w:t>
       </w:r>
       <w:r>
-        <w:t>lication from apps/demo/aws_iot/pub_sub/subscriber</w:t>
+        <w:t>lication from apps/demo/</w:t>
+      </w:r>
+      <w:proofErr w:type="spellStart"/>
+      <w:r>
+        <w:t>aws_iot</w:t>
+      </w:r>
+      <w:proofErr w:type="spellEnd"/>
+      <w:r>
+        <w:t>/</w:t>
+      </w:r>
+      <w:proofErr w:type="spellStart"/>
+      <w:r>
+        <w:t>pub_sub</w:t>
+      </w:r>
+      <w:proofErr w:type="spellEnd"/>
+      <w:r>
+        <w:t>/subscriber</w:t>
       </w:r>
       <w:r>
         <w:t xml:space="preserve"> to your directory </w:t>
@@ -4123,11 +4358,16 @@
         <w:t>the DCT</w:t>
       </w:r>
       <w:r>
-        <w:t xml:space="preserve"> and m</w:t>
+        <w:t xml:space="preserve"> and </w:t>
+      </w:r>
+      <w:proofErr w:type="spellStart"/>
+      <w:r>
+        <w:t>m</w:t>
       </w:r>
       <w:r>
         <w:t>akefile</w:t>
       </w:r>
+      <w:proofErr w:type="spellEnd"/>
       <w:r>
         <w:t>.</w:t>
       </w:r>
@@ -4165,7 +4405,16 @@
         <w:t>thing</w:t>
       </w:r>
       <w:r>
-        <w:t xml:space="preserve"> that we did for (02) so the certificate and keys will be the same.</w:t>
+        <w:t>, certificate, and keys</w:t>
+      </w:r>
+      <w:r>
+        <w:t xml:space="preserve"> t</w:t>
+      </w:r>
+      <w:r>
+        <w:t>hat we did for (02)</w:t>
+      </w:r>
+      <w:r>
+        <w:t>.</w:t>
       </w:r>
     </w:p>
     <w:p>
@@ -4284,16 +4533,46 @@
         <w:t xml:space="preserve">for the subscriber </w:t>
       </w:r>
       <w:r>
-        <w:t>so that the subscriber and publisher can</w:t>
-      </w:r>
-      <w:r>
-        <w:t xml:space="preserve"> be</w:t>
-      </w:r>
-      <w:r>
-        <w:t xml:space="preserve"> </w:t>
-      </w:r>
-      <w:r>
-        <w:t>identified as different.</w:t>
+        <w:t>and create a new certificate for it. You can attach the same policy that you created previously.</w:t>
+      </w:r>
+    </w:p>
+    <w:p>
+      <w:pPr>
+        <w:pStyle w:val="ListParagraph"/>
+        <w:numPr>
+          <w:ilvl w:val="2"/>
+          <w:numId w:val="34"/>
+        </w:numPr>
+      </w:pPr>
+      <w:r>
+        <w:t xml:space="preserve">Note: You could actually use the same </w:t>
+      </w:r>
+      <w:r>
+        <w:rPr>
+          <w:i/>
+        </w:rPr>
+        <w:t>thing</w:t>
+      </w:r>
+      <w:r>
+        <w:t xml:space="preserve">, certificate, and policy for both the subscriber and publisher if you wanted, but in many cases you will want each type of </w:t>
+      </w:r>
+      <w:r>
+        <w:rPr>
+          <w:i/>
+        </w:rPr>
+        <w:t>thing</w:t>
+      </w:r>
+      <w:r>
+        <w:t xml:space="preserve"> to have different permissions or settings. For example, you might want the subscriber to be able to read values but not modify them. In that case, the certificate and the attached policy for the subscriber </w:t>
+      </w:r>
+      <w:r>
+        <w:rPr>
+          <w:i/>
+        </w:rPr>
+        <w:t>thing</w:t>
+      </w:r>
+      <w:r>
+        <w:t xml:space="preserve"> would be different.</w:t>
       </w:r>
     </w:p>
     <w:p>
@@ -4305,7 +4584,16 @@
         </w:numPr>
       </w:pPr>
       <w:r>
-        <w:t xml:space="preserve">Save the new subscriber credential files but use different names for </w:t>
+        <w:t xml:space="preserve">Save the new subscriber </w:t>
+      </w:r>
+      <w:r>
+        <w:t>certificate</w:t>
+      </w:r>
+      <w:r>
+        <w:t xml:space="preserve"> </w:t>
+      </w:r>
+      <w:r>
+        <w:t xml:space="preserve">files but use different names for </w:t>
       </w:r>
       <w:r>
         <w:rPr>
@@ -4323,13 +4611,10 @@
         <w:t>privkey.cer</w:t>
       </w:r>
       <w:r>
-        <w:t xml:space="preserve"> so that the subscriber and publisher can be identified as two different </w:t>
-      </w:r>
-      <w:r>
-        <w:rPr>
-          <w:i/>
-        </w:rPr>
-        <w:t>things</w:t>
+        <w:t xml:space="preserve"> so that t</w:t>
+      </w:r>
+      <w:r>
+        <w:t>he subscriber and publisher can use different files</w:t>
       </w:r>
       <w:r>
         <w:t xml:space="preserve">. </w:t>
@@ -4344,10 +4629,24 @@
         </w:numPr>
       </w:pPr>
       <w:r>
-        <w:t>Update the make</w:t>
-      </w:r>
-      <w:r>
-        <w:t>file so that the subscriber points to the new credentials.</w:t>
+        <w:t xml:space="preserve">Update the </w:t>
+      </w:r>
+      <w:proofErr w:type="spellStart"/>
+      <w:r>
+        <w:t>make</w:t>
+      </w:r>
+      <w:r>
+        <w:t>file</w:t>
+      </w:r>
+      <w:proofErr w:type="spellEnd"/>
+      <w:r>
+        <w:t xml:space="preserve"> so that the subscriber points to the new </w:t>
+      </w:r>
+      <w:r>
+        <w:t>certificates</w:t>
+      </w:r>
+      <w:r>
+        <w:t>.</w:t>
       </w:r>
     </w:p>
     <w:p>
@@ -4359,6 +4658,7 @@
         </w:numPr>
       </w:pPr>
       <w:r>
+        <w:lastRenderedPageBreak/>
         <w:t>Hint:</w:t>
       </w:r>
       <w:r>
@@ -4382,14 +4682,28 @@
       <w:r>
         <w:t>“</w:t>
       </w:r>
+      <w:proofErr w:type="spellStart"/>
       <w:r>
         <w:t>subscriber.c</w:t>
       </w:r>
+      <w:proofErr w:type="spellEnd"/>
       <w:r>
         <w:t>”</w:t>
       </w:r>
       <w:r>
-        <w:t xml:space="preserve"> that point to the hard-code credential files.</w:t>
+        <w:t xml:space="preserve"> that point to the </w:t>
+      </w:r>
+      <w:r>
+        <w:t>new</w:t>
+      </w:r>
+      <w:r>
+        <w:t xml:space="preserve"> credential </w:t>
+      </w:r>
+      <w:r>
+        <w:t xml:space="preserve">and key </w:t>
+      </w:r>
+      <w:r>
+        <w:t>files.</w:t>
       </w:r>
     </w:p>
     <w:p>
@@ -4403,27 +4717,35 @@
       <w:r>
         <w:t xml:space="preserve">Hint: the credentials are listed as </w:t>
       </w:r>
+      <w:proofErr w:type="spellStart"/>
       <w:r>
         <w:rPr>
           <w:i/>
         </w:rPr>
         <w:t>resources_apps_DIR_aws_iot_DIR_client_cer</w:t>
       </w:r>
+      <w:proofErr w:type="spellEnd"/>
       <w:r>
         <w:t xml:space="preserve"> and </w:t>
       </w:r>
+      <w:proofErr w:type="spellStart"/>
       <w:r>
         <w:rPr>
           <w:i/>
         </w:rPr>
         <w:t>resources_apps_DIR_aws_iot_DIR_privkey_cer</w:t>
       </w:r>
-      <w:r>
-        <w:t xml:space="preserve">. These names are the path in the resources folder where folder names are separated by the keyword “_DIR_” </w:t>
-      </w:r>
-      <w:r>
-        <w:lastRenderedPageBreak/>
-        <w:t>and the period before cer is replaced with “_”. You could move the credentials to another location in the resources folder by following the naming convention</w:t>
+      <w:proofErr w:type="spellEnd"/>
+      <w:r>
+        <w:t xml:space="preserve">. These names are the path in the resources folder where folder names are separated by the keyword “_DIR_” and the period before </w:t>
+      </w:r>
+      <w:proofErr w:type="spellStart"/>
+      <w:r>
+        <w:t>cer</w:t>
+      </w:r>
+      <w:proofErr w:type="spellEnd"/>
+      <w:r>
+        <w:t xml:space="preserve"> is replaced with “_”. You could move the credentials to another location in the resources folder by following the naming convention</w:t>
       </w:r>
       <w:r>
         <w:t xml:space="preserve"> or just change the names of the files and put them in the same folder</w:t>
@@ -4560,7 +4882,21 @@
         <w:rPr>
           <w:i/>
         </w:rPr>
-        <w:t>apps/demo/aws_iot/shadow</w:t>
+        <w:t>apps/demo/</w:t>
+      </w:r>
+      <w:proofErr w:type="spellStart"/>
+      <w:r>
+        <w:rPr>
+          <w:i/>
+        </w:rPr>
+        <w:t>aws_iot</w:t>
+      </w:r>
+      <w:proofErr w:type="spellEnd"/>
+      <w:r>
+        <w:rPr>
+          <w:i/>
+        </w:rPr>
+        <w:t>/shadow</w:t>
       </w:r>
       <w:r>
         <w:t xml:space="preserve"> </w:t>
@@ -4572,11 +4908,16 @@
         <w:t xml:space="preserve"> the</w:t>
       </w:r>
       <w:r>
-        <w:t xml:space="preserve"> m</w:t>
+        <w:t xml:space="preserve"> </w:t>
+      </w:r>
+      <w:proofErr w:type="spellStart"/>
+      <w:r>
+        <w:t>m</w:t>
       </w:r>
       <w:r>
         <w:t>akefile</w:t>
       </w:r>
+      <w:proofErr w:type="spellEnd"/>
       <w:r>
         <w:t>.</w:t>
       </w:r>
@@ -4592,9 +4933,11 @@
       <w:r>
         <w:t xml:space="preserve">Update the DCT to have a </w:t>
       </w:r>
+      <w:proofErr w:type="spellStart"/>
       <w:r>
         <w:t>Config</w:t>
       </w:r>
+      <w:proofErr w:type="spellEnd"/>
       <w:r>
         <w:t xml:space="preserve"> </w:t>
       </w:r>
@@ -4652,12 +4995,14 @@
       <w:r>
         <w:t>“</w:t>
       </w:r>
+      <w:proofErr w:type="spellStart"/>
       <w:r>
         <w:rPr>
           <w:i/>
         </w:rPr>
         <w:t>aws_common.h</w:t>
       </w:r>
+      <w:proofErr w:type="spellEnd"/>
       <w:r>
         <w:rPr>
           <w:i/>
@@ -4697,8 +5042,13 @@
       <w:r>
         <w:t xml:space="preserve">the </w:t>
       </w:r>
-      <w:r>
-        <w:t xml:space="preserve">Config </w:t>
+      <w:proofErr w:type="spellStart"/>
+      <w:r>
+        <w:t>Config</w:t>
+      </w:r>
+      <w:proofErr w:type="spellEnd"/>
+      <w:r>
+        <w:t xml:space="preserve"> </w:t>
       </w:r>
       <w:r>
         <w:t xml:space="preserve">AP on your board </w:t>
@@ -4802,12 +5152,14 @@
       <w:r>
         <w:t>“</w:t>
       </w:r>
+      <w:proofErr w:type="spellStart"/>
       <w:r>
         <w:rPr>
           <w:i/>
         </w:rPr>
         <w:t>aws_config.h</w:t>
       </w:r>
+      <w:proofErr w:type="spellEnd"/>
       <w:r>
         <w:rPr>
           <w:i/>
@@ -4968,7 +5320,35 @@
         <w:rPr>
           <w:i/>
         </w:rPr>
-        <w:t>$aws/things/&lt;YourThingName&gt;/shadow/#</w:t>
+        <w:t>$</w:t>
+      </w:r>
+      <w:proofErr w:type="spellStart"/>
+      <w:r>
+        <w:rPr>
+          <w:i/>
+        </w:rPr>
+        <w:t>aws</w:t>
+      </w:r>
+      <w:proofErr w:type="spellEnd"/>
+      <w:r>
+        <w:rPr>
+          <w:i/>
+        </w:rPr>
+        <w:t>/things/&lt;</w:t>
+      </w:r>
+      <w:proofErr w:type="spellStart"/>
+      <w:r>
+        <w:rPr>
+          <w:i/>
+        </w:rPr>
+        <w:t>YourThingName</w:t>
+      </w:r>
+      <w:proofErr w:type="spellEnd"/>
+      <w:r>
+        <w:rPr>
+          <w:i/>
+        </w:rPr>
+        <w:t>&gt;/shadow/#</w:t>
       </w:r>
       <w:r>
         <w:t xml:space="preserve"> will subscribe to all shadow topics for your </w:t>
@@ -4992,6 +5372,7 @@
         </w:numPr>
       </w:pPr>
       <w:r>
+        <w:lastRenderedPageBreak/>
         <w:t>Press the button on the board and see the message</w:t>
       </w:r>
       <w:r>
@@ -5166,7 +5547,21 @@
                 <w:rPr>
                   <w:rStyle w:val="Hyperlink"/>
                 </w:rPr>
-                <w:t>A nice powerpoint about MQTT</w:t>
+                <w:t xml:space="preserve">A nice </w:t>
+              </w:r>
+              <w:proofErr w:type="spellStart"/>
+              <w:r>
+                <w:rPr>
+                  <w:rStyle w:val="Hyperlink"/>
+                </w:rPr>
+                <w:t>powerpoint</w:t>
+              </w:r>
+              <w:proofErr w:type="spellEnd"/>
+              <w:r>
+                <w:rPr>
+                  <w:rStyle w:val="Hyperlink"/>
+                </w:rPr>
+                <w:t xml:space="preserve"> about MQTT</w:t>
               </w:r>
             </w:hyperlink>
           </w:p>
@@ -5427,8 +5822,13 @@
             <w:tcW w:w="3093" w:type="dxa"/>
           </w:tcPr>
           <w:p>
+            <w:proofErr w:type="spellStart"/>
             <w:r>
-              <w:t>demo.aws_iot_pub_sub/publisher</w:t>
+              <w:t>demo.aws_iot_pub_sub</w:t>
+            </w:r>
+            <w:proofErr w:type="spellEnd"/>
+            <w:r>
+              <w:t>/publisher</w:t>
             </w:r>
           </w:p>
         </w:tc>
@@ -5452,8 +5852,13 @@
             <w:tcW w:w="3093" w:type="dxa"/>
           </w:tcPr>
           <w:p>
+            <w:proofErr w:type="spellStart"/>
             <w:r>
-              <w:t>demo.aws_iot_pub_sub/subscriber</w:t>
+              <w:t>demo.aws_iot_pub_sub</w:t>
+            </w:r>
+            <w:proofErr w:type="spellEnd"/>
+            <w:r>
+              <w:t>/subscriber</w:t>
             </w:r>
           </w:p>
         </w:tc>
@@ -5477,9 +5882,11 @@
             <w:tcW w:w="3093" w:type="dxa"/>
           </w:tcPr>
           <w:p>
+            <w:proofErr w:type="spellStart"/>
             <w:r>
               <w:t>demo.aws_iot_shaddow</w:t>
             </w:r>
+            <w:proofErr w:type="spellEnd"/>
           </w:p>
         </w:tc>
         <w:tc>
@@ -5632,10 +6039,23 @@
         <w:t>Name it “</w:t>
       </w:r>
       <w:r>
-        <w:t>&lt;YourInitials&gt;</w:t>
-      </w:r>
-      <w:r>
-        <w:t>TestThing” (or whatever) and press “Create”</w:t>
+        <w:t>&lt;</w:t>
+      </w:r>
+      <w:proofErr w:type="spellStart"/>
+      <w:r>
+        <w:t>YourInitials</w:t>
+      </w:r>
+      <w:proofErr w:type="spellEnd"/>
+      <w:r>
+        <w:t>&gt;</w:t>
+      </w:r>
+      <w:proofErr w:type="spellStart"/>
+      <w:r>
+        <w:t>TestThing</w:t>
+      </w:r>
+      <w:proofErr w:type="spellEnd"/>
+      <w:r>
+        <w:t>” (or whatever) and press “Create”</w:t>
       </w:r>
       <w:r>
         <w:t>.</w:t>
@@ -6342,16 +6762,40 @@
       </w:pPr>
       <w:r>
         <w:lastRenderedPageBreak/>
-        <w:t>Give the new policy a name such as “&lt;YourInitials&gt;_Tes</w:t>
-      </w:r>
-      <w:r>
-        <w:t>tThing_Policy”. Add the action as “</w:t>
-      </w:r>
+        <w:t>Give the new policy a name such as “&lt;</w:t>
+      </w:r>
+      <w:proofErr w:type="spellStart"/>
+      <w:r>
+        <w:t>YourInitials</w:t>
+      </w:r>
+      <w:proofErr w:type="spellEnd"/>
+      <w:r>
+        <w:t>&gt;_</w:t>
+      </w:r>
+      <w:proofErr w:type="spellStart"/>
+      <w:r>
+        <w:t>Tes</w:t>
+      </w:r>
+      <w:r>
+        <w:t>tThing_Policy</w:t>
+      </w:r>
+      <w:proofErr w:type="spellEnd"/>
+      <w:r>
+        <w:t>”. Add the action as “</w:t>
+      </w:r>
+      <w:proofErr w:type="spellStart"/>
       <w:r>
         <w:rPr>
           <w:i/>
         </w:rPr>
-        <w:t>iot:*</w:t>
+        <w:t>iot</w:t>
+      </w:r>
+      <w:proofErr w:type="spellEnd"/>
+      <w:r>
+        <w:rPr>
+          <w:i/>
+        </w:rPr>
+        <w:t>:*</w:t>
       </w:r>
       <w:r>
         <w:rPr>
@@ -6462,7 +6906,28 @@
       </w:pPr>
       <w:r>
         <w:lastRenderedPageBreak/>
-        <w:t>You will now see the policy document details. In this case, any iot operation (iot:*) is allowed.</w:t>
+        <w:t xml:space="preserve">You will now see the policy document details. In this case, any </w:t>
+      </w:r>
+      <w:proofErr w:type="spellStart"/>
+      <w:r>
+        <w:t>iot</w:t>
+      </w:r>
+      <w:proofErr w:type="spellEnd"/>
+      <w:r>
+        <w:t xml:space="preserve"> operation (</w:t>
+      </w:r>
+      <w:proofErr w:type="spellStart"/>
+      <w:proofErr w:type="gramStart"/>
+      <w:r>
+        <w:t>iot</w:t>
+      </w:r>
+      <w:proofErr w:type="spellEnd"/>
+      <w:r>
+        <w:t>:</w:t>
+      </w:r>
+      <w:proofErr w:type="gramEnd"/>
+      <w:r>
+        <w:t>*) is allowed.</w:t>
       </w:r>
     </w:p>
     <w:p>
@@ -6786,7 +7251,15 @@
         </w:numPr>
       </w:pPr>
       <w:r>
-        <w:t>Select “Test” from the panel on the left of the screen. Enter a topic that you want to subscribe to such as “testtopic” and click on “Subscribe to topic”</w:t>
+        <w:t>Select “Test” from the panel on the left of the screen. Enter a topic that you want to subscribe to such as “</w:t>
+      </w:r>
+      <w:proofErr w:type="spellStart"/>
+      <w:r>
+        <w:t>testtopic</w:t>
+      </w:r>
+      <w:proofErr w:type="spellEnd"/>
+      <w:r>
+        <w:t>” and click on “Subscribe to topic”</w:t>
       </w:r>
       <w:r>
         <w:t>. You will see the new topic show up under Subscriptions.</w:t>
@@ -6875,7 +7348,15 @@
         <w:t xml:space="preserve">as </w:t>
       </w:r>
       <w:r>
-        <w:t xml:space="preserve">“testtopic”.  Then type in your </w:t>
+        <w:t>“</w:t>
+      </w:r>
+      <w:proofErr w:type="spellStart"/>
+      <w:r>
+        <w:t>testtopic</w:t>
+      </w:r>
+      <w:proofErr w:type="spellEnd"/>
+      <w:r>
+        <w:t xml:space="preserve">”.  Then type in your </w:t>
       </w:r>
       <w:r>
         <w:t>message</w:t>
@@ -6976,7 +7457,15 @@
         </w:numPr>
       </w:pPr>
       <w:r>
-        <w:t>Once the message is sent, you will see a red dot next to the topic in the Subscriptions area. This indicates that you have a new message on that subscription. Click on testtopic to see the new message.</w:t>
+        <w:t xml:space="preserve">Once the message is sent, you will see a red dot next to the topic in the Subscriptions area. This indicates that you have a new message on that subscription. Click on </w:t>
+      </w:r>
+      <w:proofErr w:type="spellStart"/>
+      <w:r>
+        <w:t>testtopic</w:t>
+      </w:r>
+      <w:proofErr w:type="spellEnd"/>
+      <w:r>
+        <w:t xml:space="preserve"> to see the new message.</w:t>
       </w:r>
     </w:p>
     <w:p>
@@ -7049,11 +7538,6 @@
       </w:pPr>
       <w:r>
         <w:t>This test client will be useful once you have your IoT device connected and want to test subscription and publish actions as we will see in the exercises.</w:t>
-      </w:r>
-    </w:p>
-    <w:p>
-      <w:r>
-        <w:br w:type="page"/>
       </w:r>
     </w:p>
     <w:sectPr>
@@ -11859,7 +12343,7 @@
   <w:style w:type="paragraph" w:default="1" w:styleId="Normal">
     <w:name w:val="Normal"/>
     <w:qFormat/>
-    <w:rsid w:val="001934F3"/>
+    <w:rsid w:val="00245644"/>
   </w:style>
   <w:style w:type="paragraph" w:styleId="Heading1">
     <w:name w:val="heading 1"/>
@@ -11979,7 +12463,7 @@
     <w:uiPriority w:val="1"/>
     <w:semiHidden/>
     <w:unhideWhenUsed/>
-    <w:rsid w:val="001934F3"/>
+    <w:rsid w:val="00245644"/>
   </w:style>
   <w:style w:type="table" w:default="1" w:styleId="TableNormal">
     <w:name w:val="Normal Table"/>
@@ -12001,7 +12485,7 @@
     <w:uiPriority w:val="99"/>
     <w:semiHidden/>
     <w:unhideWhenUsed/>
-    <w:rsid w:val="001934F3"/>
+    <w:rsid w:val="00245644"/>
   </w:style>
   <w:style w:type="paragraph" w:styleId="ListParagraph">
     <w:name w:val="List Paragraph"/>
@@ -12792,7 +13276,7 @@
 </file>
 
 <file path=customXml/itemProps1.xml><?xml version="1.0" encoding="utf-8"?>
-<ds:datastoreItem xmlns:ds="http://schemas.openxmlformats.org/officeDocument/2006/customXml" ds:itemID="{389B93FE-D760-4A0B-8A32-A5EF7CC212FC}">
+<ds:datastoreItem xmlns:ds="http://schemas.openxmlformats.org/officeDocument/2006/customXml" ds:itemID="{0EB9557F-B3FC-44D8-8EA8-6BCDB40C56F6}">
   <ds:schemaRefs>
     <ds:schemaRef ds:uri="http://schemas.openxmlformats.org/officeDocument/2006/bibliography"/>
   </ds:schemaRefs>

</xml_diff>

<commit_message>
update section on updating the shadow to include the state in the hiearchy
</commit_message>
<xml_diff>
--- a/labmanual/WW101-07b-MQTT-AWS.docx
+++ b/labmanual/WW101-07b-MQTT-AWS.docx
@@ -6,8 +6,6 @@
       <w:pPr>
         <w:pStyle w:val="Heading1"/>
       </w:pPr>
-      <w:bookmarkStart w:id="0" w:name="_GoBack"/>
-      <w:bookmarkEnd w:id="0"/>
       <w:r>
         <w:t xml:space="preserve">Chapter </w:t>
       </w:r>
@@ -367,6 +365,9 @@
       </w:r>
       <w:r>
         <w:t xml:space="preserve">IoT </w:t>
+      </w:r>
+      <w:r>
+        <w:t xml:space="preserve">test </w:t>
       </w:r>
       <w:r>
         <w:t>MQTT Client to subscribe and publish to topics</w:t>
@@ -867,21 +868,7 @@
           <w:rPr>
             <w:rStyle w:val="Hyperlink"/>
           </w:rPr>
-          <w:t xml:space="preserve">Amazon Simple Queueing </w:t>
-        </w:r>
-        <w:proofErr w:type="gramStart"/>
-        <w:r>
-          <w:rPr>
-            <w:rStyle w:val="Hyperlink"/>
-          </w:rPr>
-          <w:t>Services(</w:t>
-        </w:r>
-        <w:proofErr w:type="gramEnd"/>
-        <w:r>
-          <w:rPr>
-            <w:rStyle w:val="Hyperlink"/>
-          </w:rPr>
-          <w:t>SQS)</w:t>
+          <w:t>Amazon Simple Queueing Services(SQS)</w:t>
         </w:r>
       </w:hyperlink>
       <w:r>
@@ -1537,29 +1524,7 @@
         <w:rPr>
           <w:rFonts w:ascii="Times New Roman" w:hAnsi="Times New Roman" w:cs="Times New Roman"/>
         </w:rPr>
-        <w:t xml:space="preserve">"Action": </w:t>
-      </w:r>
-      <w:proofErr w:type="gramStart"/>
-      <w:r>
-        <w:rPr>
-          <w:rFonts w:ascii="Times New Roman" w:hAnsi="Times New Roman" w:cs="Times New Roman"/>
-        </w:rPr>
-        <w:t>[  "</w:t>
-      </w:r>
-      <w:proofErr w:type="spellStart"/>
-      <w:proofErr w:type="gramEnd"/>
-      <w:r>
-        <w:rPr>
-          <w:rFonts w:ascii="Times New Roman" w:hAnsi="Times New Roman" w:cs="Times New Roman"/>
-        </w:rPr>
-        <w:t>iot</w:t>
-      </w:r>
-      <w:proofErr w:type="spellEnd"/>
-      <w:r>
-        <w:rPr>
-          <w:rFonts w:ascii="Times New Roman" w:hAnsi="Times New Roman" w:cs="Times New Roman"/>
-        </w:rPr>
-        <w:t>:*"  ],</w:t>
+        <w:t>"Action": [  "iot:*"  ],</w:t>
       </w:r>
     </w:p>
     <w:p>
@@ -1999,14 +1964,12 @@
           <w:numId w:val="39"/>
         </w:numPr>
       </w:pPr>
-      <w:proofErr w:type="gramStart"/>
       <w:r>
         <w:rPr>
           <w:u w:val="single"/>
         </w:rPr>
         <w:t>desired</w:t>
       </w:r>
-      <w:proofErr w:type="gramEnd"/>
       <w:r>
         <w:t xml:space="preserve">: The desired state of the </w:t>
       </w:r>
@@ -2046,14 +2009,12 @@
           <w:numId w:val="39"/>
         </w:numPr>
       </w:pPr>
-      <w:proofErr w:type="gramStart"/>
       <w:r>
         <w:rPr>
           <w:u w:val="single"/>
         </w:rPr>
         <w:t>reported</w:t>
       </w:r>
-      <w:proofErr w:type="gramEnd"/>
       <w:r>
         <w:t xml:space="preserve">: The reported state of the </w:t>
       </w:r>
@@ -2096,7 +2057,6 @@
           <w:u w:val="single"/>
         </w:rPr>
       </w:pPr>
-      <w:proofErr w:type="gramStart"/>
       <w:r>
         <w:rPr>
           <w:u w:val="single"/>
@@ -2109,7 +2069,6 @@
         </w:rPr>
         <w:t>etadata</w:t>
       </w:r>
-      <w:proofErr w:type="gramEnd"/>
       <w:r>
         <w:t>: I</w:t>
       </w:r>
@@ -2128,14 +2087,12 @@
           <w:numId w:val="39"/>
         </w:numPr>
       </w:pPr>
-      <w:proofErr w:type="gramStart"/>
       <w:r>
         <w:rPr>
           <w:u w:val="single"/>
         </w:rPr>
         <w:t>timestamp</w:t>
       </w:r>
-      <w:proofErr w:type="gramEnd"/>
       <w:r>
         <w:t xml:space="preserve">: Indicates when the message was transmitted by AWS IoT. By using the timestamp in the message and the timestamps for individual attributes in the desired or reported section, a </w:t>
       </w:r>
@@ -2157,16 +2114,12 @@
           <w:numId w:val="39"/>
         </w:numPr>
       </w:pPr>
-      <w:proofErr w:type="spellStart"/>
-      <w:proofErr w:type="gramStart"/>
       <w:r>
         <w:rPr>
           <w:u w:val="single"/>
         </w:rPr>
         <w:t>clientToken</w:t>
       </w:r>
-      <w:proofErr w:type="spellEnd"/>
-      <w:proofErr w:type="gramEnd"/>
       <w:r>
         <w:t>: A string unique to the device that enables you to associate responses with requests in an MQTT environment.</w:t>
       </w:r>
@@ -2182,7 +2135,6 @@
           <w:u w:val="single"/>
         </w:rPr>
       </w:pPr>
-      <w:proofErr w:type="gramStart"/>
       <w:r>
         <w:rPr>
           <w:u w:val="single"/>
@@ -2195,7 +2147,6 @@
         </w:rPr>
         <w:t>ersion</w:t>
       </w:r>
-      <w:proofErr w:type="gramEnd"/>
       <w:r>
         <w:rPr>
           <w:u w:val="single"/>
@@ -2265,7 +2216,12 @@
         <w:keepNext/>
       </w:pPr>
       <w:r>
-        <w:t>If you want to update the Shadow, you can publish a JSON document with just the information you want to change to the correct topic</w:t>
+        <w:t>If you want to update the Shadow, you can publish a JSON document with just the information you want to change to t</w:t>
+      </w:r>
+      <w:bookmarkStart w:id="0" w:name="_GoBack"/>
+      <w:bookmarkEnd w:id="0"/>
+      <w:r>
+        <w:t>he correct topic</w:t>
       </w:r>
       <w:r>
         <w:t>. For example, you could do:</w:t>
@@ -2301,26 +2257,78 @@
         <w:rPr>
           <w:rFonts w:ascii="Times New Roman" w:hAnsi="Times New Roman" w:cs="Times New Roman"/>
         </w:rPr>
-        <w:t xml:space="preserve">    "</w:t>
-      </w:r>
-      <w:proofErr w:type="gramStart"/>
+        <w:t xml:space="preserve">     </w:t>
+      </w:r>
       <w:r>
         <w:rPr>
           <w:rFonts w:ascii="Times New Roman" w:hAnsi="Times New Roman" w:cs="Times New Roman"/>
         </w:rPr>
-        <w:t>reported</w:t>
-      </w:r>
-      <w:proofErr w:type="gramEnd"/>
+        <w:t>"</w:t>
+      </w:r>
       <w:r>
         <w:rPr>
           <w:rFonts w:ascii="Times New Roman" w:hAnsi="Times New Roman" w:cs="Times New Roman"/>
         </w:rPr>
-        <w:t>" : { "</w:t>
+        <w:t>state</w:t>
       </w:r>
       <w:r>
         <w:rPr>
           <w:rFonts w:ascii="Times New Roman" w:hAnsi="Times New Roman" w:cs="Times New Roman"/>
         </w:rPr>
+        <w:t>"</w:t>
+      </w:r>
+      <w:r>
+        <w:rPr>
+          <w:rFonts w:ascii="Times New Roman" w:hAnsi="Times New Roman" w:cs="Times New Roman"/>
+        </w:rPr>
+        <w:t xml:space="preserve"> : {</w:t>
+      </w:r>
+    </w:p>
+    <w:p>
+      <w:pPr>
+        <w:keepNext/>
+        <w:spacing w:after="0"/>
+        <w:rPr>
+          <w:rFonts w:ascii="Times New Roman" w:hAnsi="Times New Roman" w:cs="Times New Roman"/>
+        </w:rPr>
+      </w:pPr>
+      <w:r>
+        <w:rPr>
+          <w:rFonts w:ascii="Times New Roman" w:hAnsi="Times New Roman" w:cs="Times New Roman"/>
+        </w:rPr>
+        <w:t xml:space="preserve">    </w:t>
+      </w:r>
+      <w:r>
+        <w:rPr>
+          <w:rFonts w:ascii="Times New Roman" w:hAnsi="Times New Roman" w:cs="Times New Roman"/>
+        </w:rPr>
+        <w:t xml:space="preserve">      "reported" : {</w:t>
+      </w:r>
+    </w:p>
+    <w:p>
+      <w:pPr>
+        <w:keepNext/>
+        <w:spacing w:after="0"/>
+        <w:rPr>
+          <w:rFonts w:ascii="Times New Roman" w:hAnsi="Times New Roman" w:cs="Times New Roman"/>
+        </w:rPr>
+      </w:pPr>
+      <w:r>
+        <w:rPr>
+          <w:rFonts w:ascii="Times New Roman" w:hAnsi="Times New Roman" w:cs="Times New Roman"/>
+        </w:rPr>
+        <w:t xml:space="preserve">               </w:t>
+      </w:r>
+      <w:r>
+        <w:rPr>
+          <w:rFonts w:ascii="Times New Roman" w:hAnsi="Times New Roman" w:cs="Times New Roman"/>
+        </w:rPr>
+        <w:t>"</w:t>
+      </w:r>
+      <w:r>
+        <w:rPr>
+          <w:rFonts w:ascii="Times New Roman" w:hAnsi="Times New Roman" w:cs="Times New Roman"/>
+        </w:rPr>
         <w:t>color</w:t>
       </w:r>
       <w:r>
@@ -2335,19 +2343,21 @@
         </w:rPr>
         <w:t>“BLUE”</w:t>
       </w:r>
-      <w:r>
+    </w:p>
+    <w:p>
+      <w:pPr>
+        <w:keepNext/>
+        <w:spacing w:after="0"/>
         <w:rPr>
           <w:rFonts w:ascii="Times New Roman" w:hAnsi="Times New Roman" w:cs="Times New Roman"/>
         </w:rPr>
-        <w:t xml:space="preserve"> }</w:t>
-      </w:r>
-    </w:p>
-    <w:p>
-      <w:pPr>
+      </w:pPr>
+      <w:r>
         <w:rPr>
           <w:rFonts w:ascii="Times New Roman" w:hAnsi="Times New Roman" w:cs="Times New Roman"/>
         </w:rPr>
-      </w:pPr>
+        <w:t xml:space="preserve">          </w:t>
+      </w:r>
       <w:r>
         <w:rPr>
           <w:rFonts w:ascii="Times New Roman" w:hAnsi="Times New Roman" w:cs="Times New Roman"/>
@@ -2357,6 +2367,40 @@
     </w:p>
     <w:p>
       <w:pPr>
+        <w:keepNext/>
+        <w:spacing w:after="0"/>
+        <w:rPr>
+          <w:rFonts w:ascii="Times New Roman" w:hAnsi="Times New Roman" w:cs="Times New Roman"/>
+        </w:rPr>
+      </w:pPr>
+      <w:r>
+        <w:rPr>
+          <w:rFonts w:ascii="Times New Roman" w:hAnsi="Times New Roman" w:cs="Times New Roman"/>
+        </w:rPr>
+        <w:t xml:space="preserve">     </w:t>
+      </w:r>
+      <w:r>
+        <w:rPr>
+          <w:rFonts w:ascii="Times New Roman" w:hAnsi="Times New Roman" w:cs="Times New Roman"/>
+        </w:rPr>
+        <w:t>}</w:t>
+      </w:r>
+    </w:p>
+    <w:p>
+      <w:pPr>
+        <w:rPr>
+          <w:rFonts w:ascii="Times New Roman" w:hAnsi="Times New Roman" w:cs="Times New Roman"/>
+        </w:rPr>
+      </w:pPr>
+      <w:r>
+        <w:rPr>
+          <w:rFonts w:ascii="Times New Roman" w:hAnsi="Times New Roman" w:cs="Times New Roman"/>
+        </w:rPr>
+        <w:t>}</w:t>
+      </w:r>
+    </w:p>
+    <w:p>
+      <w:pPr>
         <w:pStyle w:val="Heading4"/>
       </w:pPr>
       <w:r>
@@ -2377,15 +2421,7 @@
         <w:t>:</w:t>
       </w:r>
       <w:r>
-        <w:t xml:space="preserve"> Topics named “$</w:t>
-      </w:r>
-      <w:proofErr w:type="spellStart"/>
-      <w:r>
-        <w:t>aws</w:t>
-      </w:r>
-      <w:proofErr w:type="spellEnd"/>
-      <w:r>
-        <w:t>/…” are reserved by AWS IoT</w:t>
+        <w:t xml:space="preserve"> Topics named “$aws/…” are reserved by AWS IoT</w:t>
       </w:r>
       <w:r>
         <w:t xml:space="preserve"> for</w:t>
@@ -2431,6 +2467,7 @@
         </w:numPr>
       </w:pPr>
       <w:r>
+        <w:lastRenderedPageBreak/>
         <w:t>Don’t use a leading forward slash</w:t>
       </w:r>
     </w:p>
@@ -2479,7 +2516,6 @@
         </w:numPr>
       </w:pPr>
       <w:r>
-        <w:lastRenderedPageBreak/>
         <w:t xml:space="preserve">Embed a unique identifier e.g. the name of the </w:t>
       </w:r>
       <w:r>
@@ -2502,13 +2538,8 @@
       <w:r>
         <w:t xml:space="preserve">For example, a good topic name for a temperature sensing device might be: </w:t>
       </w:r>
-      <w:proofErr w:type="spellStart"/>
-      <w:r>
-        <w:t>myDevice</w:t>
-      </w:r>
-      <w:proofErr w:type="spellEnd"/>
-      <w:r>
-        <w:t>/temperature</w:t>
+      <w:r>
+        <w:t>myDevice/temperature</w:t>
       </w:r>
       <w:r>
         <w:t>.</w:t>
@@ -2541,23 +2572,7 @@
         <w:t>of</w:t>
       </w:r>
       <w:r>
-        <w:t xml:space="preserve"> the form “$</w:t>
-      </w:r>
-      <w:proofErr w:type="spellStart"/>
-      <w:r>
-        <w:t>aws</w:t>
-      </w:r>
-      <w:proofErr w:type="spellEnd"/>
-      <w:r>
-        <w:t>/things/</w:t>
-      </w:r>
-      <w:proofErr w:type="spellStart"/>
-      <w:r>
-        <w:t>thingName</w:t>
-      </w:r>
-      <w:proofErr w:type="spellEnd"/>
-      <w:r>
-        <w:t>/shadow/…”</w:t>
+        <w:t xml:space="preserve"> the form “$aws/things/thingName/shadow/…”</w:t>
       </w:r>
       <w:r>
         <w:t xml:space="preserve"> which allow you to publish and subscribe for topics relating to the shadow. The specific shadow topics that exist are:</w:t>
@@ -2722,15 +2737,7 @@
               </w:tabs>
             </w:pPr>
             <w:r>
-              <w:t xml:space="preserve">When a document is updated via </w:t>
-            </w:r>
-            <w:proofErr w:type="gramStart"/>
-            <w:r>
-              <w:t>a publish</w:t>
-            </w:r>
-            <w:proofErr w:type="gramEnd"/>
-            <w:r>
-              <w:t xml:space="preserve"> to /update, the complete new document is published to this topic. </w:t>
+              <w:t xml:space="preserve">When a document is updated via a publish to /update, the complete new document is published to this topic. </w:t>
             </w:r>
           </w:p>
         </w:tc>
@@ -3067,21 +3074,11 @@
         </w:rPr>
       </w:pPr>
       <w:r>
-        <w:t>You can use “#” as a wildcard to access multiple shadow topics. For example, you can use “$</w:t>
-      </w:r>
-      <w:proofErr w:type="spellStart"/>
-      <w:r>
-        <w:t>aws</w:t>
-      </w:r>
-      <w:proofErr w:type="spellEnd"/>
-      <w:r>
-        <w:t>/things/</w:t>
-      </w:r>
-      <w:proofErr w:type="spellStart"/>
+        <w:t>You can use “#” as a wildcard to access multiple shadow topics. For example, you can use “$aws/things/</w:t>
+      </w:r>
       <w:r>
         <w:t>thingName</w:t>
       </w:r>
-      <w:proofErr w:type="spellEnd"/>
       <w:r>
         <w:t xml:space="preserve">/shadow/#” to subscribe to all shadow topics for the </w:t>
       </w:r>
@@ -3092,15 +3089,7 @@
         <w:t>thing</w:t>
       </w:r>
       <w:r>
-        <w:t xml:space="preserve"> called “</w:t>
-      </w:r>
-      <w:proofErr w:type="spellStart"/>
-      <w:r>
-        <w:t>theThing</w:t>
-      </w:r>
-      <w:proofErr w:type="spellEnd"/>
-      <w:r>
-        <w:t>”.</w:t>
+        <w:t xml:space="preserve"> called “theThing”.</w:t>
       </w:r>
       <w:r>
         <w:br w:type="page"/>
@@ -3276,7 +3265,13 @@
         <w:t>,</w:t>
       </w:r>
       <w:r>
-        <w:t xml:space="preserve"> and test using the AWS MQTT Client</w:t>
+        <w:t xml:space="preserve"> and test using the AWS </w:t>
+      </w:r>
+      <w:r>
+        <w:t xml:space="preserve">test </w:t>
+      </w:r>
+      <w:r>
+        <w:t>MQTT Client</w:t>
       </w:r>
     </w:p>
     <w:p>
@@ -3316,15 +3311,7 @@
         <w:t xml:space="preserve"> that you create</w:t>
       </w:r>
       <w:r>
-        <w:t xml:space="preserve">. It will be listed </w:t>
-      </w:r>
-      <w:proofErr w:type="gramStart"/>
-      <w:r>
-        <w:t>as ”</w:t>
-      </w:r>
-      <w:proofErr w:type="gramEnd"/>
-      <w:r>
-        <w:t>REST API endpoint”.</w:t>
+        <w:t>. It will be listed as ”REST API endpoint”.</w:t>
       </w:r>
     </w:p>
     <w:p>
@@ -3344,7 +3331,13 @@
         <w:t xml:space="preserve"> follow the “</w:t>
       </w:r>
       <w:r>
-        <w:t>Procedure to use the AWS MQTT Client</w:t>
+        <w:t xml:space="preserve">Procedure to use the AWS </w:t>
+      </w:r>
+      <w:r>
+        <w:t xml:space="preserve">Test </w:t>
+      </w:r>
+      <w:r>
+        <w:t>MQTT Client</w:t>
       </w:r>
       <w:r>
         <w:t>” at the end of this chapter.</w:t>
@@ -3370,18 +3363,10 @@
         <w:t xml:space="preserve"> the</w:t>
       </w:r>
       <w:r>
-        <w:t xml:space="preserve"> </w:t>
-      </w:r>
-      <w:proofErr w:type="spellStart"/>
-      <w:r>
-        <w:t>demo.aws_iot.pub_sub.</w:t>
-      </w:r>
-      <w:r>
-        <w:t>publisher</w:t>
-      </w:r>
-      <w:proofErr w:type="spellEnd"/>
-      <w:r>
-        <w:t xml:space="preserve"> </w:t>
+        <w:t xml:space="preserve"> demo.aws_iot.pub_sub.</w:t>
+      </w:r>
+      <w:r>
+        <w:t xml:space="preserve">publisher </w:t>
       </w:r>
       <w:r>
         <w:t>A</w:t>
@@ -3405,23 +3390,10 @@
         <w:t xml:space="preserve">WICED </w:t>
       </w:r>
       <w:r>
-        <w:t>apps/demo/</w:t>
-      </w:r>
-      <w:proofErr w:type="spellStart"/>
-      <w:r>
-        <w:t>aws_iot</w:t>
-      </w:r>
-      <w:proofErr w:type="spellEnd"/>
-      <w:r>
-        <w:t>/</w:t>
-      </w:r>
-      <w:proofErr w:type="spellStart"/>
-      <w:r>
-        <w:t>pub_sub</w:t>
-      </w:r>
-      <w:proofErr w:type="spellEnd"/>
-      <w:r>
-        <w:t>/</w:t>
+        <w:t>apps/demo/aws_iot/</w:t>
+      </w:r>
+      <w:r>
+        <w:t>pub_sub/</w:t>
       </w:r>
       <w:r>
         <w:t xml:space="preserve">publisher </w:t>
@@ -3490,16 +3462,11 @@
         <w:t xml:space="preserve">Hint: Make sure you add your platform to </w:t>
       </w:r>
       <w:r>
-        <w:t xml:space="preserve">the valid platforms in the </w:t>
-      </w:r>
-      <w:proofErr w:type="spellStart"/>
-      <w:r>
-        <w:t>make</w:t>
+        <w:t>the valid platforms in the make</w:t>
       </w:r>
       <w:r>
         <w:t>file</w:t>
       </w:r>
-      <w:proofErr w:type="spellEnd"/>
       <w:r>
         <w:t xml:space="preserve"> and remove all other platforms</w:t>
       </w:r>
@@ -3543,15 +3510,7 @@
         <w:t xml:space="preserve">that you generated in (01) </w:t>
       </w:r>
       <w:r>
-        <w:t>into the resources/apps/</w:t>
-      </w:r>
-      <w:proofErr w:type="spellStart"/>
-      <w:r>
-        <w:t>aws_iot</w:t>
-      </w:r>
-      <w:proofErr w:type="spellEnd"/>
-      <w:r>
-        <w:t xml:space="preserve"> directory.  </w:t>
+        <w:t xml:space="preserve">into the resources/apps/aws_iot directory.  </w:t>
       </w:r>
       <w:r>
         <w:t>Rename the files as follows:</w:t>
@@ -3629,15 +3588,7 @@
         </w:numPr>
       </w:pPr>
       <w:r>
-        <w:t>The file privkey.cer is the private key that your application will use to decrypt data that it gets back from AWS. This was created by AWS as a file called &lt;name&gt;-</w:t>
-      </w:r>
-      <w:proofErr w:type="spellStart"/>
-      <w:r>
-        <w:t>private.pem.key</w:t>
-      </w:r>
-      <w:proofErr w:type="spellEnd"/>
-      <w:r>
-        <w:t xml:space="preserve"> when you set up your thing.</w:t>
+        <w:t>The file privkey.cer is the private key that your application will use to decrypt data that it gets back from AWS. This was created by AWS as a file called &lt;name&gt;-private.pem.key when you set up your thing.</w:t>
       </w:r>
       <w:r>
         <w:t xml:space="preserve"> Therefore, you must rename the private key you downloaded to privkey.cer to replace the existing privkey.cer file.</w:t>
@@ -3652,15 +3603,7 @@
         </w:numPr>
       </w:pPr>
       <w:r>
-        <w:t>The other file created by AWS is called &lt;name&gt;-</w:t>
-      </w:r>
-      <w:proofErr w:type="spellStart"/>
-      <w:r>
-        <w:t>public.pem.key</w:t>
-      </w:r>
-      <w:proofErr w:type="spellEnd"/>
-      <w:r>
-        <w:t xml:space="preserve">. This is the public key that matches the private key that your application uses when getting data back from AWS. Your application does not need this key since it is used by AWS to encrypt the data that it sends you. </w:t>
+        <w:t xml:space="preserve">The other file created by AWS is called &lt;name&gt;-public.pem.key. This is the public key that matches the private key that your application uses when getting data back from AWS. Your application does not need this key since it is used by AWS to encrypt the data that it sends you. </w:t>
       </w:r>
       <w:r>
         <w:t>Since it was initially generated by AWS, it already knows what the key is!</w:t>
@@ -3757,10 +3700,13 @@
       </w:pPr>
       <w:r>
         <w:lastRenderedPageBreak/>
-        <w:t>Subscribe to the topic using the AWS MQTT client</w:t>
-      </w:r>
-      <w:r>
-        <w:t xml:space="preserve"> (and test publishing)</w:t>
+        <w:t xml:space="preserve">Subscribe to the topic using the AWS </w:t>
+      </w:r>
+      <w:r>
+        <w:t xml:space="preserve">test </w:t>
+      </w:r>
+      <w:r>
+        <w:t>MQTT client</w:t>
       </w:r>
       <w:r>
         <w:t>.  When you press the button you should see updates to the topic.</w:t>
@@ -3804,33 +3750,17 @@
       <w:r>
         <w:t xml:space="preserve">e.g. </w:t>
       </w:r>
-      <w:proofErr w:type="spellStart"/>
       <w:r>
         <w:rPr>
           <w:i/>
         </w:rPr>
-        <w:t>wiced_mqtt_</w:t>
-      </w:r>
-      <w:proofErr w:type="gramStart"/>
+        <w:t>wiced_mqtt_publish</w:t>
+      </w:r>
       <w:r>
         <w:rPr>
           <w:i/>
         </w:rPr>
-        <w:t>publish</w:t>
-      </w:r>
-      <w:proofErr w:type="spellEnd"/>
-      <w:r>
-        <w:rPr>
-          <w:i/>
-        </w:rPr>
-        <w:t>(</w:t>
-      </w:r>
-      <w:proofErr w:type="gramEnd"/>
-      <w:r>
-        <w:rPr>
-          <w:i/>
-        </w:rPr>
-        <w:t>)</w:t>
+        <w:t>()</w:t>
       </w:r>
       <w:r>
         <w:t>) get into your project?</w:t>
@@ -3923,16 +3853,11 @@
         <w:t xml:space="preserve">What WICED </w:t>
       </w:r>
       <w:r>
-        <w:t>SDK RTOS mechanism does the “</w:t>
-      </w:r>
-      <w:proofErr w:type="spellStart"/>
-      <w:r>
-        <w:t>wait_for_res</w:t>
+        <w:t>SDK RTOS mechanism does the “wait_for_res</w:t>
       </w:r>
       <w:r>
         <w:t>ponse</w:t>
       </w:r>
-      <w:proofErr w:type="spellEnd"/>
       <w:r>
         <w:t>” function use to “wait”?</w:t>
       </w:r>
@@ -3969,16 +3894,11 @@
         <w:t xml:space="preserve">firmware </w:t>
       </w:r>
       <w:r>
-        <w:t>author create a function called “</w:t>
-      </w:r>
-      <w:proofErr w:type="spellStart"/>
-      <w:r>
-        <w:t>wait_for_</w:t>
+        <w:t>author create a function called “wait_for_</w:t>
       </w:r>
       <w:r>
         <w:t>response</w:t>
       </w:r>
-      <w:proofErr w:type="spellEnd"/>
       <w:r>
         <w:t>”</w:t>
       </w:r>
@@ -4230,15 +4150,7 @@
         </w:numPr>
       </w:pPr>
       <w:r>
-        <w:t xml:space="preserve">What is the name of the flag that prevents the firmware from sending multiple button presses before </w:t>
-      </w:r>
-      <w:proofErr w:type="gramStart"/>
-      <w:r>
-        <w:t>the publish</w:t>
-      </w:r>
-      <w:proofErr w:type="gramEnd"/>
-      <w:r>
-        <w:t xml:space="preserve"> is finished?</w:t>
+        <w:t>What is the name of the flag that prevents the firmware from sending multiple button presses before the publish is finished?</w:t>
       </w:r>
     </w:p>
     <w:p>
@@ -4277,21 +4189,13 @@
         <w:t>the</w:t>
       </w:r>
       <w:r>
-        <w:t xml:space="preserve"> </w:t>
-      </w:r>
-      <w:proofErr w:type="spellStart"/>
-      <w:r>
-        <w:t>demo</w:t>
+        <w:t xml:space="preserve"> demo</w:t>
       </w:r>
       <w:r>
         <w:t>.aws_iot.pub_sub.</w:t>
       </w:r>
       <w:r>
-        <w:t>subscriber</w:t>
-      </w:r>
-      <w:proofErr w:type="spellEnd"/>
-      <w:r>
-        <w:t xml:space="preserve"> </w:t>
+        <w:t xml:space="preserve">subscriber </w:t>
       </w:r>
       <w:r>
         <w:t>A</w:t>
@@ -4318,23 +4222,7 @@
         <w:t>app</w:t>
       </w:r>
       <w:r>
-        <w:t>lication from apps/demo/</w:t>
-      </w:r>
-      <w:proofErr w:type="spellStart"/>
-      <w:r>
-        <w:t>aws_iot</w:t>
-      </w:r>
-      <w:proofErr w:type="spellEnd"/>
-      <w:r>
-        <w:t>/</w:t>
-      </w:r>
-      <w:proofErr w:type="spellStart"/>
-      <w:r>
-        <w:t>pub_sub</w:t>
-      </w:r>
-      <w:proofErr w:type="spellEnd"/>
-      <w:r>
-        <w:t>/subscriber</w:t>
+        <w:t>lication from apps/demo/aws_iot/pub_sub/subscriber</w:t>
       </w:r>
       <w:r>
         <w:t xml:space="preserve"> to your directory </w:t>
@@ -4358,16 +4246,11 @@
         <w:t>the DCT</w:t>
       </w:r>
       <w:r>
-        <w:t xml:space="preserve"> and </w:t>
-      </w:r>
-      <w:proofErr w:type="spellStart"/>
-      <w:r>
-        <w:t>m</w:t>
+        <w:t xml:space="preserve"> and m</w:t>
       </w:r>
       <w:r>
         <w:t>akefile</w:t>
       </w:r>
-      <w:proofErr w:type="spellEnd"/>
       <w:r>
         <w:t>.</w:t>
       </w:r>
@@ -4426,7 +4309,13 @@
         </w:numPr>
       </w:pPr>
       <w:r>
-        <w:t>Publish messages using the AWS MQTT Client</w:t>
+        <w:t xml:space="preserve">Publish messages using the AWS </w:t>
+      </w:r>
+      <w:r>
+        <w:t xml:space="preserve">test </w:t>
+      </w:r>
+      <w:r>
+        <w:t>MQTT Client</w:t>
       </w:r>
       <w:r>
         <w:t>.</w:t>
@@ -4629,18 +4518,10 @@
         </w:numPr>
       </w:pPr>
       <w:r>
-        <w:t xml:space="preserve">Update the </w:t>
-      </w:r>
-      <w:proofErr w:type="spellStart"/>
-      <w:r>
-        <w:t>make</w:t>
-      </w:r>
-      <w:r>
-        <w:t>file</w:t>
-      </w:r>
-      <w:proofErr w:type="spellEnd"/>
-      <w:r>
-        <w:t xml:space="preserve"> so that the subscriber points to the new </w:t>
+        <w:t>Update the make</w:t>
+      </w:r>
+      <w:r>
+        <w:t xml:space="preserve">file so that the subscriber points to the new </w:t>
       </w:r>
       <w:r>
         <w:t>certificates</w:t>
@@ -4682,11 +4563,9 @@
       <w:r>
         <w:t>“</w:t>
       </w:r>
-      <w:proofErr w:type="spellStart"/>
       <w:r>
         <w:t>subscriber.c</w:t>
       </w:r>
-      <w:proofErr w:type="spellEnd"/>
       <w:r>
         <w:t>”</w:t>
       </w:r>
@@ -4717,35 +4596,23 @@
       <w:r>
         <w:t xml:space="preserve">Hint: the credentials are listed as </w:t>
       </w:r>
-      <w:proofErr w:type="spellStart"/>
       <w:r>
         <w:rPr>
           <w:i/>
         </w:rPr>
         <w:t>resources_apps_DIR_aws_iot_DIR_client_cer</w:t>
       </w:r>
-      <w:proofErr w:type="spellEnd"/>
       <w:r>
         <w:t xml:space="preserve"> and </w:t>
       </w:r>
-      <w:proofErr w:type="spellStart"/>
       <w:r>
         <w:rPr>
           <w:i/>
         </w:rPr>
         <w:t>resources_apps_DIR_aws_iot_DIR_privkey_cer</w:t>
       </w:r>
-      <w:proofErr w:type="spellEnd"/>
-      <w:r>
-        <w:t xml:space="preserve">. These names are the path in the resources folder where folder names are separated by the keyword “_DIR_” and the period before </w:t>
-      </w:r>
-      <w:proofErr w:type="spellStart"/>
-      <w:r>
-        <w:t>cer</w:t>
-      </w:r>
-      <w:proofErr w:type="spellEnd"/>
-      <w:r>
-        <w:t xml:space="preserve"> is replaced with “_”. You could move the credentials to another location in the resources folder by following the naming convention</w:t>
+      <w:r>
+        <w:t>. These names are the path in the resources folder where folder names are separated by the keyword “_DIR_” and the period before cer is replaced with “_”. You could move the credentials to another location in the resources folder by following the naming convention</w:t>
       </w:r>
       <w:r>
         <w:t xml:space="preserve"> or just change the names of the files and put them in the same folder</w:t>
@@ -4793,7 +4660,13 @@
         <w:t xml:space="preserve">Subscribe to the topic that you </w:t>
       </w:r>
       <w:r>
-        <w:t>chose using the AWS MQTT Client.</w:t>
+        <w:t xml:space="preserve">chose using the AWS </w:t>
+      </w:r>
+      <w:r>
+        <w:t xml:space="preserve">test </w:t>
+      </w:r>
+      <w:r>
+        <w:t>MQTT Client.</w:t>
       </w:r>
     </w:p>
     <w:p>
@@ -4808,7 +4681,13 @@
         <w:t>Press the button on the provider and watch it change the state of the LED on the subscriber.</w:t>
       </w:r>
       <w:r>
-        <w:t xml:space="preserve"> Also watch the messages in the MQTT Client window.</w:t>
+        <w:t xml:space="preserve"> Also watch the messages in the </w:t>
+      </w:r>
+      <w:r>
+        <w:t xml:space="preserve">test </w:t>
+      </w:r>
+      <w:r>
+        <w:t>MQTT Client window.</w:t>
       </w:r>
     </w:p>
     <w:p>
@@ -4882,21 +4761,7 @@
         <w:rPr>
           <w:i/>
         </w:rPr>
-        <w:t>apps/demo/</w:t>
-      </w:r>
-      <w:proofErr w:type="spellStart"/>
-      <w:r>
-        <w:rPr>
-          <w:i/>
-        </w:rPr>
-        <w:t>aws_iot</w:t>
-      </w:r>
-      <w:proofErr w:type="spellEnd"/>
-      <w:r>
-        <w:rPr>
-          <w:i/>
-        </w:rPr>
-        <w:t>/shadow</w:t>
+        <w:t>apps/demo/aws_iot/shadow</w:t>
       </w:r>
       <w:r>
         <w:t xml:space="preserve"> </w:t>
@@ -4908,16 +4773,11 @@
         <w:t xml:space="preserve"> the</w:t>
       </w:r>
       <w:r>
-        <w:t xml:space="preserve"> </w:t>
-      </w:r>
-      <w:proofErr w:type="spellStart"/>
-      <w:r>
-        <w:t>m</w:t>
+        <w:t xml:space="preserve"> m</w:t>
       </w:r>
       <w:r>
         <w:t>akefile</w:t>
       </w:r>
-      <w:proofErr w:type="spellEnd"/>
       <w:r>
         <w:t>.</w:t>
       </w:r>
@@ -4933,11 +4793,9 @@
       <w:r>
         <w:t xml:space="preserve">Update the DCT to have a </w:t>
       </w:r>
-      <w:proofErr w:type="spellStart"/>
       <w:r>
         <w:t>Config</w:t>
       </w:r>
-      <w:proofErr w:type="spellEnd"/>
       <w:r>
         <w:t xml:space="preserve"> </w:t>
       </w:r>
@@ -4995,14 +4853,12 @@
       <w:r>
         <w:t>“</w:t>
       </w:r>
-      <w:proofErr w:type="spellStart"/>
       <w:r>
         <w:rPr>
           <w:i/>
         </w:rPr>
         <w:t>aws_common.h</w:t>
       </w:r>
-      <w:proofErr w:type="spellEnd"/>
       <w:r>
         <w:rPr>
           <w:i/>
@@ -5042,13 +4898,8 @@
       <w:r>
         <w:t xml:space="preserve">the </w:t>
       </w:r>
-      <w:proofErr w:type="spellStart"/>
-      <w:r>
-        <w:t>Config</w:t>
-      </w:r>
-      <w:proofErr w:type="spellEnd"/>
-      <w:r>
-        <w:t xml:space="preserve"> </w:t>
+      <w:r>
+        <w:t xml:space="preserve">Config </w:t>
       </w:r>
       <w:r>
         <w:t xml:space="preserve">AP on your board </w:t>
@@ -5152,14 +5003,12 @@
       <w:r>
         <w:t>“</w:t>
       </w:r>
-      <w:proofErr w:type="spellStart"/>
       <w:r>
         <w:rPr>
           <w:i/>
         </w:rPr>
         <w:t>aws_config.h</w:t>
       </w:r>
-      <w:proofErr w:type="spellEnd"/>
       <w:r>
         <w:rPr>
           <w:i/>
@@ -5266,13 +5115,10 @@
         </w:numPr>
       </w:pPr>
       <w:r>
-        <w:t>Go to console.aws.amazon.com and s</w:t>
-      </w:r>
-      <w:r>
-        <w:t xml:space="preserve">tart </w:t>
-      </w:r>
-      <w:r>
-        <w:t>an</w:t>
+        <w:t xml:space="preserve">Go to console.aws.amazon.com and </w:t>
+      </w:r>
+      <w:r>
+        <w:t>go to the test</w:t>
       </w:r>
       <w:r>
         <w:t xml:space="preserve"> MQTT Client</w:t>
@@ -5320,35 +5166,7 @@
         <w:rPr>
           <w:i/>
         </w:rPr>
-        <w:t>$</w:t>
-      </w:r>
-      <w:proofErr w:type="spellStart"/>
-      <w:r>
-        <w:rPr>
-          <w:i/>
-        </w:rPr>
-        <w:t>aws</w:t>
-      </w:r>
-      <w:proofErr w:type="spellEnd"/>
-      <w:r>
-        <w:rPr>
-          <w:i/>
-        </w:rPr>
-        <w:t>/things/&lt;</w:t>
-      </w:r>
-      <w:proofErr w:type="spellStart"/>
-      <w:r>
-        <w:rPr>
-          <w:i/>
-        </w:rPr>
-        <w:t>YourThingName</w:t>
-      </w:r>
-      <w:proofErr w:type="spellEnd"/>
-      <w:r>
-        <w:rPr>
-          <w:i/>
-        </w:rPr>
-        <w:t>&gt;/shadow/#</w:t>
+        <w:t>$aws/things/&lt;YourThingName&gt;/shadow/#</w:t>
       </w:r>
       <w:r>
         <w:t xml:space="preserve"> will subscribe to all shadow topics for your </w:t>
@@ -5547,21 +5365,7 @@
                 <w:rPr>
                   <w:rStyle w:val="Hyperlink"/>
                 </w:rPr>
-                <w:t xml:space="preserve">A nice </w:t>
-              </w:r>
-              <w:proofErr w:type="spellStart"/>
-              <w:r>
-                <w:rPr>
-                  <w:rStyle w:val="Hyperlink"/>
-                </w:rPr>
-                <w:t>powerpoint</w:t>
-              </w:r>
-              <w:proofErr w:type="spellEnd"/>
-              <w:r>
-                <w:rPr>
-                  <w:rStyle w:val="Hyperlink"/>
-                </w:rPr>
-                <w:t xml:space="preserve"> about MQTT</w:t>
+                <w:t>A nice powerpoint about MQTT</w:t>
               </w:r>
             </w:hyperlink>
           </w:p>
@@ -5822,13 +5626,8 @@
             <w:tcW w:w="3093" w:type="dxa"/>
           </w:tcPr>
           <w:p>
-            <w:proofErr w:type="spellStart"/>
             <w:r>
-              <w:t>demo.aws_iot_pub_sub</w:t>
-            </w:r>
-            <w:proofErr w:type="spellEnd"/>
-            <w:r>
-              <w:t>/publisher</w:t>
+              <w:t>demo.aws_iot_pub_sub/publisher</w:t>
             </w:r>
           </w:p>
         </w:tc>
@@ -5852,13 +5651,8 @@
             <w:tcW w:w="3093" w:type="dxa"/>
           </w:tcPr>
           <w:p>
-            <w:proofErr w:type="spellStart"/>
             <w:r>
-              <w:t>demo.aws_iot_pub_sub</w:t>
-            </w:r>
-            <w:proofErr w:type="spellEnd"/>
-            <w:r>
-              <w:t>/subscriber</w:t>
+              <w:t>demo.aws_iot_pub_sub/subscriber</w:t>
             </w:r>
           </w:p>
         </w:tc>
@@ -5882,11 +5676,9 @@
             <w:tcW w:w="3093" w:type="dxa"/>
           </w:tcPr>
           <w:p>
-            <w:proofErr w:type="spellStart"/>
             <w:r>
               <w:t>demo.aws_iot_shaddow</w:t>
             </w:r>
-            <w:proofErr w:type="spellEnd"/>
           </w:p>
         </w:tc>
         <w:tc>
@@ -6039,23 +5831,10 @@
         <w:t>Name it “</w:t>
       </w:r>
       <w:r>
-        <w:t>&lt;</w:t>
-      </w:r>
-      <w:proofErr w:type="spellStart"/>
-      <w:r>
-        <w:t>YourInitials</w:t>
-      </w:r>
-      <w:proofErr w:type="spellEnd"/>
-      <w:r>
-        <w:t>&gt;</w:t>
-      </w:r>
-      <w:proofErr w:type="spellStart"/>
-      <w:r>
-        <w:t>TestThing</w:t>
-      </w:r>
-      <w:proofErr w:type="spellEnd"/>
-      <w:r>
-        <w:t>” (or whatever) and press “Create”</w:t>
+        <w:t>&lt;YourInitials&gt;</w:t>
+      </w:r>
+      <w:r>
+        <w:t>TestThing” (or whatever) and press “Create”</w:t>
       </w:r>
       <w:r>
         <w:t>.</w:t>
@@ -6762,40 +6541,16 @@
       </w:pPr>
       <w:r>
         <w:lastRenderedPageBreak/>
-        <w:t>Give the new policy a name such as “&lt;</w:t>
-      </w:r>
-      <w:proofErr w:type="spellStart"/>
-      <w:r>
-        <w:t>YourInitials</w:t>
-      </w:r>
-      <w:proofErr w:type="spellEnd"/>
-      <w:r>
-        <w:t>&gt;_</w:t>
-      </w:r>
-      <w:proofErr w:type="spellStart"/>
-      <w:r>
-        <w:t>Tes</w:t>
-      </w:r>
-      <w:r>
-        <w:t>tThing_Policy</w:t>
-      </w:r>
-      <w:proofErr w:type="spellEnd"/>
-      <w:r>
-        <w:t>”. Add the action as “</w:t>
-      </w:r>
-      <w:proofErr w:type="spellStart"/>
+        <w:t>Give the new policy a name such as “&lt;YourInitials&gt;_Tes</w:t>
+      </w:r>
+      <w:r>
+        <w:t>tThing_Policy”. Add the action as “</w:t>
+      </w:r>
       <w:r>
         <w:rPr>
           <w:i/>
         </w:rPr>
-        <w:t>iot</w:t>
-      </w:r>
-      <w:proofErr w:type="spellEnd"/>
-      <w:r>
-        <w:rPr>
-          <w:i/>
-        </w:rPr>
-        <w:t>:*</w:t>
+        <w:t>iot:*</w:t>
       </w:r>
       <w:r>
         <w:rPr>
@@ -6906,28 +6661,7 @@
       </w:pPr>
       <w:r>
         <w:lastRenderedPageBreak/>
-        <w:t xml:space="preserve">You will now see the policy document details. In this case, any </w:t>
-      </w:r>
-      <w:proofErr w:type="spellStart"/>
-      <w:r>
-        <w:t>iot</w:t>
-      </w:r>
-      <w:proofErr w:type="spellEnd"/>
-      <w:r>
-        <w:t xml:space="preserve"> operation (</w:t>
-      </w:r>
-      <w:proofErr w:type="spellStart"/>
-      <w:proofErr w:type="gramStart"/>
-      <w:r>
-        <w:t>iot</w:t>
-      </w:r>
-      <w:proofErr w:type="spellEnd"/>
-      <w:r>
-        <w:t>:</w:t>
-      </w:r>
-      <w:proofErr w:type="gramEnd"/>
-      <w:r>
-        <w:t>*) is allowed.</w:t>
+        <w:t>You will now see the policy document details. In this case, any iot operation (iot:*) is allowed.</w:t>
       </w:r>
     </w:p>
     <w:p>
@@ -7206,12 +6940,24 @@
       </w:pPr>
       <w:r>
         <w:lastRenderedPageBreak/>
-        <w:t>Procedure to use the AWS MQTT Client</w:t>
-      </w:r>
-    </w:p>
-    <w:p>
-      <w:r>
-        <w:t xml:space="preserve">The AWS MQTT Client is a Web Browser based </w:t>
+        <w:t xml:space="preserve">Procedure to use the AWS </w:t>
+      </w:r>
+      <w:r>
+        <w:t xml:space="preserve">Test </w:t>
+      </w:r>
+      <w:r>
+        <w:t>MQTT Client</w:t>
+      </w:r>
+    </w:p>
+    <w:p>
+      <w:r>
+        <w:t xml:space="preserve">The AWS </w:t>
+      </w:r>
+      <w:r>
+        <w:t xml:space="preserve">Test </w:t>
+      </w:r>
+      <w:r>
+        <w:t xml:space="preserve">MQTT Client is a Web Browser based </w:t>
       </w:r>
       <w:r>
         <w:t xml:space="preserve">test </w:t>
@@ -7251,15 +6997,7 @@
         </w:numPr>
       </w:pPr>
       <w:r>
-        <w:t>Select “Test” from the panel on the left of the screen. Enter a topic that you want to subscribe to such as “</w:t>
-      </w:r>
-      <w:proofErr w:type="spellStart"/>
-      <w:r>
-        <w:t>testtopic</w:t>
-      </w:r>
-      <w:proofErr w:type="spellEnd"/>
-      <w:r>
-        <w:t>” and click on “Subscribe to topic”</w:t>
+        <w:t>Select “Test” from the panel on the left of the screen. Enter a topic that you want to subscribe to such as “testtopic” and click on “Subscribe to topic”</w:t>
       </w:r>
       <w:r>
         <w:t>. You will see the new topic show up under Subscriptions.</w:t>
@@ -7348,15 +7086,7 @@
         <w:t xml:space="preserve">as </w:t>
       </w:r>
       <w:r>
-        <w:t>“</w:t>
-      </w:r>
-      <w:proofErr w:type="spellStart"/>
-      <w:r>
-        <w:t>testtopic</w:t>
-      </w:r>
-      <w:proofErr w:type="spellEnd"/>
-      <w:r>
-        <w:t xml:space="preserve">”.  Then type in your </w:t>
+        <w:t xml:space="preserve">“testtopic”.  Then type in your </w:t>
       </w:r>
       <w:r>
         <w:t>message</w:t>
@@ -7457,15 +7187,7 @@
         </w:numPr>
       </w:pPr>
       <w:r>
-        <w:t xml:space="preserve">Once the message is sent, you will see a red dot next to the topic in the Subscriptions area. This indicates that you have a new message on that subscription. Click on </w:t>
-      </w:r>
-      <w:proofErr w:type="spellStart"/>
-      <w:r>
-        <w:t>testtopic</w:t>
-      </w:r>
-      <w:proofErr w:type="spellEnd"/>
-      <w:r>
-        <w:t xml:space="preserve"> to see the new message.</w:t>
+        <w:t>Once the message is sent, you will see a red dot next to the topic in the Subscriptions area. This indicates that you have a new message on that subscription. Click on testtopic to see the new message.</w:t>
       </w:r>
     </w:p>
     <w:p>
@@ -7627,7 +7349,7 @@
                 <w:bCs/>
                 <w:noProof/>
               </w:rPr>
-              <w:t>21</w:t>
+              <w:t>8</w:t>
             </w:r>
             <w:r>
               <w:rPr>
@@ -12343,7 +12065,7 @@
   <w:style w:type="paragraph" w:default="1" w:styleId="Normal">
     <w:name w:val="Normal"/>
     <w:qFormat/>
-    <w:rsid w:val="00245644"/>
+    <w:rsid w:val="00603EF0"/>
   </w:style>
   <w:style w:type="paragraph" w:styleId="Heading1">
     <w:name w:val="heading 1"/>
@@ -12463,7 +12185,7 @@
     <w:uiPriority w:val="1"/>
     <w:semiHidden/>
     <w:unhideWhenUsed/>
-    <w:rsid w:val="00245644"/>
+    <w:rsid w:val="00603EF0"/>
   </w:style>
   <w:style w:type="table" w:default="1" w:styleId="TableNormal">
     <w:name w:val="Normal Table"/>
@@ -12485,7 +12207,7 @@
     <w:uiPriority w:val="99"/>
     <w:semiHidden/>
     <w:unhideWhenUsed/>
-    <w:rsid w:val="00245644"/>
+    <w:rsid w:val="00603EF0"/>
   </w:style>
   <w:style w:type="paragraph" w:styleId="ListParagraph">
     <w:name w:val="List Paragraph"/>
@@ -13276,7 +12998,7 @@
 </file>
 
 <file path=customXml/itemProps1.xml><?xml version="1.0" encoding="utf-8"?>
-<ds:datastoreItem xmlns:ds="http://schemas.openxmlformats.org/officeDocument/2006/customXml" ds:itemID="{0EB9557F-B3FC-44D8-8EA8-6BCDB40C56F6}">
+<ds:datastoreItem xmlns:ds="http://schemas.openxmlformats.org/officeDocument/2006/customXml" ds:itemID="{4D28CBD8-ECF5-44D9-A493-B81678696A19}">
   <ds:schemaRefs>
     <ds:schemaRef ds:uri="http://schemas.openxmlformats.org/officeDocument/2006/bibliography"/>
   </ds:schemaRefs>

</xml_diff>